<commit_message>
change berkas adm andal rkl rpl to phpword
</commit_message>
<xml_diff>
--- a/public/template_berkas_adm_ar_yes.docx
+++ b/public/template_berkas_adm_ar_yes.docx
@@ -159,97 +159,7 @@
           <w:sz w:val="16"/>
           <w:szCs w:val="16"/>
         </w:rPr>
-        <w:t xml:space="preserve">Gedung </w:t>
-      </w:r>
-      <w:proofErr w:type="spellStart"/>
-      <w:r>
-        <w:rPr>
-          <w:rFonts w:ascii="Tahoma" w:hAnsi="Tahoma" w:cs="Tahoma"/>
-          <w:sz w:val="16"/>
-          <w:szCs w:val="16"/>
-        </w:rPr>
-        <w:t>Manggala</w:t>
-      </w:r>
-      <w:proofErr w:type="spellEnd"/>
-      <w:r>
-        <w:rPr>
-          <w:rFonts w:ascii="Tahoma" w:hAnsi="Tahoma" w:cs="Tahoma"/>
-          <w:sz w:val="16"/>
-          <w:szCs w:val="16"/>
-        </w:rPr>
-        <w:t xml:space="preserve"> </w:t>
-      </w:r>
-      <w:proofErr w:type="spellStart"/>
-      <w:r>
-        <w:rPr>
-          <w:rFonts w:ascii="Tahoma" w:hAnsi="Tahoma" w:cs="Tahoma"/>
-          <w:sz w:val="16"/>
-          <w:szCs w:val="16"/>
-        </w:rPr>
-        <w:t>Wanabakti</w:t>
-      </w:r>
-      <w:proofErr w:type="spellEnd"/>
-      <w:r>
-        <w:rPr>
-          <w:rFonts w:ascii="Tahoma" w:hAnsi="Tahoma" w:cs="Tahoma"/>
-          <w:sz w:val="16"/>
-          <w:szCs w:val="16"/>
-        </w:rPr>
-        <w:t xml:space="preserve"> Blok IV </w:t>
-      </w:r>
-      <w:proofErr w:type="spellStart"/>
-      <w:r>
-        <w:rPr>
-          <w:rFonts w:ascii="Tahoma" w:hAnsi="Tahoma" w:cs="Tahoma"/>
-          <w:sz w:val="16"/>
-          <w:szCs w:val="16"/>
-        </w:rPr>
-        <w:t>Lantai</w:t>
-      </w:r>
-      <w:proofErr w:type="spellEnd"/>
-      <w:r>
-        <w:rPr>
-          <w:rFonts w:ascii="Tahoma" w:hAnsi="Tahoma" w:cs="Tahoma"/>
-          <w:sz w:val="16"/>
-          <w:szCs w:val="16"/>
-        </w:rPr>
-        <w:t xml:space="preserve"> 6 Wing C – Jl. </w:t>
-      </w:r>
-      <w:proofErr w:type="spellStart"/>
-      <w:r>
-        <w:rPr>
-          <w:rFonts w:ascii="Tahoma" w:hAnsi="Tahoma" w:cs="Tahoma"/>
-          <w:sz w:val="16"/>
-          <w:szCs w:val="16"/>
-        </w:rPr>
-        <w:t>Jend</w:t>
-      </w:r>
-      <w:proofErr w:type="spellEnd"/>
-      <w:r>
-        <w:rPr>
-          <w:rFonts w:ascii="Tahoma" w:hAnsi="Tahoma" w:cs="Tahoma"/>
-          <w:sz w:val="16"/>
-          <w:szCs w:val="16"/>
-        </w:rPr>
-        <w:t xml:space="preserve">. </w:t>
-      </w:r>
-      <w:proofErr w:type="spellStart"/>
-      <w:r>
-        <w:rPr>
-          <w:rFonts w:ascii="Tahoma" w:hAnsi="Tahoma" w:cs="Tahoma"/>
-          <w:sz w:val="16"/>
-          <w:szCs w:val="16"/>
-        </w:rPr>
-        <w:t>Gatot</w:t>
-      </w:r>
-      <w:proofErr w:type="spellEnd"/>
-      <w:r>
-        <w:rPr>
-          <w:rFonts w:ascii="Tahoma" w:hAnsi="Tahoma" w:cs="Tahoma"/>
-          <w:sz w:val="16"/>
-          <w:szCs w:val="16"/>
-        </w:rPr>
-        <w:t xml:space="preserve"> Subroto, Jakarta 10270</w:t>
+        <w:t>Gedung Manggala Wanabakti Blok IV Lantai 6 Wing C – Jl. Jend. Gatot Subroto, Jakarta 10270</w:t>
       </w:r>
     </w:p>
     <w:p>
@@ -263,41 +173,13 @@
           <w:szCs w:val="16"/>
         </w:rPr>
       </w:pPr>
-      <w:proofErr w:type="spellStart"/>
       <w:r>
         <w:rPr>
           <w:rFonts w:ascii="Tahoma" w:hAnsi="Tahoma" w:cs="Tahoma"/>
           <w:sz w:val="16"/>
           <w:szCs w:val="16"/>
         </w:rPr>
-        <w:t>Telepon</w:t>
-      </w:r>
-      <w:proofErr w:type="spellEnd"/>
-      <w:r>
-        <w:rPr>
-          <w:rFonts w:ascii="Tahoma" w:hAnsi="Tahoma" w:cs="Tahoma"/>
-          <w:sz w:val="16"/>
-          <w:szCs w:val="16"/>
-        </w:rPr>
-        <w:t xml:space="preserve"> (021) 5705090; </w:t>
-      </w:r>
-      <w:proofErr w:type="spellStart"/>
-      <w:r>
-        <w:rPr>
-          <w:rFonts w:ascii="Tahoma" w:hAnsi="Tahoma" w:cs="Tahoma"/>
-          <w:sz w:val="16"/>
-          <w:szCs w:val="16"/>
-        </w:rPr>
-        <w:t>Faksimile</w:t>
-      </w:r>
-      <w:proofErr w:type="spellEnd"/>
-      <w:r>
-        <w:rPr>
-          <w:rFonts w:ascii="Tahoma" w:hAnsi="Tahoma" w:cs="Tahoma"/>
-          <w:sz w:val="16"/>
-          <w:szCs w:val="16"/>
-        </w:rPr>
-        <w:t xml:space="preserve"> 5705090</w:t>
+        <w:t>Telepon (021) 5705090; Faksimile 5705090</w:t>
       </w:r>
     </w:p>
     <w:p>
@@ -444,7 +326,7 @@
                 <w:sz w:val="16"/>
                 <w:szCs w:val="16"/>
               </w:rPr>
-              <w:t xml:space="preserve"> {project_title}</w:t>
+              <w:t xml:space="preserve"> </w:t>
             </w:r>
             <w:r>
               <w:rPr>
@@ -454,7 +336,37 @@
                 <w:sz w:val="16"/>
                 <w:szCs w:val="16"/>
               </w:rPr>
+              <w:t>$</w:t>
+            </w:r>
+            <w:r>
+              <w:rPr>
+                <w:rFonts w:ascii="Tahoma" w:hAnsi="Tahoma" w:cs="Tahoma"/>
+                <w:b/>
+                <w:noProof/>
+                <w:sz w:val="16"/>
+                <w:szCs w:val="16"/>
+              </w:rPr>
+              <w:t>{project_title}</w:t>
+            </w:r>
+            <w:r>
+              <w:rPr>
+                <w:rFonts w:ascii="Tahoma" w:hAnsi="Tahoma" w:cs="Tahoma"/>
+                <w:b/>
+                <w:noProof/>
+                <w:sz w:val="16"/>
+                <w:szCs w:val="16"/>
+              </w:rPr>
               <w:t xml:space="preserve"> oleh </w:t>
+            </w:r>
+            <w:r>
+              <w:rPr>
+                <w:rFonts w:ascii="Tahoma" w:hAnsi="Tahoma" w:cs="Tahoma"/>
+                <w:b/>
+                <w:noProof/>
+                <w:sz w:val="16"/>
+                <w:szCs w:val="16"/>
+              </w:rPr>
+              <w:t>$</w:t>
             </w:r>
             <w:r>
               <w:rPr>
@@ -563,6 +475,15 @@
                 <w:sz w:val="16"/>
                 <w:szCs w:val="16"/>
               </w:rPr>
+              <w:t>$</w:t>
+            </w:r>
+            <w:r>
+              <w:rPr>
+                <w:rFonts w:ascii="Tahoma" w:hAnsi="Tahoma" w:cs="Tahoma"/>
+                <w:noProof/>
+                <w:sz w:val="16"/>
+                <w:szCs w:val="16"/>
+              </w:rPr>
               <w:t>{project_title}</w:t>
             </w:r>
           </w:p>
@@ -653,6 +574,15 @@
                 <w:sz w:val="16"/>
                 <w:szCs w:val="16"/>
               </w:rPr>
+              <w:t>$</w:t>
+            </w:r>
+            <w:r>
+              <w:rPr>
+                <w:rFonts w:ascii="Tahoma" w:hAnsi="Tahoma" w:cs="Tahoma"/>
+                <w:noProof/>
+                <w:sz w:val="16"/>
+                <w:szCs w:val="16"/>
+              </w:rPr>
               <w:t>{pemrakarsa}</w:t>
             </w:r>
           </w:p>
@@ -755,6 +685,15 @@
                 <w:sz w:val="16"/>
                 <w:szCs w:val="16"/>
               </w:rPr>
+              <w:t>$</w:t>
+            </w:r>
+            <w:r>
+              <w:rPr>
+                <w:rFonts w:ascii="Tahoma" w:hAnsi="Tahoma" w:cs="Tahoma"/>
+                <w:noProof/>
+                <w:sz w:val="16"/>
+                <w:szCs w:val="16"/>
+              </w:rPr>
               <w:t>{tim_penyusun}</w:t>
             </w:r>
           </w:p>
@@ -777,7 +716,16 @@
                 <w:sz w:val="16"/>
                 <w:szCs w:val="16"/>
               </w:rPr>
-              <w:t>{#anggota_penyusun}</w:t>
+              <w:t>$</w:t>
+            </w:r>
+            <w:r>
+              <w:rPr>
+                <w:rFonts w:ascii="Tahoma" w:hAnsi="Tahoma" w:cs="Tahoma"/>
+                <w:noProof/>
+                <w:sz w:val="16"/>
+                <w:szCs w:val="16"/>
+              </w:rPr>
+              <w:t>{anggota_penyusun}</w:t>
             </w:r>
           </w:p>
           <w:p>
@@ -799,6 +747,15 @@
                 <w:sz w:val="16"/>
                 <w:szCs w:val="16"/>
               </w:rPr>
+              <w:t>$</w:t>
+            </w:r>
+            <w:r>
+              <w:rPr>
+                <w:rFonts w:ascii="Tahoma" w:hAnsi="Tahoma" w:cs="Tahoma"/>
+                <w:noProof/>
+                <w:sz w:val="16"/>
+                <w:szCs w:val="16"/>
+              </w:rPr>
               <w:t>{penyusun}</w:t>
             </w:r>
           </w:p>
@@ -814,6 +771,15 @@
                 <w:szCs w:val="16"/>
               </w:rPr>
             </w:pPr>
+            <w:r>
+              <w:rPr>
+                <w:rFonts w:ascii="Tahoma" w:hAnsi="Tahoma" w:cs="Tahoma"/>
+                <w:noProof/>
+                <w:sz w:val="16"/>
+                <w:szCs w:val="16"/>
+              </w:rPr>
+              <w:t>$</w:t>
+            </w:r>
             <w:r>
               <w:rPr>
                 <w:rFonts w:ascii="Tahoma" w:hAnsi="Tahoma" w:cs="Tahoma"/>
@@ -923,6 +889,15 @@
                 <w:sz w:val="16"/>
                 <w:szCs w:val="16"/>
               </w:rPr>
+              <w:t>$</w:t>
+            </w:r>
+            <w:r>
+              <w:rPr>
+                <w:rFonts w:ascii="Tahoma" w:hAnsi="Tahoma" w:cs="Tahoma"/>
+                <w:noProof/>
+                <w:sz w:val="16"/>
+                <w:szCs w:val="16"/>
+              </w:rPr>
               <w:t>{project_description}</w:t>
             </w:r>
           </w:p>
@@ -1027,6 +1002,15 @@
                 <w:szCs w:val="16"/>
               </w:rPr>
             </w:pPr>
+            <w:r>
+              <w:rPr>
+                <w:rFonts w:ascii="Tahoma" w:hAnsi="Tahoma" w:cs="Tahoma"/>
+                <w:noProof/>
+                <w:sz w:val="16"/>
+                <w:szCs w:val="16"/>
+              </w:rPr>
+              <w:t>$</w:t>
+            </w:r>
             <w:r>
               <w:rPr>
                 <w:rFonts w:ascii="Tahoma" w:hAnsi="Tahoma" w:cs="Tahoma"/>
@@ -1431,6 +1415,15 @@
                 <w:szCs w:val="16"/>
               </w:rPr>
             </w:pPr>
+            <w:r>
+              <w:rPr>
+                <w:rFonts w:ascii="Tahoma" w:hAnsi="Tahoma" w:cs="Tahoma"/>
+                <w:noProof/>
+                <w:sz w:val="16"/>
+                <w:szCs w:val="16"/>
+              </w:rPr>
+              <w:t>$</w:t>
+            </w:r>
             <w:r>
               <w:rPr>
                 <w:rFonts w:ascii="Tahoma" w:hAnsi="Tahoma" w:cs="Tahoma"/>
@@ -1546,7 +1539,15 @@
                 <w:sz w:val="16"/>
                 <w:szCs w:val="16"/>
               </w:rPr>
-              <w:t>{#meeting_invitations}</w:t>
+              <w:t>$</w:t>
+            </w:r>
+            <w:r>
+              <w:rPr>
+                <w:rFonts w:ascii="Tahoma" w:hAnsi="Tahoma" w:cs="Tahoma"/>
+                <w:sz w:val="16"/>
+                <w:szCs w:val="16"/>
+              </w:rPr>
+              <w:t>{meeting_invitations}</w:t>
             </w:r>
           </w:p>
           <w:p>
@@ -1565,6 +1566,14 @@
                 <w:sz w:val="16"/>
                 <w:szCs w:val="16"/>
               </w:rPr>
+              <w:t>$</w:t>
+            </w:r>
+            <w:r>
+              <w:rPr>
+                <w:rFonts w:ascii="Tahoma" w:hAnsi="Tahoma" w:cs="Tahoma"/>
+                <w:sz w:val="16"/>
+                <w:szCs w:val="16"/>
+              </w:rPr>
               <w:t>{invitations}</w:t>
             </w:r>
           </w:p>
@@ -1584,25 +1593,15 @@
                 <w:sz w:val="16"/>
                 <w:szCs w:val="16"/>
               </w:rPr>
-              <w:t>{/</w:t>
-            </w:r>
-            <w:proofErr w:type="spellStart"/>
-            <w:r>
-              <w:rPr>
-                <w:rFonts w:ascii="Tahoma" w:hAnsi="Tahoma" w:cs="Tahoma"/>
-                <w:sz w:val="16"/>
-                <w:szCs w:val="16"/>
-              </w:rPr>
-              <w:t>meeting_invitations</w:t>
-            </w:r>
-            <w:proofErr w:type="spellEnd"/>
-            <w:r>
-              <w:rPr>
-                <w:rFonts w:ascii="Tahoma" w:hAnsi="Tahoma" w:cs="Tahoma"/>
-                <w:sz w:val="16"/>
-                <w:szCs w:val="16"/>
-              </w:rPr>
-              <w:t>}</w:t>
+              <w:t>$</w:t>
+            </w:r>
+            <w:r>
+              <w:rPr>
+                <w:rFonts w:ascii="Tahoma" w:hAnsi="Tahoma" w:cs="Tahoma"/>
+                <w:sz w:val="16"/>
+                <w:szCs w:val="16"/>
+              </w:rPr>
+              <w:t>{/meeting_invitations}</w:t>
             </w:r>
           </w:p>
         </w:tc>
@@ -1728,6 +1727,15 @@
                 <w:sz w:val="16"/>
                 <w:szCs w:val="16"/>
               </w:rPr>
+              <w:t>$</w:t>
+            </w:r>
+            <w:r>
+              <w:rPr>
+                <w:rFonts w:ascii="Tahoma" w:hAnsi="Tahoma" w:cs="Tahoma"/>
+                <w:noProof/>
+                <w:sz w:val="16"/>
+                <w:szCs w:val="16"/>
+              </w:rPr>
               <w:t>{docs_date}</w:t>
             </w:r>
           </w:p>
@@ -1824,6 +1832,15 @@
                 <w:szCs w:val="16"/>
               </w:rPr>
               <w:t xml:space="preserve"> </w:t>
+            </w:r>
+            <w:r>
+              <w:rPr>
+                <w:rFonts w:ascii="Tahoma" w:hAnsi="Tahoma" w:cs="Tahoma"/>
+                <w:noProof/>
+                <w:sz w:val="16"/>
+                <w:szCs w:val="16"/>
+              </w:rPr>
+              <w:t>$</w:t>
             </w:r>
             <w:r>
               <w:rPr>
@@ -1886,6 +1903,15 @@
                 <w:szCs w:val="16"/>
               </w:rPr>
             </w:pPr>
+            <w:r>
+              <w:rPr>
+                <w:rFonts w:ascii="Tahoma" w:hAnsi="Tahoma" w:cs="Tahoma"/>
+                <w:noProof/>
+                <w:sz w:val="16"/>
+                <w:szCs w:val="16"/>
+              </w:rPr>
+              <w:t>$</w:t>
+            </w:r>
             <w:r>
               <w:rPr>
                 <w:rFonts w:ascii="Tahoma" w:hAnsi="Tahoma" w:cs="Tahoma"/>
@@ -2554,97 +2580,7 @@
           <w:sz w:val="16"/>
           <w:szCs w:val="16"/>
         </w:rPr>
-        <w:t xml:space="preserve">Gedung </w:t>
-      </w:r>
-      <w:proofErr w:type="spellStart"/>
-      <w:r>
-        <w:rPr>
-          <w:rFonts w:ascii="Tahoma" w:hAnsi="Tahoma" w:cs="Tahoma"/>
-          <w:sz w:val="16"/>
-          <w:szCs w:val="16"/>
-        </w:rPr>
-        <w:t>Manggala</w:t>
-      </w:r>
-      <w:proofErr w:type="spellEnd"/>
-      <w:r>
-        <w:rPr>
-          <w:rFonts w:ascii="Tahoma" w:hAnsi="Tahoma" w:cs="Tahoma"/>
-          <w:sz w:val="16"/>
-          <w:szCs w:val="16"/>
-        </w:rPr>
-        <w:t xml:space="preserve"> </w:t>
-      </w:r>
-      <w:proofErr w:type="spellStart"/>
-      <w:r>
-        <w:rPr>
-          <w:rFonts w:ascii="Tahoma" w:hAnsi="Tahoma" w:cs="Tahoma"/>
-          <w:sz w:val="16"/>
-          <w:szCs w:val="16"/>
-        </w:rPr>
-        <w:t>Wanabakti</w:t>
-      </w:r>
-      <w:proofErr w:type="spellEnd"/>
-      <w:r>
-        <w:rPr>
-          <w:rFonts w:ascii="Tahoma" w:hAnsi="Tahoma" w:cs="Tahoma"/>
-          <w:sz w:val="16"/>
-          <w:szCs w:val="16"/>
-        </w:rPr>
-        <w:t xml:space="preserve"> Blok IV </w:t>
-      </w:r>
-      <w:proofErr w:type="spellStart"/>
-      <w:r>
-        <w:rPr>
-          <w:rFonts w:ascii="Tahoma" w:hAnsi="Tahoma" w:cs="Tahoma"/>
-          <w:sz w:val="16"/>
-          <w:szCs w:val="16"/>
-        </w:rPr>
-        <w:t>Lantai</w:t>
-      </w:r>
-      <w:proofErr w:type="spellEnd"/>
-      <w:r>
-        <w:rPr>
-          <w:rFonts w:ascii="Tahoma" w:hAnsi="Tahoma" w:cs="Tahoma"/>
-          <w:sz w:val="16"/>
-          <w:szCs w:val="16"/>
-        </w:rPr>
-        <w:t xml:space="preserve"> 6 Wing C – Jl. </w:t>
-      </w:r>
-      <w:proofErr w:type="spellStart"/>
-      <w:r>
-        <w:rPr>
-          <w:rFonts w:ascii="Tahoma" w:hAnsi="Tahoma" w:cs="Tahoma"/>
-          <w:sz w:val="16"/>
-          <w:szCs w:val="16"/>
-        </w:rPr>
-        <w:t>Jend</w:t>
-      </w:r>
-      <w:proofErr w:type="spellEnd"/>
-      <w:r>
-        <w:rPr>
-          <w:rFonts w:ascii="Tahoma" w:hAnsi="Tahoma" w:cs="Tahoma"/>
-          <w:sz w:val="16"/>
-          <w:szCs w:val="16"/>
-        </w:rPr>
-        <w:t xml:space="preserve">. </w:t>
-      </w:r>
-      <w:proofErr w:type="spellStart"/>
-      <w:r>
-        <w:rPr>
-          <w:rFonts w:ascii="Tahoma" w:hAnsi="Tahoma" w:cs="Tahoma"/>
-          <w:sz w:val="16"/>
-          <w:szCs w:val="16"/>
-        </w:rPr>
-        <w:t>Gatot</w:t>
-      </w:r>
-      <w:proofErr w:type="spellEnd"/>
-      <w:r>
-        <w:rPr>
-          <w:rFonts w:ascii="Tahoma" w:hAnsi="Tahoma" w:cs="Tahoma"/>
-          <w:sz w:val="16"/>
-          <w:szCs w:val="16"/>
-        </w:rPr>
-        <w:t xml:space="preserve"> Subroto, Jakarta 10270</w:t>
+        <w:t>Gedung Manggala Wanabakti Blok IV Lantai 6 Wing C – Jl. Jend. Gatot Subroto, Jakarta 10270</w:t>
       </w:r>
     </w:p>
     <w:p>
@@ -2659,41 +2595,13 @@
           <w:lang w:val="id-ID"/>
         </w:rPr>
       </w:pPr>
-      <w:proofErr w:type="spellStart"/>
       <w:r>
         <w:rPr>
           <w:rFonts w:ascii="Tahoma" w:hAnsi="Tahoma" w:cs="Tahoma"/>
           <w:sz w:val="16"/>
           <w:szCs w:val="16"/>
         </w:rPr>
-        <w:t>Telepon</w:t>
-      </w:r>
-      <w:proofErr w:type="spellEnd"/>
-      <w:r>
-        <w:rPr>
-          <w:rFonts w:ascii="Tahoma" w:hAnsi="Tahoma" w:cs="Tahoma"/>
-          <w:sz w:val="16"/>
-          <w:szCs w:val="16"/>
-        </w:rPr>
-        <w:t xml:space="preserve"> (021) 5705090; </w:t>
-      </w:r>
-      <w:proofErr w:type="spellStart"/>
-      <w:r>
-        <w:rPr>
-          <w:rFonts w:ascii="Tahoma" w:hAnsi="Tahoma" w:cs="Tahoma"/>
-          <w:sz w:val="16"/>
-          <w:szCs w:val="16"/>
-        </w:rPr>
-        <w:t>Faksimile</w:t>
-      </w:r>
-      <w:proofErr w:type="spellEnd"/>
-      <w:r>
-        <w:rPr>
-          <w:rFonts w:ascii="Tahoma" w:hAnsi="Tahoma" w:cs="Tahoma"/>
-          <w:sz w:val="16"/>
-          <w:szCs w:val="16"/>
-        </w:rPr>
-        <w:t xml:space="preserve"> 5705090</w:t>
+        <w:t>Telepon (021) 5705090; Faksimile 5705090</w:t>
       </w:r>
     </w:p>
     <w:p>
@@ -2836,7 +2744,7 @@
                 <w:sz w:val="16"/>
                 <w:szCs w:val="16"/>
               </w:rPr>
-              <w:t xml:space="preserve"> {project_title}</w:t>
+              <w:t xml:space="preserve"> </w:t>
             </w:r>
             <w:r>
               <w:rPr>
@@ -2846,7 +2754,37 @@
                 <w:sz w:val="16"/>
                 <w:szCs w:val="16"/>
               </w:rPr>
+              <w:t>$</w:t>
+            </w:r>
+            <w:r>
+              <w:rPr>
+                <w:rFonts w:ascii="Tahoma" w:hAnsi="Tahoma" w:cs="Tahoma"/>
+                <w:b/>
+                <w:noProof/>
+                <w:sz w:val="16"/>
+                <w:szCs w:val="16"/>
+              </w:rPr>
+              <w:t>{project_title}</w:t>
+            </w:r>
+            <w:r>
+              <w:rPr>
+                <w:rFonts w:ascii="Tahoma" w:hAnsi="Tahoma" w:cs="Tahoma"/>
+                <w:b/>
+                <w:noProof/>
+                <w:sz w:val="16"/>
+                <w:szCs w:val="16"/>
+              </w:rPr>
               <w:t xml:space="preserve"> oleh </w:t>
+            </w:r>
+            <w:r>
+              <w:rPr>
+                <w:rFonts w:ascii="Tahoma" w:hAnsi="Tahoma" w:cs="Tahoma"/>
+                <w:b/>
+                <w:noProof/>
+                <w:sz w:val="16"/>
+                <w:szCs w:val="16"/>
+              </w:rPr>
+              <w:t>$</w:t>
             </w:r>
             <w:r>
               <w:rPr>
@@ -3115,6 +3053,15 @@
                 <w:sz w:val="16"/>
                 <w:szCs w:val="16"/>
               </w:rPr>
+              <w:t>$</w:t>
+            </w:r>
+            <w:r>
+              <w:rPr>
+                <w:rFonts w:ascii="Tahoma" w:hAnsi="Tahoma" w:cs="Tahoma"/>
+                <w:noProof/>
+                <w:sz w:val="16"/>
+                <w:szCs w:val="16"/>
+              </w:rPr>
               <w:t>{tata_ruang_yes}</w:t>
             </w:r>
           </w:p>
@@ -3141,6 +3088,15 @@
                 <w:sz w:val="16"/>
                 <w:szCs w:val="16"/>
               </w:rPr>
+              <w:t>$</w:t>
+            </w:r>
+            <w:r>
+              <w:rPr>
+                <w:rFonts w:ascii="Tahoma" w:hAnsi="Tahoma" w:cs="Tahoma"/>
+                <w:noProof/>
+                <w:sz w:val="16"/>
+                <w:szCs w:val="16"/>
+              </w:rPr>
               <w:t>{tata_ruang_no}</w:t>
             </w:r>
           </w:p>
@@ -3162,6 +3118,15 @@
                 <w:szCs w:val="16"/>
               </w:rPr>
             </w:pPr>
+            <w:r>
+              <w:rPr>
+                <w:rFonts w:ascii="Tahoma" w:hAnsi="Tahoma" w:cs="Tahoma"/>
+                <w:noProof/>
+                <w:sz w:val="16"/>
+                <w:szCs w:val="16"/>
+              </w:rPr>
+              <w:t>$</w:t>
+            </w:r>
             <w:r>
               <w:rPr>
                 <w:rFonts w:ascii="Tahoma" w:hAnsi="Tahoma" w:cs="Tahoma"/>
@@ -3260,6 +3225,15 @@
                 <w:sz w:val="16"/>
                 <w:szCs w:val="16"/>
               </w:rPr>
+              <w:t>$</w:t>
+            </w:r>
+            <w:r>
+              <w:rPr>
+                <w:rFonts w:ascii="Tahoma" w:hAnsi="Tahoma" w:cs="Tahoma"/>
+                <w:noProof/>
+                <w:sz w:val="16"/>
+                <w:szCs w:val="16"/>
+              </w:rPr>
               <w:t>{persetujuan_awal_yes}</w:t>
             </w:r>
           </w:p>
@@ -3286,6 +3260,15 @@
                 <w:sz w:val="16"/>
                 <w:szCs w:val="16"/>
               </w:rPr>
+              <w:t>$</w:t>
+            </w:r>
+            <w:r>
+              <w:rPr>
+                <w:rFonts w:ascii="Tahoma" w:hAnsi="Tahoma" w:cs="Tahoma"/>
+                <w:noProof/>
+                <w:sz w:val="16"/>
+                <w:szCs w:val="16"/>
+              </w:rPr>
               <w:t>{persetujuan_awal_no}</w:t>
             </w:r>
           </w:p>
@@ -3307,6 +3290,15 @@
                 <w:szCs w:val="16"/>
               </w:rPr>
             </w:pPr>
+            <w:r>
+              <w:rPr>
+                <w:rFonts w:ascii="Tahoma" w:hAnsi="Tahoma" w:cs="Tahoma"/>
+                <w:noProof/>
+                <w:sz w:val="16"/>
+                <w:szCs w:val="16"/>
+              </w:rPr>
+              <w:t>$</w:t>
+            </w:r>
             <w:r>
               <w:rPr>
                 <w:rFonts w:ascii="Tahoma" w:hAnsi="Tahoma" w:cs="Tahoma"/>
@@ -3396,6 +3388,15 @@
                 <w:sz w:val="16"/>
                 <w:szCs w:val="16"/>
               </w:rPr>
+              <w:t>$</w:t>
+            </w:r>
+            <w:r>
+              <w:rPr>
+                <w:rFonts w:ascii="Tahoma" w:hAnsi="Tahoma" w:cs="Tahoma"/>
+                <w:noProof/>
+                <w:sz w:val="16"/>
+                <w:szCs w:val="16"/>
+              </w:rPr>
               <w:t>{</w:t>
             </w:r>
             <w:r>
@@ -3458,6 +3459,15 @@
                 <w:sz w:val="16"/>
                 <w:szCs w:val="16"/>
               </w:rPr>
+              <w:t>$</w:t>
+            </w:r>
+            <w:r>
+              <w:rPr>
+                <w:rFonts w:ascii="Tahoma" w:hAnsi="Tahoma" w:cs="Tahoma"/>
+                <w:noProof/>
+                <w:sz w:val="16"/>
+                <w:szCs w:val="16"/>
+              </w:rPr>
               <w:t>{hasil_penapisan_no}</w:t>
             </w:r>
           </w:p>
@@ -3476,6 +3486,15 @@
                 <w:szCs w:val="16"/>
               </w:rPr>
             </w:pPr>
+            <w:r>
+              <w:rPr>
+                <w:rFonts w:ascii="Tahoma" w:hAnsi="Tahoma" w:cs="Tahoma"/>
+                <w:noProof/>
+                <w:sz w:val="16"/>
+                <w:szCs w:val="16"/>
+              </w:rPr>
+              <w:t>$</w:t>
+            </w:r>
             <w:r>
               <w:rPr>
                 <w:rFonts w:ascii="Tahoma" w:hAnsi="Tahoma" w:cs="Tahoma"/>
@@ -3565,6 +3584,15 @@
                 <w:sz w:val="16"/>
                 <w:szCs w:val="16"/>
               </w:rPr>
+              <w:t>$</w:t>
+            </w:r>
+            <w:r>
+              <w:rPr>
+                <w:rFonts w:ascii="Tahoma" w:hAnsi="Tahoma" w:cs="Tahoma"/>
+                <w:noProof/>
+                <w:sz w:val="16"/>
+                <w:szCs w:val="16"/>
+              </w:rPr>
               <w:t>{surat_penyusun_yes}</w:t>
             </w:r>
           </w:p>
@@ -3591,6 +3619,15 @@
                 <w:sz w:val="16"/>
                 <w:szCs w:val="16"/>
               </w:rPr>
+              <w:t>$</w:t>
+            </w:r>
+            <w:r>
+              <w:rPr>
+                <w:rFonts w:ascii="Tahoma" w:hAnsi="Tahoma" w:cs="Tahoma"/>
+                <w:noProof/>
+                <w:sz w:val="16"/>
+                <w:szCs w:val="16"/>
+              </w:rPr>
               <w:t>{surat_penyusun_no}</w:t>
             </w:r>
           </w:p>
@@ -3609,6 +3646,15 @@
                 <w:szCs w:val="16"/>
               </w:rPr>
             </w:pPr>
+            <w:r>
+              <w:rPr>
+                <w:rFonts w:ascii="Tahoma" w:hAnsi="Tahoma" w:cs="Tahoma"/>
+                <w:noProof/>
+                <w:sz w:val="16"/>
+                <w:szCs w:val="16"/>
+              </w:rPr>
+              <w:t>$</w:t>
+            </w:r>
             <w:r>
               <w:rPr>
                 <w:rFonts w:ascii="Tahoma" w:hAnsi="Tahoma" w:cs="Tahoma"/>
@@ -3698,6 +3744,15 @@
                 <w:sz w:val="16"/>
                 <w:szCs w:val="16"/>
               </w:rPr>
+              <w:t>$</w:t>
+            </w:r>
+            <w:r>
+              <w:rPr>
+                <w:rFonts w:ascii="Tahoma" w:hAnsi="Tahoma" w:cs="Tahoma"/>
+                <w:noProof/>
+                <w:sz w:val="16"/>
+                <w:szCs w:val="16"/>
+              </w:rPr>
               <w:t>{sertifikasi_penyusun_yes}</w:t>
             </w:r>
           </w:p>
@@ -3724,6 +3779,15 @@
                 <w:sz w:val="16"/>
                 <w:szCs w:val="16"/>
               </w:rPr>
+              <w:t>$</w:t>
+            </w:r>
+            <w:r>
+              <w:rPr>
+                <w:rFonts w:ascii="Tahoma" w:hAnsi="Tahoma" w:cs="Tahoma"/>
+                <w:noProof/>
+                <w:sz w:val="16"/>
+                <w:szCs w:val="16"/>
+              </w:rPr>
               <w:t>{sertifikasi_penyusun_no}</w:t>
             </w:r>
           </w:p>
@@ -3745,6 +3809,15 @@
                 <w:szCs w:val="16"/>
               </w:rPr>
             </w:pPr>
+            <w:r>
+              <w:rPr>
+                <w:rFonts w:ascii="Tahoma" w:hAnsi="Tahoma" w:cs="Tahoma"/>
+                <w:noProof/>
+                <w:sz w:val="16"/>
+                <w:szCs w:val="16"/>
+              </w:rPr>
+              <w:t>$</w:t>
+            </w:r>
             <w:r>
               <w:rPr>
                 <w:rFonts w:ascii="Tahoma" w:hAnsi="Tahoma" w:cs="Tahoma"/>
@@ -3834,6 +3907,15 @@
                 <w:sz w:val="16"/>
                 <w:szCs w:val="16"/>
               </w:rPr>
+              <w:t>$</w:t>
+            </w:r>
+            <w:r>
+              <w:rPr>
+                <w:rFonts w:ascii="Tahoma" w:hAnsi="Tahoma" w:cs="Tahoma"/>
+                <w:noProof/>
+                <w:sz w:val="16"/>
+                <w:szCs w:val="16"/>
+              </w:rPr>
               <w:t>{peta_yes}</w:t>
             </w:r>
           </w:p>
@@ -3860,6 +3942,15 @@
                 <w:sz w:val="16"/>
                 <w:szCs w:val="16"/>
               </w:rPr>
+              <w:t>$</w:t>
+            </w:r>
+            <w:r>
+              <w:rPr>
+                <w:rFonts w:ascii="Tahoma" w:hAnsi="Tahoma" w:cs="Tahoma"/>
+                <w:noProof/>
+                <w:sz w:val="16"/>
+                <w:szCs w:val="16"/>
+              </w:rPr>
               <w:t>{peta_no}</w:t>
             </w:r>
           </w:p>
@@ -3878,6 +3969,15 @@
                 <w:szCs w:val="16"/>
               </w:rPr>
             </w:pPr>
+            <w:r>
+              <w:rPr>
+                <w:rFonts w:ascii="Tahoma" w:hAnsi="Tahoma" w:cs="Tahoma"/>
+                <w:noProof/>
+                <w:sz w:val="16"/>
+                <w:szCs w:val="16"/>
+              </w:rPr>
+              <w:t>$</w:t>
+            </w:r>
             <w:r>
               <w:rPr>
                 <w:rFonts w:ascii="Tahoma" w:hAnsi="Tahoma" w:cs="Tahoma"/>
@@ -3967,6 +4067,15 @@
                 <w:sz w:val="16"/>
                 <w:szCs w:val="16"/>
               </w:rPr>
+              <w:t>$</w:t>
+            </w:r>
+            <w:r>
+              <w:rPr>
+                <w:rFonts w:ascii="Tahoma" w:hAnsi="Tahoma" w:cs="Tahoma"/>
+                <w:noProof/>
+                <w:sz w:val="16"/>
+                <w:szCs w:val="16"/>
+              </w:rPr>
               <w:t>{konsul_publik_yes}</w:t>
             </w:r>
           </w:p>
@@ -3993,6 +4102,15 @@
                 <w:sz w:val="16"/>
                 <w:szCs w:val="16"/>
               </w:rPr>
+              <w:t>$</w:t>
+            </w:r>
+            <w:r>
+              <w:rPr>
+                <w:rFonts w:ascii="Tahoma" w:hAnsi="Tahoma" w:cs="Tahoma"/>
+                <w:noProof/>
+                <w:sz w:val="16"/>
+                <w:szCs w:val="16"/>
+              </w:rPr>
               <w:t>{konsul_publik_no}</w:t>
             </w:r>
           </w:p>
@@ -4011,6 +4129,15 @@
                 <w:szCs w:val="16"/>
               </w:rPr>
             </w:pPr>
+            <w:r>
+              <w:rPr>
+                <w:rFonts w:ascii="Tahoma" w:hAnsi="Tahoma" w:cs="Tahoma"/>
+                <w:noProof/>
+                <w:sz w:val="16"/>
+                <w:szCs w:val="16"/>
+              </w:rPr>
+              <w:t>$</w:t>
+            </w:r>
             <w:r>
               <w:rPr>
                 <w:rFonts w:ascii="Tahoma" w:hAnsi="Tahoma" w:cs="Tahoma"/>
@@ -4100,6 +4227,15 @@
                 <w:sz w:val="16"/>
                 <w:szCs w:val="16"/>
               </w:rPr>
+              <w:t>$</w:t>
+            </w:r>
+            <w:r>
+              <w:rPr>
+                <w:rFonts w:ascii="Tahoma" w:hAnsi="Tahoma" w:cs="Tahoma"/>
+                <w:noProof/>
+                <w:sz w:val="16"/>
+                <w:szCs w:val="16"/>
+              </w:rPr>
               <w:t>{cv_penyusun_yes}</w:t>
             </w:r>
           </w:p>
@@ -4126,6 +4262,15 @@
                 <w:sz w:val="16"/>
                 <w:szCs w:val="16"/>
               </w:rPr>
+              <w:t>$</w:t>
+            </w:r>
+            <w:r>
+              <w:rPr>
+                <w:rFonts w:ascii="Tahoma" w:hAnsi="Tahoma" w:cs="Tahoma"/>
+                <w:noProof/>
+                <w:sz w:val="16"/>
+                <w:szCs w:val="16"/>
+              </w:rPr>
               <w:t>{cv_penyusun_no}</w:t>
             </w:r>
           </w:p>
@@ -4144,6 +4289,15 @@
                 <w:szCs w:val="16"/>
               </w:rPr>
             </w:pPr>
+            <w:r>
+              <w:rPr>
+                <w:rFonts w:ascii="Tahoma" w:hAnsi="Tahoma" w:cs="Tahoma"/>
+                <w:noProof/>
+                <w:sz w:val="16"/>
+                <w:szCs w:val="16"/>
+              </w:rPr>
+              <w:t>$</w:t>
+            </w:r>
             <w:r>
               <w:rPr>
                 <w:rFonts w:ascii="Tahoma" w:hAnsi="Tahoma" w:cs="Tahoma"/>
@@ -4251,6 +4405,15 @@
                 <w:sz w:val="16"/>
                 <w:szCs w:val="16"/>
               </w:rPr>
+              <w:t>$</w:t>
+            </w:r>
+            <w:r>
+              <w:rPr>
+                <w:rFonts w:ascii="Tahoma" w:hAnsi="Tahoma" w:cs="Tahoma"/>
+                <w:noProof/>
+                <w:sz w:val="16"/>
+                <w:szCs w:val="16"/>
+              </w:rPr>
               <w:t>{sistematika_penyusunan_yes}</w:t>
             </w:r>
           </w:p>
@@ -4277,6 +4440,15 @@
                 <w:sz w:val="16"/>
                 <w:szCs w:val="16"/>
               </w:rPr>
+              <w:t>$</w:t>
+            </w:r>
+            <w:r>
+              <w:rPr>
+                <w:rFonts w:ascii="Tahoma" w:hAnsi="Tahoma" w:cs="Tahoma"/>
+                <w:noProof/>
+                <w:sz w:val="16"/>
+                <w:szCs w:val="16"/>
+              </w:rPr>
               <w:t>{sistematika_penyusunan_no}</w:t>
             </w:r>
           </w:p>
@@ -4295,6 +4467,15 @@
                 <w:szCs w:val="16"/>
               </w:rPr>
             </w:pPr>
+            <w:r>
+              <w:rPr>
+                <w:rFonts w:ascii="Tahoma" w:hAnsi="Tahoma" w:cs="Tahoma"/>
+                <w:noProof/>
+                <w:sz w:val="16"/>
+                <w:szCs w:val="16"/>
+              </w:rPr>
+              <w:t>$</w:t>
+            </w:r>
             <w:r>
               <w:rPr>
                 <w:rFonts w:ascii="Tahoma" w:hAnsi="Tahoma" w:cs="Tahoma"/>
@@ -4384,6 +4565,15 @@
                 <w:sz w:val="16"/>
                 <w:szCs w:val="16"/>
               </w:rPr>
+              <w:t>$</w:t>
+            </w:r>
+            <w:r>
+              <w:rPr>
+                <w:rFonts w:ascii="Tahoma" w:hAnsi="Tahoma" w:cs="Tahoma"/>
+                <w:noProof/>
+                <w:sz w:val="16"/>
+                <w:szCs w:val="16"/>
+              </w:rPr>
               <w:t>{pertek_yes}</w:t>
             </w:r>
           </w:p>
@@ -4410,6 +4600,15 @@
                 <w:sz w:val="16"/>
                 <w:szCs w:val="16"/>
               </w:rPr>
+              <w:t>$</w:t>
+            </w:r>
+            <w:r>
+              <w:rPr>
+                <w:rFonts w:ascii="Tahoma" w:hAnsi="Tahoma" w:cs="Tahoma"/>
+                <w:noProof/>
+                <w:sz w:val="16"/>
+                <w:szCs w:val="16"/>
+              </w:rPr>
               <w:t>{pertek_no}</w:t>
             </w:r>
           </w:p>
@@ -4428,6 +4627,15 @@
                 <w:szCs w:val="16"/>
               </w:rPr>
             </w:pPr>
+            <w:r>
+              <w:rPr>
+                <w:rFonts w:ascii="Tahoma" w:hAnsi="Tahoma" w:cs="Tahoma"/>
+                <w:noProof/>
+                <w:sz w:val="16"/>
+                <w:szCs w:val="16"/>
+              </w:rPr>
+              <w:t>$</w:t>
+            </w:r>
             <w:r>
               <w:rPr>
                 <w:rFonts w:ascii="Tahoma" w:hAnsi="Tahoma" w:cs="Tahoma"/>
@@ -4517,6 +4725,15 @@
                 <w:sz w:val="16"/>
                 <w:szCs w:val="16"/>
               </w:rPr>
+              <w:t>$</w:t>
+            </w:r>
+            <w:r>
+              <w:rPr>
+                <w:rFonts w:ascii="Tahoma" w:hAnsi="Tahoma" w:cs="Tahoma"/>
+                <w:noProof/>
+                <w:sz w:val="16"/>
+                <w:szCs w:val="16"/>
+              </w:rPr>
               <w:t>{peta_titik_yes}</w:t>
             </w:r>
           </w:p>
@@ -4543,6 +4760,15 @@
                 <w:sz w:val="16"/>
                 <w:szCs w:val="16"/>
               </w:rPr>
+              <w:t>$</w:t>
+            </w:r>
+            <w:r>
+              <w:rPr>
+                <w:rFonts w:ascii="Tahoma" w:hAnsi="Tahoma" w:cs="Tahoma"/>
+                <w:noProof/>
+                <w:sz w:val="16"/>
+                <w:szCs w:val="16"/>
+              </w:rPr>
               <w:t>{peta_titik_no}</w:t>
             </w:r>
           </w:p>
@@ -4561,6 +4787,15 @@
                 <w:szCs w:val="16"/>
               </w:rPr>
             </w:pPr>
+            <w:r>
+              <w:rPr>
+                <w:rFonts w:ascii="Tahoma" w:hAnsi="Tahoma" w:cs="Tahoma"/>
+                <w:noProof/>
+                <w:sz w:val="16"/>
+                <w:szCs w:val="16"/>
+              </w:rPr>
+              <w:t>$</w:t>
+            </w:r>
             <w:r>
               <w:rPr>
                 <w:rFonts w:ascii="Tahoma" w:hAnsi="Tahoma" w:cs="Tahoma"/>
@@ -4623,6 +4858,14 @@
                 <w:szCs w:val="16"/>
               </w:rPr>
             </w:pPr>
+            <w:r>
+              <w:rPr>
+                <w:rFonts w:ascii="Tahoma" w:hAnsi="Tahoma" w:cs="Tahoma"/>
+                <w:sz w:val="16"/>
+                <w:szCs w:val="16"/>
+              </w:rPr>
+              <w:t>$</w:t>
+            </w:r>
             <w:r>
               <w:rPr>
                 <w:rFonts w:ascii="Tahoma" w:hAnsi="Tahoma" w:cs="Tahoma"/>
@@ -4713,6 +4956,15 @@
                 <w:sz w:val="16"/>
                 <w:szCs w:val="16"/>
               </w:rPr>
+              <w:t>$</w:t>
+            </w:r>
+            <w:r>
+              <w:rPr>
+                <w:rFonts w:ascii="Tahoma" w:hAnsi="Tahoma" w:cs="Tahoma"/>
+                <w:noProof/>
+                <w:sz w:val="16"/>
+                <w:szCs w:val="16"/>
+              </w:rPr>
               <w:t>{docs_date}</w:t>
             </w:r>
           </w:p>
@@ -4782,6 +5034,15 @@
                 <w:szCs w:val="16"/>
               </w:rPr>
               <w:t xml:space="preserve">Jakarta,  </w:t>
+            </w:r>
+            <w:r>
+              <w:rPr>
+                <w:rFonts w:ascii="Tahoma" w:hAnsi="Tahoma" w:cs="Tahoma"/>
+                <w:noProof/>
+                <w:sz w:val="16"/>
+                <w:szCs w:val="16"/>
+              </w:rPr>
+              <w:t>$</w:t>
             </w:r>
             <w:r>
               <w:rPr>
@@ -4829,16 +5090,6 @@
           </w:p>
           <w:p>
             <w:pPr>
-              <w:rPr>
-                <w:rFonts w:ascii="Tahoma" w:hAnsi="Tahoma" w:cs="Tahoma"/>
-                <w:noProof/>
-                <w:sz w:val="16"/>
-                <w:szCs w:val="16"/>
-              </w:rPr>
-            </w:pPr>
-          </w:p>
-          <w:p>
-            <w:pPr>
               <w:jc w:val="center"/>
               <w:rPr>
                 <w:rFonts w:ascii="Tahoma" w:hAnsi="Tahoma" w:cs="Tahoma"/>
@@ -4847,6 +5098,26 @@
                 <w:szCs w:val="16"/>
               </w:rPr>
             </w:pPr>
+          </w:p>
+          <w:p>
+            <w:pPr>
+              <w:jc w:val="center"/>
+              <w:rPr>
+                <w:rFonts w:ascii="Tahoma" w:hAnsi="Tahoma" w:cs="Tahoma"/>
+                <w:noProof/>
+                <w:sz w:val="16"/>
+                <w:szCs w:val="16"/>
+              </w:rPr>
+            </w:pPr>
+            <w:r>
+              <w:rPr>
+                <w:rFonts w:ascii="Tahoma" w:hAnsi="Tahoma" w:cs="Tahoma"/>
+                <w:noProof/>
+                <w:sz w:val="16"/>
+                <w:szCs w:val="16"/>
+              </w:rPr>
+              <w:t>$</w:t>
+            </w:r>
             <w:r>
               <w:rPr>
                 <w:rFonts w:ascii="Tahoma" w:hAnsi="Tahoma" w:cs="Tahoma"/>

</xml_diff>

<commit_message>
dynamic logo tuk in undangan rapat & berkas adm
</commit_message>
<xml_diff>
--- a/public/template_berkas_adm_ar_yes.docx
+++ b/public/template_berkas_adm_ar_yes.docx
@@ -11,8 +11,8 @@
         <w:rPr>
           <w:rFonts w:ascii="Tahoma" w:hAnsi="Tahoma" w:cs="Tahoma"/>
           <w:noProof/>
-          <w:sz w:val="20"/>
-          <w:lang w:val="id-ID"/>
+          <w:sz w:val="19"/>
+          <w:szCs w:val="19"/>
         </w:rPr>
       </w:pPr>
       <w:r>
@@ -20,180 +20,282 @@
           <w:noProof/>
           <w:lang w:val="id-ID"/>
         </w:rPr>
-        <w:t xml:space="preserve">                       </w:t>
-      </w:r>
-      <w:r>
-        <w:rPr>
-          <w:rFonts w:ascii="Tahoma" w:hAnsi="Tahoma" w:cs="Tahoma"/>
-          <w:noProof/>
-          <w:snapToGrid/>
-          <w:sz w:val="20"/>
-          <w:lang w:val="id-ID" w:eastAsia="en-GB"/>
-        </w:rPr>
-        <w:drawing>
-          <wp:anchor distT="0" distB="0" distL="114300" distR="114300" simplePos="0" relativeHeight="251656192" behindDoc="1" locked="0" layoutInCell="1" allowOverlap="1" wp14:anchorId="0B15D286" wp14:editId="6238D5FC">
-            <wp:simplePos x="0" y="0"/>
-            <wp:positionH relativeFrom="column">
-              <wp:posOffset>-128270</wp:posOffset>
-            </wp:positionH>
-            <wp:positionV relativeFrom="paragraph">
-              <wp:posOffset>1270</wp:posOffset>
-            </wp:positionV>
-            <wp:extent cx="842645" cy="800735"/>
-            <wp:effectExtent l="0" t="0" r="0" b="0"/>
-            <wp:wrapNone/>
-            <wp:docPr id="14" name="Picture 14"/>
-            <wp:cNvGraphicFramePr>
-              <a:graphicFrameLocks xmlns:a="http://schemas.openxmlformats.org/drawingml/2006/main" noChangeAspect="1"/>
-            </wp:cNvGraphicFramePr>
-            <a:graphic xmlns:a="http://schemas.openxmlformats.org/drawingml/2006/main">
-              <a:graphicData uri="http://schemas.openxmlformats.org/drawingml/2006/picture">
-                <pic:pic xmlns:pic="http://schemas.openxmlformats.org/drawingml/2006/picture">
-                  <pic:nvPicPr>
-                    <pic:cNvPr id="0" name="Picture 14"/>
-                    <pic:cNvPicPr>
-                      <a:picLocks noChangeAspect="1" noChangeArrowheads="1"/>
-                    </pic:cNvPicPr>
-                  </pic:nvPicPr>
-                  <pic:blipFill>
-                    <a:blip r:embed="rId6" cstate="print">
-                      <a:extLst>
-                        <a:ext uri="{28A0092B-C50C-407E-A947-70E740481C1C}">
-                          <a14:useLocalDpi xmlns:a14="http://schemas.microsoft.com/office/drawing/2010/main" val="0"/>
-                        </a:ext>
-                      </a:extLst>
-                    </a:blip>
-                    <a:srcRect/>
-                    <a:stretch>
-                      <a:fillRect/>
-                    </a:stretch>
-                  </pic:blipFill>
-                  <pic:spPr bwMode="auto">
-                    <a:xfrm>
-                      <a:off x="0" y="0"/>
-                      <a:ext cx="842645" cy="800735"/>
-                    </a:xfrm>
-                    <a:prstGeom prst="rect">
-                      <a:avLst/>
-                    </a:prstGeom>
-                    <a:noFill/>
-                    <a:ln>
-                      <a:noFill/>
-                    </a:ln>
-                  </pic:spPr>
-                </pic:pic>
-              </a:graphicData>
-            </a:graphic>
-            <wp14:sizeRelH relativeFrom="page">
-              <wp14:pctWidth>0</wp14:pctWidth>
-            </wp14:sizeRelH>
-            <wp14:sizeRelV relativeFrom="page">
-              <wp14:pctHeight>0</wp14:pctHeight>
-            </wp14:sizeRelV>
-          </wp:anchor>
-        </w:drawing>
+        <w:t xml:space="preserve">                      </w:t>
       </w:r>
     </w:p>
+    <w:tbl>
+      <w:tblPr>
+        <w:tblStyle w:val="TableGrid"/>
+        <w:tblW w:w="10348" w:type="dxa"/>
+        <w:tblInd w:w="-572" w:type="dxa"/>
+        <w:tblBorders>
+          <w:top w:val="none" w:sz="0" w:space="0" w:color="auto"/>
+          <w:left w:val="none" w:sz="0" w:space="0" w:color="auto"/>
+          <w:bottom w:val="none" w:sz="0" w:space="0" w:color="auto"/>
+          <w:right w:val="none" w:sz="0" w:space="0" w:color="auto"/>
+          <w:insideH w:val="none" w:sz="0" w:space="0" w:color="auto"/>
+          <w:insideV w:val="none" w:sz="0" w:space="0" w:color="auto"/>
+        </w:tblBorders>
+        <w:tblLook w:val="04A0" w:firstRow="1" w:lastRow="0" w:firstColumn="1" w:lastColumn="0" w:noHBand="0" w:noVBand="1"/>
+      </w:tblPr>
+      <w:tblGrid>
+        <w:gridCol w:w="2204"/>
+        <w:gridCol w:w="8144"/>
+      </w:tblGrid>
+      <w:tr>
+        <w:tc>
+          <w:tcPr>
+            <w:tcW w:w="2204" w:type="dxa"/>
+            <w:vAlign w:val="center"/>
+          </w:tcPr>
+          <w:p>
+            <w:pPr>
+              <w:tabs>
+                <w:tab w:val="left" w:pos="3690"/>
+              </w:tabs>
+              <w:ind w:right="-871"/>
+              <w:rPr>
+                <w:noProof/>
+              </w:rPr>
+            </w:pPr>
+            <w:r>
+              <w:rPr>
+                <w:noProof/>
+              </w:rPr>
+              <w:t>${logo_tuk:100:100}</w:t>
+            </w:r>
+          </w:p>
+        </w:tc>
+        <w:tc>
+          <w:tcPr>
+            <w:tcW w:w="8144" w:type="dxa"/>
+            <w:vAlign w:val="center"/>
+          </w:tcPr>
+          <w:p>
+            <w:pPr>
+              <w:tabs>
+                <w:tab w:val="left" w:pos="812"/>
+                <w:tab w:val="center" w:pos="4513"/>
+              </w:tabs>
+              <w:ind w:hanging="1882"/>
+              <w:jc w:val="center"/>
+              <w:rPr>
+                <w:rFonts w:ascii="Tahoma" w:hAnsi="Tahoma" w:cs="Tahoma"/>
+                <w:b/>
+                <w:noProof/>
+                <w:sz w:val="20"/>
+              </w:rPr>
+            </w:pPr>
+            <w:r>
+              <w:rPr>
+                <w:rFonts w:ascii="Tahoma" w:hAnsi="Tahoma" w:cs="Tahoma"/>
+                <w:b/>
+                <w:noProof/>
+                <w:sz w:val="20"/>
+                <w:lang w:val="id-ID"/>
+              </w:rPr>
+              <w:t xml:space="preserve">SEKRETARIAT KOMISI PENILAI AMDAL </w:t>
+            </w:r>
+            <w:r>
+              <w:rPr>
+                <w:rFonts w:ascii="Tahoma" w:hAnsi="Tahoma" w:cs="Tahoma"/>
+                <w:b/>
+                <w:noProof/>
+                <w:sz w:val="20"/>
+              </w:rPr>
+              <w:t>${authority}</w:t>
+            </w:r>
+          </w:p>
+          <w:p>
+            <w:pPr>
+              <w:ind w:hanging="1882"/>
+              <w:jc w:val="center"/>
+              <w:rPr>
+                <w:rFonts w:ascii="Tahoma" w:hAnsi="Tahoma" w:cs="Tahoma"/>
+                <w:b/>
+                <w:noProof/>
+                <w:sz w:val="20"/>
+                <w:lang w:val="id-ID"/>
+              </w:rPr>
+            </w:pPr>
+            <w:r>
+              <w:rPr>
+                <w:rFonts w:ascii="Tahoma" w:hAnsi="Tahoma" w:cs="Tahoma"/>
+                <w:b/>
+                <w:noProof/>
+                <w:sz w:val="20"/>
+                <w:lang w:val="id-ID"/>
+              </w:rPr>
+              <w:t>KEMENTERIAN LINGKUNGAN HIDUP DAN KEHUTANAN</w:t>
+            </w:r>
+          </w:p>
+          <w:p>
+            <w:pPr>
+              <w:spacing w:before="20" w:after="20"/>
+              <w:ind w:right="-871" w:hanging="1882"/>
+              <w:jc w:val="center"/>
+              <w:rPr>
+                <w:rFonts w:ascii="Tahoma" w:hAnsi="Tahoma" w:cs="Tahoma"/>
+                <w:sz w:val="16"/>
+                <w:szCs w:val="16"/>
+              </w:rPr>
+            </w:pPr>
+            <w:r>
+              <w:rPr>
+                <w:rFonts w:ascii="Tahoma" w:hAnsi="Tahoma" w:cs="Tahoma"/>
+                <w:sz w:val="16"/>
+                <w:szCs w:val="16"/>
+              </w:rPr>
+              <w:t xml:space="preserve">Gedung </w:t>
+            </w:r>
+            <w:proofErr w:type="spellStart"/>
+            <w:r>
+              <w:rPr>
+                <w:rFonts w:ascii="Tahoma" w:hAnsi="Tahoma" w:cs="Tahoma"/>
+                <w:sz w:val="16"/>
+                <w:szCs w:val="16"/>
+              </w:rPr>
+              <w:t>Manggala</w:t>
+            </w:r>
+            <w:proofErr w:type="spellEnd"/>
+            <w:r>
+              <w:rPr>
+                <w:rFonts w:ascii="Tahoma" w:hAnsi="Tahoma" w:cs="Tahoma"/>
+                <w:sz w:val="16"/>
+                <w:szCs w:val="16"/>
+              </w:rPr>
+              <w:t xml:space="preserve"> </w:t>
+            </w:r>
+            <w:proofErr w:type="spellStart"/>
+            <w:r>
+              <w:rPr>
+                <w:rFonts w:ascii="Tahoma" w:hAnsi="Tahoma" w:cs="Tahoma"/>
+                <w:sz w:val="16"/>
+                <w:szCs w:val="16"/>
+              </w:rPr>
+              <w:t>Wanabakti</w:t>
+            </w:r>
+            <w:proofErr w:type="spellEnd"/>
+            <w:r>
+              <w:rPr>
+                <w:rFonts w:ascii="Tahoma" w:hAnsi="Tahoma" w:cs="Tahoma"/>
+                <w:sz w:val="16"/>
+                <w:szCs w:val="16"/>
+              </w:rPr>
+              <w:t xml:space="preserve"> Blok IV </w:t>
+            </w:r>
+            <w:proofErr w:type="spellStart"/>
+            <w:r>
+              <w:rPr>
+                <w:rFonts w:ascii="Tahoma" w:hAnsi="Tahoma" w:cs="Tahoma"/>
+                <w:sz w:val="16"/>
+                <w:szCs w:val="16"/>
+              </w:rPr>
+              <w:t>Lantai</w:t>
+            </w:r>
+            <w:proofErr w:type="spellEnd"/>
+            <w:r>
+              <w:rPr>
+                <w:rFonts w:ascii="Tahoma" w:hAnsi="Tahoma" w:cs="Tahoma"/>
+                <w:sz w:val="16"/>
+                <w:szCs w:val="16"/>
+              </w:rPr>
+              <w:t xml:space="preserve"> 6 Wing C – Jl. </w:t>
+            </w:r>
+            <w:proofErr w:type="spellStart"/>
+            <w:r>
+              <w:rPr>
+                <w:rFonts w:ascii="Tahoma" w:hAnsi="Tahoma" w:cs="Tahoma"/>
+                <w:sz w:val="16"/>
+                <w:szCs w:val="16"/>
+              </w:rPr>
+              <w:t>Jend</w:t>
+            </w:r>
+            <w:proofErr w:type="spellEnd"/>
+            <w:r>
+              <w:rPr>
+                <w:rFonts w:ascii="Tahoma" w:hAnsi="Tahoma" w:cs="Tahoma"/>
+                <w:sz w:val="16"/>
+                <w:szCs w:val="16"/>
+              </w:rPr>
+              <w:t xml:space="preserve">. </w:t>
+            </w:r>
+            <w:proofErr w:type="spellStart"/>
+            <w:r>
+              <w:rPr>
+                <w:rFonts w:ascii="Tahoma" w:hAnsi="Tahoma" w:cs="Tahoma"/>
+                <w:sz w:val="16"/>
+                <w:szCs w:val="16"/>
+              </w:rPr>
+              <w:t>Gatot</w:t>
+            </w:r>
+            <w:proofErr w:type="spellEnd"/>
+            <w:r>
+              <w:rPr>
+                <w:rFonts w:ascii="Tahoma" w:hAnsi="Tahoma" w:cs="Tahoma"/>
+                <w:sz w:val="16"/>
+                <w:szCs w:val="16"/>
+              </w:rPr>
+              <w:t xml:space="preserve"> Subroto, Jakarta 10270</w:t>
+            </w:r>
+          </w:p>
+          <w:p>
+            <w:pPr>
+              <w:spacing w:before="20" w:after="20"/>
+              <w:ind w:right="-871" w:hanging="1882"/>
+              <w:jc w:val="center"/>
+              <w:rPr>
+                <w:rFonts w:ascii="Tahoma" w:hAnsi="Tahoma" w:cs="Tahoma"/>
+                <w:sz w:val="16"/>
+                <w:szCs w:val="16"/>
+              </w:rPr>
+            </w:pPr>
+            <w:proofErr w:type="spellStart"/>
+            <w:r>
+              <w:rPr>
+                <w:rFonts w:ascii="Tahoma" w:hAnsi="Tahoma" w:cs="Tahoma"/>
+                <w:sz w:val="16"/>
+                <w:szCs w:val="16"/>
+              </w:rPr>
+              <w:t>Telepon</w:t>
+            </w:r>
+            <w:proofErr w:type="spellEnd"/>
+            <w:r>
+              <w:rPr>
+                <w:rFonts w:ascii="Tahoma" w:hAnsi="Tahoma" w:cs="Tahoma"/>
+                <w:sz w:val="16"/>
+                <w:szCs w:val="16"/>
+              </w:rPr>
+              <w:t xml:space="preserve"> (021) 5705090; </w:t>
+            </w:r>
+            <w:proofErr w:type="spellStart"/>
+            <w:r>
+              <w:rPr>
+                <w:rFonts w:ascii="Tahoma" w:hAnsi="Tahoma" w:cs="Tahoma"/>
+                <w:sz w:val="16"/>
+                <w:szCs w:val="16"/>
+              </w:rPr>
+              <w:t>Faksimile</w:t>
+            </w:r>
+            <w:proofErr w:type="spellEnd"/>
+            <w:r>
+              <w:rPr>
+                <w:rFonts w:ascii="Tahoma" w:hAnsi="Tahoma" w:cs="Tahoma"/>
+                <w:sz w:val="16"/>
+                <w:szCs w:val="16"/>
+              </w:rPr>
+              <w:t xml:space="preserve"> 5705090</w:t>
+            </w:r>
+          </w:p>
+        </w:tc>
+      </w:tr>
+    </w:tbl>
     <w:p>
       <w:pPr>
         <w:tabs>
-          <w:tab w:val="left" w:pos="2169"/>
-          <w:tab w:val="center" w:pos="4513"/>
-        </w:tabs>
-        <w:jc w:val="center"/>
-        <w:rPr>
-          <w:rFonts w:ascii="Tahoma" w:hAnsi="Tahoma" w:cs="Tahoma"/>
-          <w:b/>
-          <w:noProof/>
-          <w:sz w:val="20"/>
-        </w:rPr>
-      </w:pPr>
-      <w:r>
-        <w:rPr>
-          <w:rFonts w:ascii="Tahoma" w:hAnsi="Tahoma" w:cs="Tahoma"/>
-          <w:b/>
-          <w:noProof/>
-          <w:sz w:val="20"/>
-          <w:lang w:val="id-ID"/>
-        </w:rPr>
-        <w:t xml:space="preserve">SEKRETARIAT KOMISI PENILAI AMDAL </w:t>
-      </w:r>
-      <w:r>
-        <w:rPr>
-          <w:rFonts w:ascii="Tahoma" w:hAnsi="Tahoma" w:cs="Tahoma"/>
-          <w:b/>
-          <w:noProof/>
-          <w:sz w:val="20"/>
-        </w:rPr>
-        <w:t>${authority}</w:t>
-      </w:r>
-    </w:p>
-    <w:p>
-      <w:pPr>
-        <w:jc w:val="center"/>
-        <w:rPr>
-          <w:rFonts w:ascii="Tahoma" w:hAnsi="Tahoma" w:cs="Tahoma"/>
-          <w:b/>
-          <w:noProof/>
-          <w:sz w:val="20"/>
-          <w:lang w:val="id-ID"/>
-        </w:rPr>
-      </w:pPr>
-      <w:r>
-        <w:rPr>
-          <w:rFonts w:ascii="Tahoma" w:hAnsi="Tahoma" w:cs="Tahoma"/>
-          <w:b/>
-          <w:noProof/>
-          <w:sz w:val="20"/>
-          <w:lang w:val="id-ID"/>
-        </w:rPr>
-        <w:t>KEMENTERIAN LINGKUNGAN HIDUP DAN KEHUTANAN</w:t>
-      </w:r>
-    </w:p>
-    <w:p>
-      <w:pPr>
-        <w:spacing w:before="20" w:after="20"/>
+          <w:tab w:val="left" w:pos="3690"/>
+        </w:tabs>
         <w:ind w:right="-871"/>
-        <w:jc w:val="center"/>
-        <w:rPr>
-          <w:rFonts w:ascii="Tahoma" w:hAnsi="Tahoma" w:cs="Tahoma"/>
-          <w:sz w:val="16"/>
-          <w:szCs w:val="16"/>
-        </w:rPr>
-      </w:pPr>
-      <w:r>
-        <w:rPr>
-          <w:rFonts w:ascii="Tahoma" w:hAnsi="Tahoma" w:cs="Tahoma"/>
-          <w:sz w:val="16"/>
-          <w:szCs w:val="16"/>
-        </w:rPr>
-        <w:t>Gedung Manggala Wanabakti Blok IV Lantai 6 Wing C – Jl. Jend. Gatot Subroto, Jakarta 10270</w:t>
-      </w:r>
-    </w:p>
-    <w:p>
-      <w:pPr>
-        <w:spacing w:before="20" w:after="20"/>
-        <w:ind w:right="-871"/>
-        <w:jc w:val="center"/>
-        <w:rPr>
-          <w:rFonts w:ascii="Tahoma" w:hAnsi="Tahoma" w:cs="Tahoma"/>
-          <w:sz w:val="16"/>
-          <w:szCs w:val="16"/>
-        </w:rPr>
-      </w:pPr>
-      <w:r>
-        <w:rPr>
-          <w:rFonts w:ascii="Tahoma" w:hAnsi="Tahoma" w:cs="Tahoma"/>
-          <w:sz w:val="16"/>
-          <w:szCs w:val="16"/>
-        </w:rPr>
-        <w:t>Telepon (021) 5705090; Faksimile 5705090</w:t>
-      </w:r>
-    </w:p>
-    <w:p>
-      <w:pPr>
-        <w:spacing w:before="20" w:after="20"/>
-        <w:ind w:left="2160" w:right="-871"/>
         <w:rPr>
           <w:rFonts w:ascii="Tahoma" w:hAnsi="Tahoma" w:cs="Tahoma"/>
           <w:noProof/>
@@ -1555,7 +1657,25 @@
                 <w:sz w:val="16"/>
                 <w:szCs w:val="16"/>
               </w:rPr>
-              <w:t>{meeting_invitations}</w:t>
+              <w:t>{</w:t>
+            </w:r>
+            <w:proofErr w:type="spellStart"/>
+            <w:r>
+              <w:rPr>
+                <w:rFonts w:ascii="Tahoma" w:hAnsi="Tahoma" w:cs="Tahoma"/>
+                <w:sz w:val="16"/>
+                <w:szCs w:val="16"/>
+              </w:rPr>
+              <w:t>meeting_invitations</w:t>
+            </w:r>
+            <w:proofErr w:type="spellEnd"/>
+            <w:r>
+              <w:rPr>
+                <w:rFonts w:ascii="Tahoma" w:hAnsi="Tahoma" w:cs="Tahoma"/>
+                <w:sz w:val="16"/>
+                <w:szCs w:val="16"/>
+              </w:rPr>
+              <w:t>}</w:t>
             </w:r>
           </w:p>
           <w:p>
@@ -1609,7 +1729,25 @@
                 <w:sz w:val="16"/>
                 <w:szCs w:val="16"/>
               </w:rPr>
-              <w:t>{/meeting_invitations}</w:t>
+              <w:t>{/</w:t>
+            </w:r>
+            <w:proofErr w:type="spellStart"/>
+            <w:r>
+              <w:rPr>
+                <w:rFonts w:ascii="Tahoma" w:hAnsi="Tahoma" w:cs="Tahoma"/>
+                <w:sz w:val="16"/>
+                <w:szCs w:val="16"/>
+              </w:rPr>
+              <w:t>meeting_invitations</w:t>
+            </w:r>
+            <w:proofErr w:type="spellEnd"/>
+            <w:r>
+              <w:rPr>
+                <w:rFonts w:ascii="Tahoma" w:hAnsi="Tahoma" w:cs="Tahoma"/>
+                <w:sz w:val="16"/>
+                <w:szCs w:val="16"/>
+              </w:rPr>
+              <w:t>}</w:t>
             </w:r>
           </w:p>
         </w:tc>
@@ -2436,194 +2574,274 @@
         </w:rPr>
       </w:pPr>
     </w:p>
-    <w:p>
-      <w:pPr>
-        <w:tabs>
-          <w:tab w:val="left" w:pos="426"/>
-        </w:tabs>
-        <w:jc w:val="both"/>
-        <w:rPr>
-          <w:rFonts w:ascii="Tahoma" w:hAnsi="Tahoma" w:cs="Tahoma"/>
-          <w:noProof/>
-          <w:sz w:val="20"/>
-          <w:highlight w:val="yellow"/>
-        </w:rPr>
-      </w:pPr>
-      <w:r>
-        <w:rPr>
-          <w:rFonts w:ascii="Tahoma" w:hAnsi="Tahoma" w:cs="Tahoma"/>
-          <w:noProof/>
-          <w:snapToGrid/>
-          <w:sz w:val="20"/>
-          <w:lang w:val="id-ID" w:eastAsia="en-GB"/>
-        </w:rPr>
-        <w:lastRenderedPageBreak/>
-        <w:drawing>
-          <wp:anchor distT="0" distB="0" distL="114300" distR="114300" simplePos="0" relativeHeight="251657216" behindDoc="1" locked="0" layoutInCell="1" allowOverlap="1" wp14:anchorId="5F3A0A10" wp14:editId="40B27ED2">
-            <wp:simplePos x="0" y="0"/>
-            <wp:positionH relativeFrom="column">
-              <wp:posOffset>-128270</wp:posOffset>
-            </wp:positionH>
-            <wp:positionV relativeFrom="paragraph">
-              <wp:posOffset>179070</wp:posOffset>
-            </wp:positionV>
-            <wp:extent cx="842645" cy="800735"/>
-            <wp:effectExtent l="0" t="0" r="0" b="0"/>
-            <wp:wrapNone/>
-            <wp:docPr id="16" name="Picture 16"/>
-            <wp:cNvGraphicFramePr>
-              <a:graphicFrameLocks xmlns:a="http://schemas.openxmlformats.org/drawingml/2006/main" noChangeAspect="1"/>
-            </wp:cNvGraphicFramePr>
-            <a:graphic xmlns:a="http://schemas.openxmlformats.org/drawingml/2006/main">
-              <a:graphicData uri="http://schemas.openxmlformats.org/drawingml/2006/picture">
-                <pic:pic xmlns:pic="http://schemas.openxmlformats.org/drawingml/2006/picture">
-                  <pic:nvPicPr>
-                    <pic:cNvPr id="0" name="Picture 16"/>
-                    <pic:cNvPicPr>
-                      <a:picLocks noChangeAspect="1" noChangeArrowheads="1"/>
-                    </pic:cNvPicPr>
-                  </pic:nvPicPr>
-                  <pic:blipFill>
-                    <a:blip r:embed="rId6" cstate="print">
-                      <a:extLst>
-                        <a:ext uri="{28A0092B-C50C-407E-A947-70E740481C1C}">
-                          <a14:useLocalDpi xmlns:a14="http://schemas.microsoft.com/office/drawing/2010/main" val="0"/>
-                        </a:ext>
-                      </a:extLst>
-                    </a:blip>
-                    <a:srcRect/>
-                    <a:stretch>
-                      <a:fillRect/>
-                    </a:stretch>
-                  </pic:blipFill>
-                  <pic:spPr bwMode="auto">
-                    <a:xfrm>
-                      <a:off x="0" y="0"/>
-                      <a:ext cx="842645" cy="800735"/>
-                    </a:xfrm>
-                    <a:prstGeom prst="rect">
-                      <a:avLst/>
-                    </a:prstGeom>
-                    <a:noFill/>
-                    <a:ln>
-                      <a:noFill/>
-                    </a:ln>
-                  </pic:spPr>
-                </pic:pic>
-              </a:graphicData>
-            </a:graphic>
-            <wp14:sizeRelH relativeFrom="page">
-              <wp14:pctWidth>0</wp14:pctWidth>
-            </wp14:sizeRelH>
-            <wp14:sizeRelV relativeFrom="page">
-              <wp14:pctHeight>0</wp14:pctHeight>
-            </wp14:sizeRelV>
-          </wp:anchor>
-        </w:drawing>
-      </w:r>
-    </w:p>
-    <w:p>
-      <w:pPr>
-        <w:tabs>
-          <w:tab w:val="left" w:pos="3690"/>
-        </w:tabs>
-        <w:ind w:right="-871"/>
-        <w:jc w:val="center"/>
-        <w:rPr>
-          <w:rFonts w:ascii="Tahoma" w:hAnsi="Tahoma" w:cs="Tahoma"/>
-          <w:b/>
-          <w:noProof/>
-          <w:sz w:val="20"/>
-          <w:lang w:val="id-ID"/>
-        </w:rPr>
-      </w:pPr>
-      <w:r>
-        <w:rPr>
-          <w:rFonts w:ascii="Tahoma" w:hAnsi="Tahoma" w:cs="Tahoma"/>
-          <w:b/>
-          <w:noProof/>
-          <w:sz w:val="20"/>
-          <w:lang w:val="id-ID"/>
-        </w:rPr>
-        <w:t>SEKRETARIAT KOMISI PENILAI AMDAL PUSAT</w:t>
-      </w:r>
-    </w:p>
-    <w:p>
-      <w:pPr>
-        <w:ind w:firstLine="720"/>
-        <w:jc w:val="center"/>
-        <w:rPr>
-          <w:rFonts w:ascii="Tahoma" w:hAnsi="Tahoma" w:cs="Tahoma"/>
-          <w:b/>
-          <w:noProof/>
-          <w:sz w:val="20"/>
-          <w:lang w:val="id-ID"/>
-        </w:rPr>
-      </w:pPr>
-      <w:r>
-        <w:rPr>
-          <w:rFonts w:ascii="Tahoma" w:hAnsi="Tahoma" w:cs="Tahoma"/>
-          <w:b/>
-          <w:noProof/>
-          <w:sz w:val="20"/>
-          <w:lang w:val="id-ID"/>
-        </w:rPr>
-        <w:t>KEMENTERIAN LINGKUNGAN HIDUP DAN KEHUTANAN</w:t>
-      </w:r>
-    </w:p>
-    <w:p>
-      <w:pPr>
-        <w:spacing w:before="20" w:after="20"/>
-        <w:ind w:right="-871" w:firstLine="720"/>
-        <w:jc w:val="center"/>
-        <w:rPr>
-          <w:rFonts w:ascii="Tahoma" w:hAnsi="Tahoma" w:cs="Tahoma"/>
-          <w:sz w:val="16"/>
-          <w:szCs w:val="16"/>
-        </w:rPr>
-      </w:pPr>
-      <w:r>
-        <w:rPr>
-          <w:rFonts w:ascii="Tahoma" w:hAnsi="Tahoma" w:cs="Tahoma"/>
-          <w:sz w:val="16"/>
-          <w:szCs w:val="16"/>
-        </w:rPr>
-        <w:t>Gedung Manggala Wanabakti Blok IV Lantai 6 Wing C – Jl. Jend. Gatot Subroto, Jakarta 10270</w:t>
-      </w:r>
-    </w:p>
-    <w:p>
-      <w:pPr>
-        <w:spacing w:before="20" w:after="20"/>
-        <w:ind w:left="2160" w:right="-871"/>
-        <w:rPr>
-          <w:rFonts w:ascii="Tahoma" w:hAnsi="Tahoma" w:cs="Tahoma"/>
-          <w:noProof/>
-          <w:sz w:val="16"/>
-          <w:szCs w:val="16"/>
-          <w:lang w:val="id-ID"/>
-        </w:rPr>
-      </w:pPr>
-      <w:r>
-        <w:rPr>
-          <w:rFonts w:ascii="Tahoma" w:hAnsi="Tahoma" w:cs="Tahoma"/>
-          <w:sz w:val="16"/>
-          <w:szCs w:val="16"/>
-        </w:rPr>
-        <w:t>Telepon (021) 5705090; Faksimile 5705090</w:t>
-      </w:r>
-    </w:p>
-    <w:p>
-      <w:pPr>
-        <w:tabs>
-          <w:tab w:val="left" w:pos="3690"/>
-        </w:tabs>
-        <w:rPr>
-          <w:noProof/>
-          <w:sz w:val="20"/>
-          <w:lang w:val="id-ID"/>
-        </w:rPr>
-      </w:pPr>
-    </w:p>
+    <w:tbl>
+      <w:tblPr>
+        <w:tblStyle w:val="TableGrid"/>
+        <w:tblW w:w="10348" w:type="dxa"/>
+        <w:tblInd w:w="-572" w:type="dxa"/>
+        <w:tblBorders>
+          <w:top w:val="none" w:sz="0" w:space="0" w:color="auto"/>
+          <w:left w:val="none" w:sz="0" w:space="0" w:color="auto"/>
+          <w:bottom w:val="none" w:sz="0" w:space="0" w:color="auto"/>
+          <w:right w:val="none" w:sz="0" w:space="0" w:color="auto"/>
+          <w:insideH w:val="none" w:sz="0" w:space="0" w:color="auto"/>
+          <w:insideV w:val="none" w:sz="0" w:space="0" w:color="auto"/>
+        </w:tblBorders>
+        <w:tblLook w:val="04A0" w:firstRow="1" w:lastRow="0" w:firstColumn="1" w:lastColumn="0" w:noHBand="0" w:noVBand="1"/>
+      </w:tblPr>
+      <w:tblGrid>
+        <w:gridCol w:w="2204"/>
+        <w:gridCol w:w="8144"/>
+      </w:tblGrid>
+      <w:tr>
+        <w:tc>
+          <w:tcPr>
+            <w:tcW w:w="2204" w:type="dxa"/>
+            <w:vAlign w:val="center"/>
+          </w:tcPr>
+          <w:p>
+            <w:pPr>
+              <w:tabs>
+                <w:tab w:val="left" w:pos="3690"/>
+              </w:tabs>
+              <w:ind w:right="-871"/>
+              <w:rPr>
+                <w:noProof/>
+              </w:rPr>
+            </w:pPr>
+            <w:r>
+              <w:rPr>
+                <w:noProof/>
+              </w:rPr>
+              <w:lastRenderedPageBreak/>
+              <w:t>${logo_tuk:100:100}</w:t>
+            </w:r>
+          </w:p>
+        </w:tc>
+        <w:tc>
+          <w:tcPr>
+            <w:tcW w:w="8144" w:type="dxa"/>
+            <w:vAlign w:val="center"/>
+          </w:tcPr>
+          <w:p>
+            <w:pPr>
+              <w:tabs>
+                <w:tab w:val="left" w:pos="812"/>
+                <w:tab w:val="center" w:pos="4513"/>
+              </w:tabs>
+              <w:ind w:hanging="1882"/>
+              <w:jc w:val="center"/>
+              <w:rPr>
+                <w:rFonts w:ascii="Tahoma" w:hAnsi="Tahoma" w:cs="Tahoma"/>
+                <w:b/>
+                <w:noProof/>
+                <w:sz w:val="20"/>
+              </w:rPr>
+            </w:pPr>
+            <w:r>
+              <w:rPr>
+                <w:rFonts w:ascii="Tahoma" w:hAnsi="Tahoma" w:cs="Tahoma"/>
+                <w:b/>
+                <w:noProof/>
+                <w:sz w:val="20"/>
+                <w:lang w:val="id-ID"/>
+              </w:rPr>
+              <w:t xml:space="preserve">SEKRETARIAT KOMISI PENILAI AMDAL </w:t>
+            </w:r>
+            <w:r>
+              <w:rPr>
+                <w:rFonts w:ascii="Tahoma" w:hAnsi="Tahoma" w:cs="Tahoma"/>
+                <w:b/>
+                <w:noProof/>
+                <w:sz w:val="20"/>
+              </w:rPr>
+              <w:t>${authority}</w:t>
+            </w:r>
+          </w:p>
+          <w:p>
+            <w:pPr>
+              <w:ind w:hanging="1882"/>
+              <w:jc w:val="center"/>
+              <w:rPr>
+                <w:rFonts w:ascii="Tahoma" w:hAnsi="Tahoma" w:cs="Tahoma"/>
+                <w:b/>
+                <w:noProof/>
+                <w:sz w:val="20"/>
+                <w:lang w:val="id-ID"/>
+              </w:rPr>
+            </w:pPr>
+            <w:r>
+              <w:rPr>
+                <w:rFonts w:ascii="Tahoma" w:hAnsi="Tahoma" w:cs="Tahoma"/>
+                <w:b/>
+                <w:noProof/>
+                <w:sz w:val="20"/>
+                <w:lang w:val="id-ID"/>
+              </w:rPr>
+              <w:t>KEMENTERIAN LINGKUNGAN HIDUP DAN KEHUTANAN</w:t>
+            </w:r>
+          </w:p>
+          <w:p>
+            <w:pPr>
+              <w:spacing w:before="20" w:after="20"/>
+              <w:ind w:right="-871" w:hanging="1882"/>
+              <w:jc w:val="center"/>
+              <w:rPr>
+                <w:rFonts w:ascii="Tahoma" w:hAnsi="Tahoma" w:cs="Tahoma"/>
+                <w:sz w:val="16"/>
+                <w:szCs w:val="16"/>
+              </w:rPr>
+            </w:pPr>
+            <w:r>
+              <w:rPr>
+                <w:rFonts w:ascii="Tahoma" w:hAnsi="Tahoma" w:cs="Tahoma"/>
+                <w:sz w:val="16"/>
+                <w:szCs w:val="16"/>
+              </w:rPr>
+              <w:t xml:space="preserve">Gedung </w:t>
+            </w:r>
+            <w:proofErr w:type="spellStart"/>
+            <w:r>
+              <w:rPr>
+                <w:rFonts w:ascii="Tahoma" w:hAnsi="Tahoma" w:cs="Tahoma"/>
+                <w:sz w:val="16"/>
+                <w:szCs w:val="16"/>
+              </w:rPr>
+              <w:t>Manggala</w:t>
+            </w:r>
+            <w:proofErr w:type="spellEnd"/>
+            <w:r>
+              <w:rPr>
+                <w:rFonts w:ascii="Tahoma" w:hAnsi="Tahoma" w:cs="Tahoma"/>
+                <w:sz w:val="16"/>
+                <w:szCs w:val="16"/>
+              </w:rPr>
+              <w:t xml:space="preserve"> </w:t>
+            </w:r>
+            <w:proofErr w:type="spellStart"/>
+            <w:r>
+              <w:rPr>
+                <w:rFonts w:ascii="Tahoma" w:hAnsi="Tahoma" w:cs="Tahoma"/>
+                <w:sz w:val="16"/>
+                <w:szCs w:val="16"/>
+              </w:rPr>
+              <w:t>Wanabakti</w:t>
+            </w:r>
+            <w:proofErr w:type="spellEnd"/>
+            <w:r>
+              <w:rPr>
+                <w:rFonts w:ascii="Tahoma" w:hAnsi="Tahoma" w:cs="Tahoma"/>
+                <w:sz w:val="16"/>
+                <w:szCs w:val="16"/>
+              </w:rPr>
+              <w:t xml:space="preserve"> Blok IV </w:t>
+            </w:r>
+            <w:proofErr w:type="spellStart"/>
+            <w:r>
+              <w:rPr>
+                <w:rFonts w:ascii="Tahoma" w:hAnsi="Tahoma" w:cs="Tahoma"/>
+                <w:sz w:val="16"/>
+                <w:szCs w:val="16"/>
+              </w:rPr>
+              <w:t>Lantai</w:t>
+            </w:r>
+            <w:proofErr w:type="spellEnd"/>
+            <w:r>
+              <w:rPr>
+                <w:rFonts w:ascii="Tahoma" w:hAnsi="Tahoma" w:cs="Tahoma"/>
+                <w:sz w:val="16"/>
+                <w:szCs w:val="16"/>
+              </w:rPr>
+              <w:t xml:space="preserve"> 6 Wing C – Jl. </w:t>
+            </w:r>
+            <w:proofErr w:type="spellStart"/>
+            <w:r>
+              <w:rPr>
+                <w:rFonts w:ascii="Tahoma" w:hAnsi="Tahoma" w:cs="Tahoma"/>
+                <w:sz w:val="16"/>
+                <w:szCs w:val="16"/>
+              </w:rPr>
+              <w:t>Jend</w:t>
+            </w:r>
+            <w:proofErr w:type="spellEnd"/>
+            <w:r>
+              <w:rPr>
+                <w:rFonts w:ascii="Tahoma" w:hAnsi="Tahoma" w:cs="Tahoma"/>
+                <w:sz w:val="16"/>
+                <w:szCs w:val="16"/>
+              </w:rPr>
+              <w:t xml:space="preserve">. </w:t>
+            </w:r>
+            <w:proofErr w:type="spellStart"/>
+            <w:r>
+              <w:rPr>
+                <w:rFonts w:ascii="Tahoma" w:hAnsi="Tahoma" w:cs="Tahoma"/>
+                <w:sz w:val="16"/>
+                <w:szCs w:val="16"/>
+              </w:rPr>
+              <w:t>Gatot</w:t>
+            </w:r>
+            <w:proofErr w:type="spellEnd"/>
+            <w:r>
+              <w:rPr>
+                <w:rFonts w:ascii="Tahoma" w:hAnsi="Tahoma" w:cs="Tahoma"/>
+                <w:sz w:val="16"/>
+                <w:szCs w:val="16"/>
+              </w:rPr>
+              <w:t xml:space="preserve"> Subroto, Jakarta 10270</w:t>
+            </w:r>
+          </w:p>
+          <w:p>
+            <w:pPr>
+              <w:spacing w:before="20" w:after="20"/>
+              <w:ind w:right="-871" w:hanging="1882"/>
+              <w:jc w:val="center"/>
+              <w:rPr>
+                <w:rFonts w:ascii="Tahoma" w:hAnsi="Tahoma" w:cs="Tahoma"/>
+                <w:sz w:val="16"/>
+                <w:szCs w:val="16"/>
+              </w:rPr>
+            </w:pPr>
+            <w:proofErr w:type="spellStart"/>
+            <w:r>
+              <w:rPr>
+                <w:rFonts w:ascii="Tahoma" w:hAnsi="Tahoma" w:cs="Tahoma"/>
+                <w:sz w:val="16"/>
+                <w:szCs w:val="16"/>
+              </w:rPr>
+              <w:t>Telepon</w:t>
+            </w:r>
+            <w:proofErr w:type="spellEnd"/>
+            <w:r>
+              <w:rPr>
+                <w:rFonts w:ascii="Tahoma" w:hAnsi="Tahoma" w:cs="Tahoma"/>
+                <w:sz w:val="16"/>
+                <w:szCs w:val="16"/>
+              </w:rPr>
+              <w:t xml:space="preserve"> (021) 5705090; </w:t>
+            </w:r>
+            <w:proofErr w:type="spellStart"/>
+            <w:r>
+              <w:rPr>
+                <w:rFonts w:ascii="Tahoma" w:hAnsi="Tahoma" w:cs="Tahoma"/>
+                <w:sz w:val="16"/>
+                <w:szCs w:val="16"/>
+              </w:rPr>
+              <w:t>Faksimile</w:t>
+            </w:r>
+            <w:proofErr w:type="spellEnd"/>
+            <w:r>
+              <w:rPr>
+                <w:rFonts w:ascii="Tahoma" w:hAnsi="Tahoma" w:cs="Tahoma"/>
+                <w:sz w:val="16"/>
+                <w:szCs w:val="16"/>
+              </w:rPr>
+              <w:t xml:space="preserve"> 5705090</w:t>
+            </w:r>
+          </w:p>
+        </w:tc>
+      </w:tr>
+    </w:tbl>
     <w:p>
       <w:pPr>
         <w:tabs>

</xml_diff>

<commit_message>
delete point in verification
</commit_message>
<xml_diff>
--- a/public/template_berkas_adm_ar_yes.docx
+++ b/public/template_berkas_adm_ar_yes.docx
@@ -3316,7 +3316,7 @@
                 <w:sz w:val="16"/>
                 <w:szCs w:val="16"/>
               </w:rPr>
-              <w:t>Justifikasi / arahan penyusunan dokumen lingkungan</w:t>
+              <w:t>Bukti Tanda Registrasi LPJP atau Surat pembentukan Tim Penyusun Amdal dari pihak pemrakarsa</w:t>
             </w:r>
           </w:p>
         </w:tc>
@@ -3351,43 +3351,7 @@
                 <w:sz w:val="16"/>
                 <w:szCs w:val="16"/>
               </w:rPr>
-              <w:t>{</w:t>
-            </w:r>
-            <w:r>
-              <w:rPr>
-                <w:rFonts w:ascii="Tahoma" w:hAnsi="Tahoma" w:cs="Tahoma"/>
-                <w:noProof/>
-                <w:sz w:val="16"/>
-                <w:szCs w:val="16"/>
-              </w:rPr>
-              <w:t>hasil_</w:t>
-            </w:r>
-            <w:r>
-              <w:rPr>
-                <w:rFonts w:ascii="Tahoma" w:hAnsi="Tahoma" w:cs="Tahoma"/>
-                <w:noProof/>
-                <w:sz w:val="16"/>
-                <w:szCs w:val="16"/>
-              </w:rPr>
-              <w:t>p</w:t>
-            </w:r>
-            <w:r>
-              <w:rPr>
-                <w:rFonts w:ascii="Tahoma" w:hAnsi="Tahoma" w:cs="Tahoma"/>
-                <w:noProof/>
-                <w:sz w:val="16"/>
-                <w:szCs w:val="16"/>
-              </w:rPr>
-              <w:t>enapisan_yes</w:t>
-            </w:r>
-            <w:r>
-              <w:rPr>
-                <w:rFonts w:ascii="Tahoma" w:hAnsi="Tahoma" w:cs="Tahoma"/>
-                <w:noProof/>
-                <w:sz w:val="16"/>
-                <w:szCs w:val="16"/>
-              </w:rPr>
-              <w:t>}</w:t>
+              <w:t>{surat_penyusun_yes}</w:t>
             </w:r>
           </w:p>
         </w:tc>
@@ -3422,7 +3386,7 @@
                 <w:sz w:val="16"/>
                 <w:szCs w:val="16"/>
               </w:rPr>
-              <w:t>{hasil_penapisan_no}</w:t>
+              <w:t>{surat_penyusun_no}</w:t>
             </w:r>
           </w:p>
         </w:tc>
@@ -3456,7 +3420,7 @@
                 <w:sz w:val="16"/>
                 <w:szCs w:val="16"/>
               </w:rPr>
-              <w:t>{hasil_penapisan_ket}</w:t>
+              <w:t>{surat_penyusun_ket}</w:t>
             </w:r>
           </w:p>
         </w:tc>
@@ -3512,7 +3476,7 @@
                 <w:sz w:val="16"/>
                 <w:szCs w:val="16"/>
               </w:rPr>
-              <w:t>Bukti Tanda Registrasi LPJP atau Surat pembentukan Tim Penyusun Amdal dari pihak pemrakarsa</w:t>
+              <w:t>Bukti Tanda Sertifikasi Kompetensi penyusunan Amdal (minimal 1 orang KTPA dan 2 orang ATPA)</w:t>
             </w:r>
           </w:p>
         </w:tc>
@@ -3547,7 +3511,7 @@
                 <w:sz w:val="16"/>
                 <w:szCs w:val="16"/>
               </w:rPr>
-              <w:t>{surat_penyusun_yes}</w:t>
+              <w:t>{sertifikasi_penyusun_yes}</w:t>
             </w:r>
           </w:p>
         </w:tc>
@@ -3582,7 +3546,7 @@
                 <w:sz w:val="16"/>
                 <w:szCs w:val="16"/>
               </w:rPr>
-              <w:t>{surat_penyusun_no}</w:t>
+              <w:t>{sertifikasi_penyusun_no}</w:t>
             </w:r>
           </w:p>
         </w:tc>
@@ -3593,6 +3557,9 @@
           </w:tcPr>
           <w:p>
             <w:pPr>
+              <w:tabs>
+                <w:tab w:val="left" w:pos="326"/>
+              </w:tabs>
               <w:rPr>
                 <w:rFonts w:ascii="Tahoma" w:hAnsi="Tahoma" w:cs="Tahoma"/>
                 <w:noProof/>
@@ -3616,7 +3583,7 @@
                 <w:sz w:val="16"/>
                 <w:szCs w:val="16"/>
               </w:rPr>
-              <w:t>{surat_penyusun_ket}</w:t>
+              <w:t>{sertifikasi_penyusun_ket}</w:t>
             </w:r>
           </w:p>
         </w:tc>
@@ -3672,7 +3639,7 @@
                 <w:sz w:val="16"/>
                 <w:szCs w:val="16"/>
               </w:rPr>
-              <w:t>Bukti Tanda Sertifikasi Kompetensi penyusunan Amdal (minimal 1 orang KTPA dan 2 orang ATPA)</w:t>
+              <w:t>Kesesuaian peta-peta yang disampaikan berdasarkan kaidah kartografi</w:t>
             </w:r>
           </w:p>
         </w:tc>
@@ -3707,7 +3674,7 @@
                 <w:sz w:val="16"/>
                 <w:szCs w:val="16"/>
               </w:rPr>
-              <w:t>{sertifikasi_penyusun_yes}</w:t>
+              <w:t>{peta_yes}</w:t>
             </w:r>
           </w:p>
         </w:tc>
@@ -3742,7 +3709,7 @@
                 <w:sz w:val="16"/>
                 <w:szCs w:val="16"/>
               </w:rPr>
-              <w:t>{sertifikasi_penyusun_no}</w:t>
+              <w:t>{peta_no}</w:t>
             </w:r>
           </w:p>
         </w:tc>
@@ -3753,9 +3720,6 @@
           </w:tcPr>
           <w:p>
             <w:pPr>
-              <w:tabs>
-                <w:tab w:val="left" w:pos="326"/>
-              </w:tabs>
               <w:rPr>
                 <w:rFonts w:ascii="Tahoma" w:hAnsi="Tahoma" w:cs="Tahoma"/>
                 <w:noProof/>
@@ -3779,7 +3743,7 @@
                 <w:sz w:val="16"/>
                 <w:szCs w:val="16"/>
               </w:rPr>
-              <w:t>{sertifikasi_penyusun_ket}</w:t>
+              <w:t>{peta_ket}</w:t>
             </w:r>
           </w:p>
         </w:tc>
@@ -3835,7 +3799,7 @@
                 <w:sz w:val="16"/>
                 <w:szCs w:val="16"/>
               </w:rPr>
-              <w:t>Kesesuaian peta-peta yang disampaikan berdasarkan kaidah kartografi</w:t>
+              <w:t>Bukti pengumuman di media massa dan konsultasi publik yang telah dilakukan beserta penunjukkan wakil masyarakat yang akan dilibatkan dalam rapat komisi</w:t>
             </w:r>
           </w:p>
         </w:tc>
@@ -3870,7 +3834,7 @@
                 <w:sz w:val="16"/>
                 <w:szCs w:val="16"/>
               </w:rPr>
-              <w:t>{peta_yes}</w:t>
+              <w:t>{konsul_publik_yes}</w:t>
             </w:r>
           </w:p>
         </w:tc>
@@ -3905,7 +3869,7 @@
                 <w:sz w:val="16"/>
                 <w:szCs w:val="16"/>
               </w:rPr>
-              <w:t>{peta_no}</w:t>
+              <w:t>{konsul_publik_no}</w:t>
             </w:r>
           </w:p>
         </w:tc>
@@ -3939,7 +3903,7 @@
                 <w:sz w:val="16"/>
                 <w:szCs w:val="16"/>
               </w:rPr>
-              <w:t>{peta_ket}</w:t>
+              <w:t>{konsul_publik_ket}</w:t>
             </w:r>
           </w:p>
         </w:tc>
@@ -3995,7 +3959,7 @@
                 <w:sz w:val="16"/>
                 <w:szCs w:val="16"/>
               </w:rPr>
-              <w:t>Bukti pengumuman di media massa dan konsultasi publik yang telah dilakukan beserta penunjukkan wakil masyarakat yang akan dilibatkan dalam rapat komisi</w:t>
+              <w:t>CV penyusun Amdal</w:t>
             </w:r>
           </w:p>
         </w:tc>
@@ -4030,7 +3994,7 @@
                 <w:sz w:val="16"/>
                 <w:szCs w:val="16"/>
               </w:rPr>
-              <w:t>{konsul_publik_yes}</w:t>
+              <w:t>{cv_penyusun_yes}</w:t>
             </w:r>
           </w:p>
         </w:tc>
@@ -4065,7 +4029,7 @@
                 <w:sz w:val="16"/>
                 <w:szCs w:val="16"/>
               </w:rPr>
-              <w:t>{konsul_publik_no}</w:t>
+              <w:t>{cv_penyusun_no}</w:t>
             </w:r>
           </w:p>
         </w:tc>
@@ -4099,7 +4063,7 @@
                 <w:sz w:val="16"/>
                 <w:szCs w:val="16"/>
               </w:rPr>
-              <w:t>{konsul_publik_ket}</w:t>
+              <w:t>{cv_penyusun_ket}</w:t>
             </w:r>
           </w:p>
         </w:tc>
@@ -4155,7 +4119,25 @@
                 <w:sz w:val="16"/>
                 <w:szCs w:val="16"/>
               </w:rPr>
-              <w:t>CV penyusun Amdal</w:t>
+              <w:t>Sistematika penyusunan do</w:t>
+            </w:r>
+            <w:r>
+              <w:rPr>
+                <w:rFonts w:ascii="Tahoma" w:hAnsi="Tahoma" w:cs="Tahoma"/>
+                <w:noProof/>
+                <w:sz w:val="16"/>
+                <w:szCs w:val="16"/>
+              </w:rPr>
+              <w:t>kumen sesuai dengan P</w:t>
+            </w:r>
+            <w:r>
+              <w:rPr>
+                <w:rFonts w:ascii="Tahoma" w:hAnsi="Tahoma" w:cs="Tahoma"/>
+                <w:noProof/>
+                <w:sz w:val="16"/>
+                <w:szCs w:val="16"/>
+              </w:rPr>
+              <w:t>P 22 Tahun 2021</w:t>
             </w:r>
           </w:p>
         </w:tc>
@@ -4190,7 +4172,7 @@
                 <w:sz w:val="16"/>
                 <w:szCs w:val="16"/>
               </w:rPr>
-              <w:t>{cv_penyusun_yes}</w:t>
+              <w:t>{sistematika_penyusunan_yes}</w:t>
             </w:r>
           </w:p>
         </w:tc>
@@ -4225,7 +4207,7 @@
                 <w:sz w:val="16"/>
                 <w:szCs w:val="16"/>
               </w:rPr>
-              <w:t>{cv_penyusun_no}</w:t>
+              <w:t>{sistematika_penyusunan_no}</w:t>
             </w:r>
           </w:p>
         </w:tc>
@@ -4259,7 +4241,7 @@
                 <w:sz w:val="16"/>
                 <w:szCs w:val="16"/>
               </w:rPr>
-              <w:t>{cv_penyusun_ket}</w:t>
+              <w:t>{sistematika_penyusunan_ket}</w:t>
             </w:r>
           </w:p>
         </w:tc>
@@ -4315,25 +4297,7 @@
                 <w:sz w:val="16"/>
                 <w:szCs w:val="16"/>
               </w:rPr>
-              <w:t>Sistematika penyusunan do</w:t>
-            </w:r>
-            <w:r>
-              <w:rPr>
-                <w:rFonts w:ascii="Tahoma" w:hAnsi="Tahoma" w:cs="Tahoma"/>
-                <w:noProof/>
-                <w:sz w:val="16"/>
-                <w:szCs w:val="16"/>
-              </w:rPr>
-              <w:t>kumen sesuai dengan P</w:t>
-            </w:r>
-            <w:r>
-              <w:rPr>
-                <w:rFonts w:ascii="Tahoma" w:hAnsi="Tahoma" w:cs="Tahoma"/>
-                <w:noProof/>
-                <w:sz w:val="16"/>
-                <w:szCs w:val="16"/>
-              </w:rPr>
-              <w:t>P 22 Tahun 2021</w:t>
+              <w:t>Persetujuan Teknis</w:t>
             </w:r>
           </w:p>
         </w:tc>
@@ -4368,7 +4332,7 @@
                 <w:sz w:val="16"/>
                 <w:szCs w:val="16"/>
               </w:rPr>
-              <w:t>{sistematika_penyusunan_yes}</w:t>
+              <w:t>{pertek_yes}</w:t>
             </w:r>
           </w:p>
         </w:tc>
@@ -4403,7 +4367,7 @@
                 <w:sz w:val="16"/>
                 <w:szCs w:val="16"/>
               </w:rPr>
-              <w:t>{sistematika_penyusunan_no}</w:t>
+              <w:t>{pertek_no}</w:t>
             </w:r>
           </w:p>
         </w:tc>
@@ -4437,7 +4401,7 @@
                 <w:sz w:val="16"/>
                 <w:szCs w:val="16"/>
               </w:rPr>
-              <w:t>{sistematika_penyusunan_ket}</w:t>
+              <w:t>{pertek_ket}</w:t>
             </w:r>
           </w:p>
         </w:tc>
@@ -4468,167 +4432,16 @@
                 <w:sz w:val="16"/>
                 <w:szCs w:val="16"/>
               </w:rPr>
-              <w:t>10</w:t>
-            </w:r>
-          </w:p>
-        </w:tc>
-        <w:tc>
-          <w:tcPr>
-            <w:tcW w:w="3726" w:type="dxa"/>
-            <w:shd w:val="clear" w:color="auto" w:fill="FFFFFF"/>
-          </w:tcPr>
-          <w:p>
-            <w:pPr>
-              <w:rPr>
-                <w:rFonts w:ascii="Tahoma" w:hAnsi="Tahoma" w:cs="Tahoma"/>
-                <w:noProof/>
-                <w:sz w:val="16"/>
-                <w:szCs w:val="16"/>
-              </w:rPr>
-            </w:pPr>
-            <w:r>
-              <w:rPr>
-                <w:rFonts w:ascii="Tahoma" w:hAnsi="Tahoma" w:cs="Tahoma"/>
-                <w:noProof/>
-                <w:sz w:val="16"/>
-                <w:szCs w:val="16"/>
-              </w:rPr>
-              <w:t>Persetujuan Teknis</w:t>
-            </w:r>
-          </w:p>
-        </w:tc>
-        <w:tc>
-          <w:tcPr>
-            <w:tcW w:w="770" w:type="dxa"/>
-            <w:shd w:val="clear" w:color="auto" w:fill="FFFFFF"/>
-          </w:tcPr>
-          <w:p>
-            <w:pPr>
-              <w:jc w:val="center"/>
-              <w:rPr>
-                <w:rFonts w:ascii="Tahoma" w:hAnsi="Tahoma" w:cs="Tahoma"/>
-                <w:noProof/>
-                <w:sz w:val="16"/>
-                <w:szCs w:val="16"/>
-              </w:rPr>
-            </w:pPr>
-            <w:r>
-              <w:rPr>
-                <w:rFonts w:ascii="Tahoma" w:hAnsi="Tahoma" w:cs="Tahoma"/>
-                <w:noProof/>
-                <w:sz w:val="16"/>
-                <w:szCs w:val="16"/>
-              </w:rPr>
-              <w:t>$</w:t>
-            </w:r>
-            <w:r>
-              <w:rPr>
-                <w:rFonts w:ascii="Tahoma" w:hAnsi="Tahoma" w:cs="Tahoma"/>
-                <w:noProof/>
-                <w:sz w:val="16"/>
-                <w:szCs w:val="16"/>
-              </w:rPr>
-              <w:t>{pertek_yes}</w:t>
-            </w:r>
-          </w:p>
-        </w:tc>
-        <w:tc>
-          <w:tcPr>
-            <w:tcW w:w="910" w:type="dxa"/>
-            <w:shd w:val="clear" w:color="auto" w:fill="FFFFFF"/>
-          </w:tcPr>
-          <w:p>
-            <w:pPr>
-              <w:jc w:val="center"/>
-              <w:rPr>
-                <w:rFonts w:ascii="Tahoma" w:hAnsi="Tahoma" w:cs="Tahoma"/>
-                <w:noProof/>
-                <w:sz w:val="16"/>
-                <w:szCs w:val="16"/>
-              </w:rPr>
-            </w:pPr>
-            <w:r>
-              <w:rPr>
-                <w:rFonts w:ascii="Tahoma" w:hAnsi="Tahoma" w:cs="Tahoma"/>
-                <w:noProof/>
-                <w:sz w:val="16"/>
-                <w:szCs w:val="16"/>
-              </w:rPr>
-              <w:t>$</w:t>
-            </w:r>
-            <w:r>
-              <w:rPr>
-                <w:rFonts w:ascii="Tahoma" w:hAnsi="Tahoma" w:cs="Tahoma"/>
-                <w:noProof/>
-                <w:sz w:val="16"/>
-                <w:szCs w:val="16"/>
-              </w:rPr>
-              <w:t>{pertek_no}</w:t>
-            </w:r>
-          </w:p>
-        </w:tc>
-        <w:tc>
-          <w:tcPr>
-            <w:tcW w:w="4731" w:type="dxa"/>
-            <w:shd w:val="clear" w:color="auto" w:fill="FFFFFF"/>
-          </w:tcPr>
-          <w:p>
-            <w:pPr>
-              <w:rPr>
-                <w:rFonts w:ascii="Tahoma" w:hAnsi="Tahoma" w:cs="Tahoma"/>
-                <w:noProof/>
-                <w:sz w:val="16"/>
-                <w:szCs w:val="16"/>
-              </w:rPr>
-            </w:pPr>
-            <w:r>
-              <w:rPr>
-                <w:rFonts w:ascii="Tahoma" w:hAnsi="Tahoma" w:cs="Tahoma"/>
-                <w:noProof/>
-                <w:sz w:val="16"/>
-                <w:szCs w:val="16"/>
-              </w:rPr>
-              <w:t>$</w:t>
-            </w:r>
-            <w:r>
-              <w:rPr>
-                <w:rFonts w:ascii="Tahoma" w:hAnsi="Tahoma" w:cs="Tahoma"/>
-                <w:noProof/>
-                <w:sz w:val="16"/>
-                <w:szCs w:val="16"/>
-              </w:rPr>
-              <w:t>{pertek_ket}</w:t>
-            </w:r>
-          </w:p>
-        </w:tc>
-      </w:tr>
-      <w:tr>
-        <w:trPr>
-          <w:trHeight w:val="245"/>
-        </w:trPr>
-        <w:tc>
-          <w:tcPr>
-            <w:tcW w:w="574" w:type="dxa"/>
-            <w:shd w:val="clear" w:color="auto" w:fill="FFFFFF"/>
-          </w:tcPr>
-          <w:p>
-            <w:pPr>
-              <w:jc w:val="center"/>
-              <w:rPr>
-                <w:rFonts w:ascii="Tahoma" w:hAnsi="Tahoma" w:cs="Tahoma"/>
-                <w:noProof/>
-                <w:sz w:val="16"/>
-                <w:szCs w:val="16"/>
-              </w:rPr>
-            </w:pPr>
-            <w:r>
-              <w:rPr>
-                <w:rFonts w:ascii="Tahoma" w:hAnsi="Tahoma" w:cs="Tahoma"/>
-                <w:noProof/>
-                <w:sz w:val="16"/>
-                <w:szCs w:val="16"/>
-              </w:rPr>
-              <w:t>11</w:t>
+              <w:t>1</w:t>
+            </w:r>
+            <w:r>
+              <w:rPr>
+                <w:rFonts w:ascii="Tahoma" w:hAnsi="Tahoma" w:cs="Tahoma"/>
+                <w:noProof/>
+                <w:sz w:val="16"/>
+                <w:szCs w:val="16"/>
+              </w:rPr>
+              <w:t>0</w:t>
             </w:r>
           </w:p>
         </w:tc>

</xml_diff>

<commit_message>
change all berkas adm letterhead design
</commit_message>
<xml_diff>
--- a/public/template_berkas_adm_ar_yes.docx
+++ b/public/template_berkas_adm_ar_yes.docx
@@ -7,171 +7,338 @@
         <w:tabs>
           <w:tab w:val="left" w:pos="3690"/>
         </w:tabs>
-        <w:ind w:right="-871"/>
+        <w:ind w:right="-691"/>
         <w:rPr>
           <w:rFonts w:ascii="Tahoma" w:hAnsi="Tahoma" w:cs="Tahoma"/>
-          <w:noProof/>
-          <w:sz w:val="19"/>
-          <w:szCs w:val="19"/>
+          <w:sz w:val="28"/>
+          <w:szCs w:val="28"/>
+          <w:lang w:val="id-ID"/>
         </w:rPr>
       </w:pPr>
       <w:r>
         <w:rPr>
           <w:noProof/>
+          <w:sz w:val="22"/>
+          <w:szCs w:val="22"/>
+        </w:rPr>
+        <w:drawing>
+          <wp:anchor distT="0" distB="0" distL="114300" distR="114300" simplePos="0" relativeHeight="251659264" behindDoc="1" locked="0" layoutInCell="1" allowOverlap="1" wp14:anchorId="4191C027" wp14:editId="0F857143">
+            <wp:simplePos x="0" y="0"/>
+            <wp:positionH relativeFrom="column">
+              <wp:posOffset>-680720</wp:posOffset>
+            </wp:positionH>
+            <wp:positionV relativeFrom="paragraph">
+              <wp:posOffset>-149225</wp:posOffset>
+            </wp:positionV>
+            <wp:extent cx="1127125" cy="1070610"/>
+            <wp:effectExtent l="0" t="0" r="0" b="0"/>
+            <wp:wrapNone/>
+            <wp:docPr id="3" name="Picture 10" descr="scan0001"/>
+            <wp:cNvGraphicFramePr>
+              <a:graphicFrameLocks xmlns:a="http://schemas.openxmlformats.org/drawingml/2006/main" noChangeAspect="1"/>
+            </wp:cNvGraphicFramePr>
+            <a:graphic xmlns:a="http://schemas.openxmlformats.org/drawingml/2006/main">
+              <a:graphicData uri="http://schemas.openxmlformats.org/drawingml/2006/picture">
+                <pic:pic xmlns:pic="http://schemas.openxmlformats.org/drawingml/2006/picture">
+                  <pic:nvPicPr>
+                    <pic:cNvPr id="0" name="Picture 10" descr="scan0001"/>
+                    <pic:cNvPicPr>
+                      <a:picLocks noChangeAspect="1" noChangeArrowheads="1"/>
+                    </pic:cNvPicPr>
+                  </pic:nvPicPr>
+                  <pic:blipFill>
+                    <a:blip r:embed="rId6">
+                      <a:extLst>
+                        <a:ext uri="{28A0092B-C50C-407E-A947-70E740481C1C}">
+                          <a14:useLocalDpi xmlns:a14="http://schemas.microsoft.com/office/drawing/2010/main" val="0"/>
+                        </a:ext>
+                      </a:extLst>
+                    </a:blip>
+                    <a:srcRect/>
+                    <a:stretch>
+                      <a:fillRect/>
+                    </a:stretch>
+                  </pic:blipFill>
+                  <pic:spPr bwMode="auto">
+                    <a:xfrm>
+                      <a:off x="0" y="0"/>
+                      <a:ext cx="1127125" cy="1070610"/>
+                    </a:xfrm>
+                    <a:prstGeom prst="rect">
+                      <a:avLst/>
+                    </a:prstGeom>
+                    <a:noFill/>
+                    <a:ln>
+                      <a:noFill/>
+                    </a:ln>
+                  </pic:spPr>
+                </pic:pic>
+              </a:graphicData>
+            </a:graphic>
+            <wp14:sizeRelH relativeFrom="page">
+              <wp14:pctWidth>0</wp14:pctWidth>
+            </wp14:sizeRelH>
+            <wp14:sizeRelV relativeFrom="page">
+              <wp14:pctHeight>0</wp14:pctHeight>
+            </wp14:sizeRelV>
+          </wp:anchor>
+        </w:drawing>
+      </w:r>
+      <w:r>
+        <w:rPr>
+          <w:sz w:val="22"/>
+          <w:szCs w:val="22"/>
+          <w:lang w:val="es-ES"/>
+        </w:rPr>
+        <w:t xml:space="preserve">                          </w:t>
+      </w:r>
+      <w:r>
+        <w:rPr>
+          <w:rFonts w:ascii="Tahoma" w:hAnsi="Tahoma" w:cs="Tahoma"/>
+          <w:b/>
+          <w:sz w:val="28"/>
+          <w:szCs w:val="28"/>
           <w:lang w:val="id-ID"/>
         </w:rPr>
-        <w:t xml:space="preserve">                      </w:t>
+        <w:t xml:space="preserve">KEMENTERIAN </w:t>
+      </w:r>
+      <w:r>
+        <w:rPr>
+          <w:rFonts w:ascii="Tahoma" w:hAnsi="Tahoma" w:cs="Tahoma"/>
+          <w:b/>
+          <w:sz w:val="28"/>
+          <w:szCs w:val="28"/>
+          <w:lang w:val="es-ES"/>
+        </w:rPr>
+        <w:t xml:space="preserve">LINGKUNGAN HIDUP DAN </w:t>
+      </w:r>
+      <w:r>
+        <w:rPr>
+          <w:rFonts w:ascii="Tahoma" w:hAnsi="Tahoma" w:cs="Tahoma"/>
+          <w:b/>
+          <w:sz w:val="28"/>
+          <w:szCs w:val="28"/>
+          <w:lang w:val="id-ID"/>
+        </w:rPr>
+        <w:t>KEHUTANAN</w:t>
       </w:r>
     </w:p>
-    <w:tbl>
-      <w:tblPr>
-        <w:tblStyle w:val="TableGrid"/>
-        <w:tblW w:w="10348" w:type="dxa"/>
-        <w:tblInd w:w="-572" w:type="dxa"/>
-        <w:tblBorders>
-          <w:top w:val="none" w:sz="0" w:space="0" w:color="auto"/>
-          <w:left w:val="none" w:sz="0" w:space="0" w:color="auto"/>
-          <w:bottom w:val="none" w:sz="0" w:space="0" w:color="auto"/>
-          <w:right w:val="none" w:sz="0" w:space="0" w:color="auto"/>
-          <w:insideH w:val="none" w:sz="0" w:space="0" w:color="auto"/>
-          <w:insideV w:val="none" w:sz="0" w:space="0" w:color="auto"/>
-        </w:tblBorders>
-        <w:tblLook w:val="04A0" w:firstRow="1" w:lastRow="0" w:firstColumn="1" w:lastColumn="0" w:noHBand="0" w:noVBand="1"/>
-      </w:tblPr>
-      <w:tblGrid>
-        <w:gridCol w:w="2204"/>
-        <w:gridCol w:w="8144"/>
-      </w:tblGrid>
-      <w:tr>
-        <w:tc>
-          <w:tcPr>
-            <w:tcW w:w="2204" w:type="dxa"/>
-            <w:vAlign w:val="center"/>
-          </w:tcPr>
-          <w:p>
-            <w:pPr>
-              <w:tabs>
-                <w:tab w:val="left" w:pos="3690"/>
-              </w:tabs>
-              <w:ind w:right="-871"/>
-              <w:rPr>
-                <w:noProof/>
-              </w:rPr>
-            </w:pPr>
-            <w:r>
-              <w:rPr>
-                <w:noProof/>
-              </w:rPr>
-              <w:t>${logo_tuk:100:100}</w:t>
-            </w:r>
-          </w:p>
-        </w:tc>
-        <w:tc>
-          <w:tcPr>
-            <w:tcW w:w="8144" w:type="dxa"/>
-            <w:vAlign w:val="center"/>
-          </w:tcPr>
-          <w:p>
-            <w:pPr>
-              <w:tabs>
-                <w:tab w:val="left" w:pos="812"/>
-                <w:tab w:val="center" w:pos="4513"/>
-              </w:tabs>
-              <w:ind w:hanging="1882"/>
-              <w:jc w:val="center"/>
-              <w:rPr>
-                <w:rFonts w:ascii="Tahoma" w:hAnsi="Tahoma" w:cs="Tahoma"/>
-                <w:b/>
-                <w:noProof/>
-                <w:sz w:val="20"/>
-              </w:rPr>
-            </w:pPr>
-            <w:r>
-              <w:rPr>
-                <w:rFonts w:ascii="Tahoma" w:hAnsi="Tahoma" w:cs="Tahoma"/>
-                <w:b/>
-                <w:noProof/>
-                <w:sz w:val="20"/>
-                <w:lang w:val="id-ID"/>
-              </w:rPr>
-              <w:t xml:space="preserve">SEKRETARIAT KOMISI PENILAI AMDAL </w:t>
-            </w:r>
-            <w:r>
-              <w:rPr>
-                <w:rFonts w:ascii="Tahoma" w:hAnsi="Tahoma" w:cs="Tahoma"/>
-                <w:b/>
-                <w:noProof/>
-                <w:sz w:val="20"/>
-              </w:rPr>
-              <w:t>${authority}</w:t>
-            </w:r>
-          </w:p>
-          <w:p>
-            <w:pPr>
-              <w:ind w:hanging="1882"/>
-              <w:jc w:val="center"/>
-              <w:rPr>
-                <w:rFonts w:ascii="Tahoma" w:hAnsi="Tahoma" w:cs="Tahoma"/>
-                <w:b/>
-                <w:noProof/>
-                <w:sz w:val="20"/>
-                <w:lang w:val="id-ID"/>
-              </w:rPr>
-            </w:pPr>
-            <w:r>
-              <w:rPr>
-                <w:rFonts w:ascii="Tahoma" w:hAnsi="Tahoma" w:cs="Tahoma"/>
-                <w:b/>
-                <w:noProof/>
-                <w:sz w:val="20"/>
-                <w:lang w:val="id-ID"/>
-              </w:rPr>
-              <w:t>KEMENTERIAN LINGKUNGAN HIDUP DAN KEHUTANAN</w:t>
-            </w:r>
-          </w:p>
-          <w:p>
-            <w:pPr>
-              <w:spacing w:before="20" w:after="20"/>
-              <w:ind w:right="-871" w:hanging="1882"/>
-              <w:jc w:val="center"/>
-              <w:rPr>
-                <w:rFonts w:ascii="Tahoma" w:hAnsi="Tahoma" w:cs="Tahoma"/>
-                <w:sz w:val="16"/>
-                <w:szCs w:val="16"/>
-              </w:rPr>
-            </w:pPr>
-            <w:r>
-              <w:rPr>
-                <w:rFonts w:ascii="Tahoma" w:hAnsi="Tahoma" w:cs="Tahoma"/>
-                <w:sz w:val="16"/>
-                <w:szCs w:val="16"/>
-              </w:rPr>
-              <w:t>Gedung Manggala Wanabakti Blok IV Lantai 6 Wing C – Jl. Jend. Gatot Subroto, Jakarta 10270</w:t>
-            </w:r>
-          </w:p>
-          <w:p>
-            <w:pPr>
-              <w:spacing w:before="20" w:after="20"/>
-              <w:ind w:right="-871" w:hanging="1882"/>
-              <w:jc w:val="center"/>
-              <w:rPr>
-                <w:rFonts w:ascii="Tahoma" w:hAnsi="Tahoma" w:cs="Tahoma"/>
-                <w:sz w:val="16"/>
-                <w:szCs w:val="16"/>
-              </w:rPr>
-            </w:pPr>
-            <w:r>
-              <w:rPr>
-                <w:rFonts w:ascii="Tahoma" w:hAnsi="Tahoma" w:cs="Tahoma"/>
-                <w:sz w:val="16"/>
-                <w:szCs w:val="16"/>
-              </w:rPr>
-              <w:t>Telepon (021) 5705090; Faksimile 5705090</w:t>
-            </w:r>
-          </w:p>
-        </w:tc>
-      </w:tr>
-    </w:tbl>
+    <w:p>
+      <w:pPr>
+        <w:spacing w:before="20"/>
+        <w:ind w:right="-864"/>
+        <w:jc w:val="center"/>
+        <w:rPr>
+          <w:rFonts w:ascii="Tahoma" w:hAnsi="Tahoma" w:cs="Tahoma"/>
+          <w:b/>
+          <w:lang w:val="es-ES"/>
+        </w:rPr>
+      </w:pPr>
+      <w:r>
+        <w:rPr>
+          <w:rFonts w:ascii="Tahoma" w:hAnsi="Tahoma" w:cs="Tahoma"/>
+          <w:b/>
+          <w:lang w:val="id-ID"/>
+        </w:rPr>
+        <w:t xml:space="preserve">        </w:t>
+      </w:r>
+      <w:r>
+        <w:rPr>
+          <w:rFonts w:ascii="Tahoma" w:hAnsi="Tahoma" w:cs="Tahoma"/>
+          <w:b/>
+          <w:lang w:val="id-ID"/>
+        </w:rPr>
+        <w:t>DIREKTORAT JENDERAL PLANOLOGI KEHUTANAN</w:t>
+      </w:r>
+      <w:r>
+        <w:rPr>
+          <w:rFonts w:ascii="Tahoma" w:hAnsi="Tahoma" w:cs="Tahoma"/>
+          <w:b/>
+          <w:lang w:val="es-ES"/>
+        </w:rPr>
+        <w:t xml:space="preserve"> DAN TATA LINGKUNGAN</w:t>
+      </w:r>
+    </w:p>
+    <w:p>
+      <w:pPr>
+        <w:spacing w:before="20" w:after="20"/>
+        <w:ind w:right="-871" w:firstLine="720"/>
+        <w:jc w:val="center"/>
+        <w:rPr>
+          <w:rFonts w:ascii="Tahoma" w:hAnsi="Tahoma" w:cs="Tahoma"/>
+          <w:b/>
+          <w:sz w:val="22"/>
+          <w:szCs w:val="22"/>
+          <w:lang w:val="es-ES"/>
+        </w:rPr>
+      </w:pPr>
+      <w:r>
+        <w:rPr>
+          <w:rFonts w:ascii="Tahoma" w:hAnsi="Tahoma" w:cs="Tahoma"/>
+          <w:b/>
+          <w:sz w:val="22"/>
+          <w:szCs w:val="22"/>
+          <w:lang w:val="id-ID"/>
+        </w:rPr>
+        <w:t>DIREKTORAT PENCEGAHAN DAMPAK LINGKUNGAN USAHA DAN KEGIATAN</w:t>
+      </w:r>
+    </w:p>
+    <w:p>
+      <w:pPr>
+        <w:spacing w:before="20" w:after="20"/>
+        <w:ind w:right="-871" w:firstLine="720"/>
+        <w:jc w:val="center"/>
+        <w:rPr>
+          <w:rFonts w:ascii="Tahoma" w:hAnsi="Tahoma" w:cs="Tahoma"/>
+          <w:sz w:val="22"/>
+          <w:szCs w:val="22"/>
+        </w:rPr>
+      </w:pPr>
+      <w:r>
+        <w:rPr>
+          <w:rFonts w:ascii="Tahoma" w:hAnsi="Tahoma" w:cs="Tahoma"/>
+          <w:sz w:val="22"/>
+          <w:szCs w:val="22"/>
+        </w:rPr>
+        <w:t xml:space="preserve">Gedung </w:t>
+      </w:r>
+      <w:proofErr w:type="spellStart"/>
+      <w:r>
+        <w:rPr>
+          <w:rFonts w:ascii="Tahoma" w:hAnsi="Tahoma" w:cs="Tahoma"/>
+          <w:sz w:val="22"/>
+          <w:szCs w:val="22"/>
+        </w:rPr>
+        <w:t>Manggala</w:t>
+      </w:r>
+      <w:proofErr w:type="spellEnd"/>
+      <w:r>
+        <w:rPr>
+          <w:rFonts w:ascii="Tahoma" w:hAnsi="Tahoma" w:cs="Tahoma"/>
+          <w:sz w:val="22"/>
+          <w:szCs w:val="22"/>
+        </w:rPr>
+        <w:t xml:space="preserve"> </w:t>
+      </w:r>
+      <w:proofErr w:type="spellStart"/>
+      <w:r>
+        <w:rPr>
+          <w:rFonts w:ascii="Tahoma" w:hAnsi="Tahoma" w:cs="Tahoma"/>
+          <w:sz w:val="22"/>
+          <w:szCs w:val="22"/>
+        </w:rPr>
+        <w:t>Wanabakti</w:t>
+      </w:r>
+      <w:proofErr w:type="spellEnd"/>
+      <w:r>
+        <w:rPr>
+          <w:rFonts w:ascii="Tahoma" w:hAnsi="Tahoma" w:cs="Tahoma"/>
+          <w:sz w:val="22"/>
+          <w:szCs w:val="22"/>
+        </w:rPr>
+        <w:t xml:space="preserve"> Blok IV Lt.6 Wing C, Jl. </w:t>
+      </w:r>
+      <w:proofErr w:type="spellStart"/>
+      <w:r>
+        <w:rPr>
+          <w:rFonts w:ascii="Tahoma" w:hAnsi="Tahoma" w:cs="Tahoma"/>
+          <w:sz w:val="22"/>
+          <w:szCs w:val="22"/>
+        </w:rPr>
+        <w:t>Jend</w:t>
+      </w:r>
+      <w:proofErr w:type="spellEnd"/>
+      <w:r>
+        <w:rPr>
+          <w:rFonts w:ascii="Tahoma" w:hAnsi="Tahoma" w:cs="Tahoma"/>
+          <w:sz w:val="22"/>
+          <w:szCs w:val="22"/>
+        </w:rPr>
+        <w:t xml:space="preserve">. </w:t>
+      </w:r>
+      <w:proofErr w:type="spellStart"/>
+      <w:r>
+        <w:rPr>
+          <w:rFonts w:ascii="Tahoma" w:hAnsi="Tahoma" w:cs="Tahoma"/>
+          <w:sz w:val="22"/>
+          <w:szCs w:val="22"/>
+        </w:rPr>
+        <w:t>Gatot</w:t>
+      </w:r>
+      <w:proofErr w:type="spellEnd"/>
+      <w:r>
+        <w:rPr>
+          <w:rFonts w:ascii="Tahoma" w:hAnsi="Tahoma" w:cs="Tahoma"/>
+          <w:sz w:val="22"/>
+          <w:szCs w:val="22"/>
+        </w:rPr>
+        <w:t xml:space="preserve"> Subroto Jakarta 10270</w:t>
+      </w:r>
+    </w:p>
+    <w:p>
+      <w:pPr>
+        <w:spacing w:before="20" w:after="20"/>
+        <w:ind w:right="-871" w:firstLine="720"/>
+        <w:jc w:val="center"/>
+        <w:rPr>
+          <w:rFonts w:ascii="Tahoma" w:hAnsi="Tahoma" w:cs="Tahoma"/>
+          <w:sz w:val="22"/>
+          <w:szCs w:val="22"/>
+        </w:rPr>
+      </w:pPr>
+      <w:proofErr w:type="spellStart"/>
+      <w:r>
+        <w:rPr>
+          <w:rFonts w:ascii="Tahoma" w:hAnsi="Tahoma" w:cs="Tahoma"/>
+          <w:sz w:val="22"/>
+          <w:szCs w:val="22"/>
+        </w:rPr>
+        <w:t>Telepon</w:t>
+      </w:r>
+      <w:proofErr w:type="spellEnd"/>
+      <w:r>
+        <w:rPr>
+          <w:rFonts w:ascii="Tahoma" w:hAnsi="Tahoma" w:cs="Tahoma"/>
+          <w:sz w:val="22"/>
+          <w:szCs w:val="22"/>
+        </w:rPr>
+        <w:t xml:space="preserve"> (021) 5705090</w:t>
+      </w:r>
+      <w:r>
+        <w:rPr>
+          <w:rFonts w:ascii="Tahoma" w:hAnsi="Tahoma" w:cs="Tahoma"/>
+          <w:sz w:val="22"/>
+          <w:szCs w:val="22"/>
+        </w:rPr>
+        <w:t xml:space="preserve">; </w:t>
+      </w:r>
+      <w:proofErr w:type="spellStart"/>
+      <w:r>
+        <w:rPr>
+          <w:rFonts w:ascii="Tahoma" w:hAnsi="Tahoma" w:cs="Tahoma"/>
+          <w:sz w:val="22"/>
+          <w:szCs w:val="22"/>
+        </w:rPr>
+        <w:t>Faksimile</w:t>
+      </w:r>
+      <w:proofErr w:type="spellEnd"/>
+      <w:r>
+        <w:rPr>
+          <w:rFonts w:ascii="Tahoma" w:hAnsi="Tahoma" w:cs="Tahoma"/>
+          <w:sz w:val="22"/>
+          <w:szCs w:val="22"/>
+        </w:rPr>
+        <w:t xml:space="preserve"> </w:t>
+      </w:r>
+      <w:r>
+        <w:rPr>
+          <w:rFonts w:ascii="Tahoma" w:hAnsi="Tahoma" w:cs="Tahoma"/>
+          <w:sz w:val="22"/>
+          <w:szCs w:val="22"/>
+        </w:rPr>
+        <w:t>(021) 5705090</w:t>
+      </w:r>
+    </w:p>
     <w:p>
       <w:pPr>
         <w:tabs>
@@ -1539,7 +1706,25 @@
                 <w:sz w:val="16"/>
                 <w:szCs w:val="16"/>
               </w:rPr>
-              <w:t>{meeting_invitations}</w:t>
+              <w:t>{</w:t>
+            </w:r>
+            <w:proofErr w:type="spellStart"/>
+            <w:r>
+              <w:rPr>
+                <w:rFonts w:ascii="Tahoma" w:hAnsi="Tahoma" w:cs="Tahoma"/>
+                <w:sz w:val="16"/>
+                <w:szCs w:val="16"/>
+              </w:rPr>
+              <w:t>meeting_invitations</w:t>
+            </w:r>
+            <w:proofErr w:type="spellEnd"/>
+            <w:r>
+              <w:rPr>
+                <w:rFonts w:ascii="Tahoma" w:hAnsi="Tahoma" w:cs="Tahoma"/>
+                <w:sz w:val="16"/>
+                <w:szCs w:val="16"/>
+              </w:rPr>
+              <w:t>}</w:t>
             </w:r>
           </w:p>
           <w:p>
@@ -1593,7 +1778,25 @@
                 <w:sz w:val="16"/>
                 <w:szCs w:val="16"/>
               </w:rPr>
-              <w:t>{/meeting_invitations}</w:t>
+              <w:t>{/</w:t>
+            </w:r>
+            <w:proofErr w:type="spellStart"/>
+            <w:r>
+              <w:rPr>
+                <w:rFonts w:ascii="Tahoma" w:hAnsi="Tahoma" w:cs="Tahoma"/>
+                <w:sz w:val="16"/>
+                <w:szCs w:val="16"/>
+              </w:rPr>
+              <w:t>meeting_invitations</w:t>
+            </w:r>
+            <w:proofErr w:type="spellEnd"/>
+            <w:r>
+              <w:rPr>
+                <w:rFonts w:ascii="Tahoma" w:hAnsi="Tahoma" w:cs="Tahoma"/>
+                <w:sz w:val="16"/>
+                <w:szCs w:val="16"/>
+              </w:rPr>
+              <w:t>}</w:t>
             </w:r>
           </w:p>
         </w:tc>
@@ -2397,179 +2600,341 @@
     <w:p>
       <w:pPr>
         <w:tabs>
-          <w:tab w:val="left" w:pos="426"/>
-        </w:tabs>
-        <w:jc w:val="both"/>
+          <w:tab w:val="left" w:pos="3690"/>
+        </w:tabs>
+        <w:ind w:right="-691"/>
         <w:rPr>
           <w:rFonts w:ascii="Tahoma" w:hAnsi="Tahoma" w:cs="Tahoma"/>
+          <w:sz w:val="28"/>
+          <w:szCs w:val="28"/>
+          <w:lang w:val="id-ID"/>
+        </w:rPr>
+      </w:pPr>
+      <w:r>
+        <w:rPr>
           <w:noProof/>
-          <w:sz w:val="20"/>
+          <w:sz w:val="22"/>
+          <w:szCs w:val="22"/>
         </w:rPr>
-      </w:pPr>
+        <w:lastRenderedPageBreak/>
+        <w:drawing>
+          <wp:anchor distT="0" distB="0" distL="114300" distR="114300" simplePos="0" relativeHeight="251661312" behindDoc="1" locked="0" layoutInCell="1" allowOverlap="1" wp14:anchorId="24E678E0" wp14:editId="38B7F44E">
+            <wp:simplePos x="0" y="0"/>
+            <wp:positionH relativeFrom="column">
+              <wp:posOffset>-680720</wp:posOffset>
+            </wp:positionH>
+            <wp:positionV relativeFrom="paragraph">
+              <wp:posOffset>-149225</wp:posOffset>
+            </wp:positionV>
+            <wp:extent cx="1127125" cy="1070610"/>
+            <wp:effectExtent l="0" t="0" r="0" b="0"/>
+            <wp:wrapNone/>
+            <wp:docPr id="1" name="Picture 10" descr="scan0001"/>
+            <wp:cNvGraphicFramePr>
+              <a:graphicFrameLocks xmlns:a="http://schemas.openxmlformats.org/drawingml/2006/main" noChangeAspect="1"/>
+            </wp:cNvGraphicFramePr>
+            <a:graphic xmlns:a="http://schemas.openxmlformats.org/drawingml/2006/main">
+              <a:graphicData uri="http://schemas.openxmlformats.org/drawingml/2006/picture">
+                <pic:pic xmlns:pic="http://schemas.openxmlformats.org/drawingml/2006/picture">
+                  <pic:nvPicPr>
+                    <pic:cNvPr id="0" name="Picture 10" descr="scan0001"/>
+                    <pic:cNvPicPr>
+                      <a:picLocks noChangeAspect="1" noChangeArrowheads="1"/>
+                    </pic:cNvPicPr>
+                  </pic:nvPicPr>
+                  <pic:blipFill>
+                    <a:blip r:embed="rId6">
+                      <a:extLst>
+                        <a:ext uri="{28A0092B-C50C-407E-A947-70E740481C1C}">
+                          <a14:useLocalDpi xmlns:a14="http://schemas.microsoft.com/office/drawing/2010/main" val="0"/>
+                        </a:ext>
+                      </a:extLst>
+                    </a:blip>
+                    <a:srcRect/>
+                    <a:stretch>
+                      <a:fillRect/>
+                    </a:stretch>
+                  </pic:blipFill>
+                  <pic:spPr bwMode="auto">
+                    <a:xfrm>
+                      <a:off x="0" y="0"/>
+                      <a:ext cx="1127125" cy="1070610"/>
+                    </a:xfrm>
+                    <a:prstGeom prst="rect">
+                      <a:avLst/>
+                    </a:prstGeom>
+                    <a:noFill/>
+                    <a:ln>
+                      <a:noFill/>
+                    </a:ln>
+                  </pic:spPr>
+                </pic:pic>
+              </a:graphicData>
+            </a:graphic>
+            <wp14:sizeRelH relativeFrom="page">
+              <wp14:pctWidth>0</wp14:pctWidth>
+            </wp14:sizeRelH>
+            <wp14:sizeRelV relativeFrom="page">
+              <wp14:pctHeight>0</wp14:pctHeight>
+            </wp14:sizeRelV>
+          </wp:anchor>
+        </w:drawing>
+      </w:r>
+      <w:r>
+        <w:rPr>
+          <w:sz w:val="22"/>
+          <w:szCs w:val="22"/>
+          <w:lang w:val="es-ES"/>
+        </w:rPr>
+        <w:t xml:space="preserve">                          </w:t>
+      </w:r>
+      <w:r>
+        <w:rPr>
+          <w:rFonts w:ascii="Tahoma" w:hAnsi="Tahoma" w:cs="Tahoma"/>
+          <w:b/>
+          <w:sz w:val="28"/>
+          <w:szCs w:val="28"/>
+          <w:lang w:val="id-ID"/>
+        </w:rPr>
+        <w:t xml:space="preserve">KEMENTERIAN </w:t>
+      </w:r>
+      <w:r>
+        <w:rPr>
+          <w:rFonts w:ascii="Tahoma" w:hAnsi="Tahoma" w:cs="Tahoma"/>
+          <w:b/>
+          <w:sz w:val="28"/>
+          <w:szCs w:val="28"/>
+          <w:lang w:val="es-ES"/>
+        </w:rPr>
+        <w:t xml:space="preserve">LINGKUNGAN HIDUP DAN </w:t>
+      </w:r>
+      <w:r>
+        <w:rPr>
+          <w:rFonts w:ascii="Tahoma" w:hAnsi="Tahoma" w:cs="Tahoma"/>
+          <w:b/>
+          <w:sz w:val="28"/>
+          <w:szCs w:val="28"/>
+          <w:lang w:val="id-ID"/>
+        </w:rPr>
+        <w:t>KEHUTANAN</w:t>
+      </w:r>
     </w:p>
     <w:p>
       <w:pPr>
-        <w:tabs>
-          <w:tab w:val="left" w:pos="426"/>
-        </w:tabs>
-        <w:jc w:val="both"/>
+        <w:spacing w:before="20"/>
+        <w:ind w:right="-864"/>
+        <w:jc w:val="center"/>
         <w:rPr>
           <w:rFonts w:ascii="Tahoma" w:hAnsi="Tahoma" w:cs="Tahoma"/>
-          <w:noProof/>
-          <w:sz w:val="20"/>
+          <w:b/>
+          <w:lang w:val="es-ES"/>
         </w:rPr>
       </w:pPr>
+      <w:r>
+        <w:rPr>
+          <w:rFonts w:ascii="Tahoma" w:hAnsi="Tahoma" w:cs="Tahoma"/>
+          <w:b/>
+          <w:lang w:val="id-ID"/>
+        </w:rPr>
+        <w:t xml:space="preserve">        </w:t>
+      </w:r>
+      <w:r>
+        <w:rPr>
+          <w:rFonts w:ascii="Tahoma" w:hAnsi="Tahoma" w:cs="Tahoma"/>
+          <w:b/>
+          <w:lang w:val="id-ID"/>
+        </w:rPr>
+        <w:t>DIREKTORAT JENDERAL PLANOLOGI KEHUTANAN</w:t>
+      </w:r>
+      <w:r>
+        <w:rPr>
+          <w:rFonts w:ascii="Tahoma" w:hAnsi="Tahoma" w:cs="Tahoma"/>
+          <w:b/>
+          <w:lang w:val="es-ES"/>
+        </w:rPr>
+        <w:t xml:space="preserve"> DAN TATA LINGKUNGAN</w:t>
+      </w:r>
     </w:p>
-    <w:tbl>
-      <w:tblPr>
-        <w:tblStyle w:val="TableGrid"/>
-        <w:tblW w:w="10348" w:type="dxa"/>
-        <w:tblInd w:w="-572" w:type="dxa"/>
-        <w:tblBorders>
-          <w:top w:val="none" w:sz="0" w:space="0" w:color="auto"/>
-          <w:left w:val="none" w:sz="0" w:space="0" w:color="auto"/>
-          <w:bottom w:val="none" w:sz="0" w:space="0" w:color="auto"/>
-          <w:right w:val="none" w:sz="0" w:space="0" w:color="auto"/>
-          <w:insideH w:val="none" w:sz="0" w:space="0" w:color="auto"/>
-          <w:insideV w:val="none" w:sz="0" w:space="0" w:color="auto"/>
-        </w:tblBorders>
-        <w:tblLook w:val="04A0" w:firstRow="1" w:lastRow="0" w:firstColumn="1" w:lastColumn="0" w:noHBand="0" w:noVBand="1"/>
-      </w:tblPr>
-      <w:tblGrid>
-        <w:gridCol w:w="2204"/>
-        <w:gridCol w:w="8144"/>
-      </w:tblGrid>
-      <w:tr>
-        <w:tc>
-          <w:tcPr>
-            <w:tcW w:w="2204" w:type="dxa"/>
-            <w:vAlign w:val="center"/>
-          </w:tcPr>
-          <w:p>
-            <w:pPr>
-              <w:tabs>
-                <w:tab w:val="left" w:pos="3690"/>
-              </w:tabs>
-              <w:ind w:right="-871"/>
-              <w:rPr>
-                <w:noProof/>
-              </w:rPr>
-            </w:pPr>
-            <w:r>
-              <w:rPr>
-                <w:noProof/>
-              </w:rPr>
-              <w:lastRenderedPageBreak/>
-              <w:t>${logo_tuk:100:100}</w:t>
-            </w:r>
-          </w:p>
-        </w:tc>
-        <w:tc>
-          <w:tcPr>
-            <w:tcW w:w="8144" w:type="dxa"/>
-            <w:vAlign w:val="center"/>
-          </w:tcPr>
-          <w:p>
-            <w:pPr>
-              <w:tabs>
-                <w:tab w:val="left" w:pos="812"/>
-                <w:tab w:val="center" w:pos="4513"/>
-              </w:tabs>
-              <w:ind w:hanging="1882"/>
-              <w:jc w:val="center"/>
-              <w:rPr>
-                <w:rFonts w:ascii="Tahoma" w:hAnsi="Tahoma" w:cs="Tahoma"/>
-                <w:b/>
-                <w:noProof/>
-                <w:sz w:val="20"/>
-              </w:rPr>
-            </w:pPr>
-            <w:r>
-              <w:rPr>
-                <w:rFonts w:ascii="Tahoma" w:hAnsi="Tahoma" w:cs="Tahoma"/>
-                <w:b/>
-                <w:noProof/>
-                <w:sz w:val="20"/>
-                <w:lang w:val="id-ID"/>
-              </w:rPr>
-              <w:t xml:space="preserve">SEKRETARIAT KOMISI PENILAI AMDAL </w:t>
-            </w:r>
-            <w:r>
-              <w:rPr>
-                <w:rFonts w:ascii="Tahoma" w:hAnsi="Tahoma" w:cs="Tahoma"/>
-                <w:b/>
-                <w:noProof/>
-                <w:sz w:val="20"/>
-              </w:rPr>
-              <w:t>${authority}</w:t>
-            </w:r>
-          </w:p>
-          <w:p>
-            <w:pPr>
-              <w:ind w:hanging="1882"/>
-              <w:jc w:val="center"/>
-              <w:rPr>
-                <w:rFonts w:ascii="Tahoma" w:hAnsi="Tahoma" w:cs="Tahoma"/>
-                <w:b/>
-                <w:noProof/>
-                <w:sz w:val="20"/>
-                <w:lang w:val="id-ID"/>
-              </w:rPr>
-            </w:pPr>
-            <w:r>
-              <w:rPr>
-                <w:rFonts w:ascii="Tahoma" w:hAnsi="Tahoma" w:cs="Tahoma"/>
-                <w:b/>
-                <w:noProof/>
-                <w:sz w:val="20"/>
-                <w:lang w:val="id-ID"/>
-              </w:rPr>
-              <w:t>KEMENTERIAN LINGKUNGAN HIDUP DAN KEHUTANAN</w:t>
-            </w:r>
-          </w:p>
-          <w:p>
-            <w:pPr>
-              <w:spacing w:before="20" w:after="20"/>
-              <w:ind w:right="-871" w:hanging="1882"/>
-              <w:jc w:val="center"/>
-              <w:rPr>
-                <w:rFonts w:ascii="Tahoma" w:hAnsi="Tahoma" w:cs="Tahoma"/>
-                <w:sz w:val="16"/>
-                <w:szCs w:val="16"/>
-              </w:rPr>
-            </w:pPr>
-            <w:r>
-              <w:rPr>
-                <w:rFonts w:ascii="Tahoma" w:hAnsi="Tahoma" w:cs="Tahoma"/>
-                <w:sz w:val="16"/>
-                <w:szCs w:val="16"/>
-              </w:rPr>
-              <w:t>Gedung Manggala Wanabakti Blok IV Lantai 6 Wing C – Jl. Jend. Gatot Subroto, Jakarta 10270</w:t>
-            </w:r>
-          </w:p>
-          <w:p>
-            <w:pPr>
-              <w:spacing w:before="20" w:after="20"/>
-              <w:ind w:right="-871" w:hanging="1882"/>
-              <w:jc w:val="center"/>
-              <w:rPr>
-                <w:rFonts w:ascii="Tahoma" w:hAnsi="Tahoma" w:cs="Tahoma"/>
-                <w:sz w:val="16"/>
-                <w:szCs w:val="16"/>
-              </w:rPr>
-            </w:pPr>
-            <w:r>
-              <w:rPr>
-                <w:rFonts w:ascii="Tahoma" w:hAnsi="Tahoma" w:cs="Tahoma"/>
-                <w:sz w:val="16"/>
-                <w:szCs w:val="16"/>
-              </w:rPr>
-              <w:t>Telepon (021) 5705090; Faksimile 5705090</w:t>
-            </w:r>
-          </w:p>
-        </w:tc>
-      </w:tr>
-    </w:tbl>
+    <w:p>
+      <w:pPr>
+        <w:spacing w:before="20" w:after="20"/>
+        <w:ind w:right="-871" w:firstLine="720"/>
+        <w:jc w:val="center"/>
+        <w:rPr>
+          <w:rFonts w:ascii="Tahoma" w:hAnsi="Tahoma" w:cs="Tahoma"/>
+          <w:b/>
+          <w:sz w:val="22"/>
+          <w:szCs w:val="22"/>
+          <w:lang w:val="es-ES"/>
+        </w:rPr>
+      </w:pPr>
+      <w:r>
+        <w:rPr>
+          <w:rFonts w:ascii="Tahoma" w:hAnsi="Tahoma" w:cs="Tahoma"/>
+          <w:b/>
+          <w:sz w:val="22"/>
+          <w:szCs w:val="22"/>
+          <w:lang w:val="id-ID"/>
+        </w:rPr>
+        <w:t>DIREKTORAT PENCEGAHAN DAMPAK LINGKUNGAN USAHA DAN KEGIATAN</w:t>
+      </w:r>
+    </w:p>
+    <w:p>
+      <w:pPr>
+        <w:spacing w:before="20" w:after="20"/>
+        <w:ind w:right="-871" w:firstLine="720"/>
+        <w:jc w:val="center"/>
+        <w:rPr>
+          <w:rFonts w:ascii="Tahoma" w:hAnsi="Tahoma" w:cs="Tahoma"/>
+          <w:sz w:val="22"/>
+          <w:szCs w:val="22"/>
+        </w:rPr>
+      </w:pPr>
+      <w:r>
+        <w:rPr>
+          <w:rFonts w:ascii="Tahoma" w:hAnsi="Tahoma" w:cs="Tahoma"/>
+          <w:sz w:val="22"/>
+          <w:szCs w:val="22"/>
+        </w:rPr>
+        <w:t xml:space="preserve">Gedung </w:t>
+      </w:r>
+      <w:proofErr w:type="spellStart"/>
+      <w:r>
+        <w:rPr>
+          <w:rFonts w:ascii="Tahoma" w:hAnsi="Tahoma" w:cs="Tahoma"/>
+          <w:sz w:val="22"/>
+          <w:szCs w:val="22"/>
+        </w:rPr>
+        <w:t>Manggala</w:t>
+      </w:r>
+      <w:proofErr w:type="spellEnd"/>
+      <w:r>
+        <w:rPr>
+          <w:rFonts w:ascii="Tahoma" w:hAnsi="Tahoma" w:cs="Tahoma"/>
+          <w:sz w:val="22"/>
+          <w:szCs w:val="22"/>
+        </w:rPr>
+        <w:t xml:space="preserve"> </w:t>
+      </w:r>
+      <w:proofErr w:type="spellStart"/>
+      <w:r>
+        <w:rPr>
+          <w:rFonts w:ascii="Tahoma" w:hAnsi="Tahoma" w:cs="Tahoma"/>
+          <w:sz w:val="22"/>
+          <w:szCs w:val="22"/>
+        </w:rPr>
+        <w:t>Wanabakti</w:t>
+      </w:r>
+      <w:proofErr w:type="spellEnd"/>
+      <w:r>
+        <w:rPr>
+          <w:rFonts w:ascii="Tahoma" w:hAnsi="Tahoma" w:cs="Tahoma"/>
+          <w:sz w:val="22"/>
+          <w:szCs w:val="22"/>
+        </w:rPr>
+        <w:t xml:space="preserve"> Blok IV Lt.6 Wing C, Jl. </w:t>
+      </w:r>
+      <w:proofErr w:type="spellStart"/>
+      <w:r>
+        <w:rPr>
+          <w:rFonts w:ascii="Tahoma" w:hAnsi="Tahoma" w:cs="Tahoma"/>
+          <w:sz w:val="22"/>
+          <w:szCs w:val="22"/>
+        </w:rPr>
+        <w:t>Jend</w:t>
+      </w:r>
+      <w:proofErr w:type="spellEnd"/>
+      <w:r>
+        <w:rPr>
+          <w:rFonts w:ascii="Tahoma" w:hAnsi="Tahoma" w:cs="Tahoma"/>
+          <w:sz w:val="22"/>
+          <w:szCs w:val="22"/>
+        </w:rPr>
+        <w:t xml:space="preserve">. </w:t>
+      </w:r>
+      <w:proofErr w:type="spellStart"/>
+      <w:r>
+        <w:rPr>
+          <w:rFonts w:ascii="Tahoma" w:hAnsi="Tahoma" w:cs="Tahoma"/>
+          <w:sz w:val="22"/>
+          <w:szCs w:val="22"/>
+        </w:rPr>
+        <w:t>Gatot</w:t>
+      </w:r>
+      <w:proofErr w:type="spellEnd"/>
+      <w:r>
+        <w:rPr>
+          <w:rFonts w:ascii="Tahoma" w:hAnsi="Tahoma" w:cs="Tahoma"/>
+          <w:sz w:val="22"/>
+          <w:szCs w:val="22"/>
+        </w:rPr>
+        <w:t xml:space="preserve"> Subroto Jakarta 10270</w:t>
+      </w:r>
+    </w:p>
+    <w:p>
+      <w:pPr>
+        <w:spacing w:before="20" w:after="20"/>
+        <w:ind w:right="-871" w:firstLine="720"/>
+        <w:jc w:val="center"/>
+        <w:rPr>
+          <w:rFonts w:ascii="Tahoma" w:hAnsi="Tahoma" w:cs="Tahoma"/>
+          <w:sz w:val="22"/>
+          <w:szCs w:val="22"/>
+        </w:rPr>
+      </w:pPr>
+      <w:proofErr w:type="spellStart"/>
+      <w:r>
+        <w:rPr>
+          <w:rFonts w:ascii="Tahoma" w:hAnsi="Tahoma" w:cs="Tahoma"/>
+          <w:sz w:val="22"/>
+          <w:szCs w:val="22"/>
+        </w:rPr>
+        <w:t>Telepon</w:t>
+      </w:r>
+      <w:proofErr w:type="spellEnd"/>
+      <w:r>
+        <w:rPr>
+          <w:rFonts w:ascii="Tahoma" w:hAnsi="Tahoma" w:cs="Tahoma"/>
+          <w:sz w:val="22"/>
+          <w:szCs w:val="22"/>
+        </w:rPr>
+        <w:t xml:space="preserve"> (021) 5705090</w:t>
+      </w:r>
+      <w:r>
+        <w:rPr>
+          <w:rFonts w:ascii="Tahoma" w:hAnsi="Tahoma" w:cs="Tahoma"/>
+          <w:sz w:val="22"/>
+          <w:szCs w:val="22"/>
+        </w:rPr>
+        <w:t xml:space="preserve">; </w:t>
+      </w:r>
+      <w:proofErr w:type="spellStart"/>
+      <w:r>
+        <w:rPr>
+          <w:rFonts w:ascii="Tahoma" w:hAnsi="Tahoma" w:cs="Tahoma"/>
+          <w:sz w:val="22"/>
+          <w:szCs w:val="22"/>
+        </w:rPr>
+        <w:t>Faksimile</w:t>
+      </w:r>
+      <w:proofErr w:type="spellEnd"/>
+      <w:r>
+        <w:rPr>
+          <w:rFonts w:ascii="Tahoma" w:hAnsi="Tahoma" w:cs="Tahoma"/>
+          <w:sz w:val="22"/>
+          <w:szCs w:val="22"/>
+        </w:rPr>
+        <w:t xml:space="preserve"> </w:t>
+      </w:r>
+      <w:r>
+        <w:rPr>
+          <w:rFonts w:ascii="Tahoma" w:hAnsi="Tahoma" w:cs="Tahoma"/>
+          <w:sz w:val="22"/>
+          <w:szCs w:val="22"/>
+        </w:rPr>
+        <w:t>(021) 5705090</w:t>
+      </w:r>
+    </w:p>
     <w:p>
       <w:pPr>
         <w:tabs>

</xml_diff>

<commit_message>
add file upload checklist to berkas adm
</commit_message>
<xml_diff>
--- a/public/template_berkas_adm_ar_yes.docx
+++ b/public/template_berkas_adm_ar_yes.docx
@@ -2949,7 +2949,7 @@
     </w:p>
     <w:tbl>
       <w:tblPr>
-        <w:tblW w:w="10711" w:type="dxa"/>
+        <w:tblW w:w="10294" w:type="dxa"/>
         <w:tblInd w:w="-592" w:type="dxa"/>
         <w:tblBorders>
           <w:top w:val="single" w:sz="4" w:space="0" w:color="auto"/>
@@ -2963,20 +2963,22 @@
         <w:tblLook w:val="04A0" w:firstRow="1" w:lastRow="0" w:firstColumn="1" w:lastColumn="0" w:noHBand="0" w:noVBand="1"/>
       </w:tblPr>
       <w:tblGrid>
-        <w:gridCol w:w="574"/>
-        <w:gridCol w:w="3726"/>
-        <w:gridCol w:w="770"/>
-        <w:gridCol w:w="910"/>
-        <w:gridCol w:w="4731"/>
+        <w:gridCol w:w="481"/>
+        <w:gridCol w:w="3132"/>
+        <w:gridCol w:w="646"/>
+        <w:gridCol w:w="864"/>
+        <w:gridCol w:w="851"/>
+        <w:gridCol w:w="850"/>
+        <w:gridCol w:w="3470"/>
       </w:tblGrid>
       <w:tr>
         <w:trPr>
-          <w:trHeight w:val="809"/>
+          <w:trHeight w:val="815"/>
         </w:trPr>
         <w:tc>
           <w:tcPr>
-            <w:tcW w:w="10711" w:type="dxa"/>
-            <w:gridSpan w:val="5"/>
+            <w:tcW w:w="10294" w:type="dxa"/>
+            <w:gridSpan w:val="7"/>
             <w:shd w:val="clear" w:color="auto" w:fill="BFBFBF"/>
           </w:tcPr>
           <w:p>
@@ -3053,78 +3055,18 @@
                 <w:sz w:val="16"/>
                 <w:szCs w:val="16"/>
               </w:rPr>
-              <w:t>Kegiatan</w:t>
-            </w:r>
-            <w:r>
-              <w:rPr>
-                <w:rFonts w:ascii="Tahoma" w:hAnsi="Tahoma" w:cs="Tahoma"/>
-                <w:b/>
-                <w:noProof/>
-                <w:sz w:val="16"/>
-                <w:szCs w:val="16"/>
-              </w:rPr>
-              <w:t xml:space="preserve"> </w:t>
-            </w:r>
-            <w:r>
-              <w:rPr>
-                <w:rFonts w:ascii="Tahoma" w:hAnsi="Tahoma" w:cs="Tahoma"/>
-                <w:b/>
-                <w:noProof/>
-                <w:sz w:val="16"/>
-                <w:szCs w:val="16"/>
-              </w:rPr>
-              <w:t>$</w:t>
-            </w:r>
-            <w:r>
-              <w:rPr>
-                <w:rFonts w:ascii="Tahoma" w:hAnsi="Tahoma" w:cs="Tahoma"/>
-                <w:b/>
-                <w:noProof/>
-                <w:sz w:val="16"/>
-                <w:szCs w:val="16"/>
-              </w:rPr>
-              <w:t>{project_title}</w:t>
-            </w:r>
-            <w:r>
-              <w:rPr>
-                <w:rFonts w:ascii="Tahoma" w:hAnsi="Tahoma" w:cs="Tahoma"/>
-                <w:b/>
-                <w:noProof/>
-                <w:sz w:val="16"/>
-                <w:szCs w:val="16"/>
-              </w:rPr>
-              <w:t xml:space="preserve"> oleh </w:t>
-            </w:r>
-            <w:r>
-              <w:rPr>
-                <w:rFonts w:ascii="Tahoma" w:hAnsi="Tahoma" w:cs="Tahoma"/>
-                <w:b/>
-                <w:noProof/>
-                <w:sz w:val="16"/>
-                <w:szCs w:val="16"/>
-              </w:rPr>
-              <w:t>$</w:t>
-            </w:r>
-            <w:r>
-              <w:rPr>
-                <w:rFonts w:ascii="Tahoma" w:hAnsi="Tahoma" w:cs="Tahoma"/>
-                <w:b/>
-                <w:noProof/>
-                <w:sz w:val="16"/>
-                <w:szCs w:val="16"/>
-              </w:rPr>
-              <w:t>{pemrakarsa}</w:t>
+              <w:t>Kegiatan ${project_title} oleh ${pemrakarsa}</w:t>
             </w:r>
           </w:p>
         </w:tc>
       </w:tr>
       <w:tr>
         <w:trPr>
-          <w:trHeight w:val="466"/>
+          <w:trHeight w:val="470"/>
         </w:trPr>
         <w:tc>
           <w:tcPr>
-            <w:tcW w:w="574" w:type="dxa"/>
+            <w:tcW w:w="481" w:type="dxa"/>
             <w:shd w:val="clear" w:color="auto" w:fill="BFBFBF"/>
             <w:vAlign w:val="center"/>
           </w:tcPr>
@@ -3153,7 +3095,7 @@
         </w:tc>
         <w:tc>
           <w:tcPr>
-            <w:tcW w:w="3726" w:type="dxa"/>
+            <w:tcW w:w="3132" w:type="dxa"/>
             <w:shd w:val="clear" w:color="auto" w:fill="BFBFBF"/>
             <w:vAlign w:val="center"/>
           </w:tcPr>
@@ -3182,7 +3124,7 @@
         </w:tc>
         <w:tc>
           <w:tcPr>
-            <w:tcW w:w="770" w:type="dxa"/>
+            <w:tcW w:w="646" w:type="dxa"/>
             <w:shd w:val="clear" w:color="auto" w:fill="BFBFBF"/>
             <w:vAlign w:val="center"/>
           </w:tcPr>
@@ -3211,7 +3153,7 @@
         </w:tc>
         <w:tc>
           <w:tcPr>
-            <w:tcW w:w="910" w:type="dxa"/>
+            <w:tcW w:w="864" w:type="dxa"/>
             <w:shd w:val="clear" w:color="auto" w:fill="BFBFBF"/>
             <w:vAlign w:val="center"/>
           </w:tcPr>
@@ -3240,7 +3182,75 @@
         </w:tc>
         <w:tc>
           <w:tcPr>
-            <w:tcW w:w="4731" w:type="dxa"/>
+            <w:tcW w:w="851" w:type="dxa"/>
+            <w:shd w:val="clear" w:color="auto" w:fill="BFBFBF"/>
+            <w:vAlign w:val="center"/>
+          </w:tcPr>
+          <w:p>
+            <w:pPr>
+              <w:jc w:val="center"/>
+              <w:rPr>
+                <w:rFonts w:ascii="Tahoma" w:hAnsi="Tahoma" w:cs="Tahoma"/>
+                <w:b/>
+                <w:noProof/>
+                <w:sz w:val="16"/>
+                <w:szCs w:val="16"/>
+              </w:rPr>
+            </w:pPr>
+            <w:r>
+              <w:rPr>
+                <w:rFonts w:ascii="Tahoma" w:hAnsi="Tahoma" w:cs="Tahoma"/>
+                <w:b/>
+                <w:noProof/>
+                <w:sz w:val="16"/>
+                <w:szCs w:val="16"/>
+              </w:rPr>
+              <w:t>SESUAI</w:t>
+            </w:r>
+          </w:p>
+        </w:tc>
+        <w:tc>
+          <w:tcPr>
+            <w:tcW w:w="850" w:type="dxa"/>
+            <w:shd w:val="clear" w:color="auto" w:fill="BFBFBF"/>
+            <w:vAlign w:val="center"/>
+          </w:tcPr>
+          <w:p>
+            <w:pPr>
+              <w:jc w:val="center"/>
+              <w:rPr>
+                <w:rFonts w:ascii="Tahoma" w:hAnsi="Tahoma" w:cs="Tahoma"/>
+                <w:b/>
+                <w:noProof/>
+                <w:sz w:val="16"/>
+                <w:szCs w:val="16"/>
+              </w:rPr>
+            </w:pPr>
+            <w:r>
+              <w:rPr>
+                <w:rFonts w:ascii="Tahoma" w:hAnsi="Tahoma" w:cs="Tahoma"/>
+                <w:b/>
+                <w:noProof/>
+                <w:sz w:val="16"/>
+                <w:szCs w:val="16"/>
+              </w:rPr>
+              <w:t xml:space="preserve">TIDAK </w:t>
+            </w:r>
+            <w:r>
+              <w:rPr>
+                <w:rFonts w:ascii="Tahoma" w:hAnsi="Tahoma" w:cs="Tahoma"/>
+                <w:b/>
+                <w:noProof/>
+                <w:sz w:val="16"/>
+                <w:szCs w:val="16"/>
+              </w:rPr>
+              <w:t>SESUAI</w:t>
+            </w:r>
+          </w:p>
+        </w:tc>
+        <w:tc>
+          <w:tcPr>
+            <w:tcW w:w="3470" w:type="dxa"/>
             <w:shd w:val="clear" w:color="auto" w:fill="BFBFBF"/>
             <w:vAlign w:val="center"/>
           </w:tcPr>
@@ -3270,11 +3280,11 @@
       </w:tr>
       <w:tr>
         <w:trPr>
-          <w:trHeight w:val="245"/>
+          <w:trHeight w:val="246"/>
         </w:trPr>
         <w:tc>
           <w:tcPr>
-            <w:tcW w:w="574" w:type="dxa"/>
+            <w:tcW w:w="481" w:type="dxa"/>
             <w:shd w:val="clear" w:color="auto" w:fill="FFFFFF"/>
           </w:tcPr>
           <w:p>
@@ -3300,7 +3310,7 @@
         </w:tc>
         <w:tc>
           <w:tcPr>
-            <w:tcW w:w="3726" w:type="dxa"/>
+            <w:tcW w:w="3132" w:type="dxa"/>
             <w:shd w:val="clear" w:color="auto" w:fill="FFFFFF"/>
           </w:tcPr>
           <w:p>
@@ -3319,40 +3329,13 @@
                 <w:sz w:val="16"/>
                 <w:szCs w:val="16"/>
               </w:rPr>
-              <w:t>Justifikasi / bukti k</w:t>
-            </w:r>
-            <w:r>
-              <w:rPr>
-                <w:rFonts w:ascii="Tahoma" w:hAnsi="Tahoma" w:cs="Tahoma"/>
-                <w:noProof/>
-                <w:sz w:val="16"/>
-                <w:szCs w:val="16"/>
-              </w:rPr>
-              <w:t xml:space="preserve">esesuaian lokasi rencana </w:t>
-            </w:r>
-            <w:r>
-              <w:rPr>
-                <w:rFonts w:ascii="Tahoma" w:hAnsi="Tahoma" w:cs="Tahoma"/>
-                <w:noProof/>
-                <w:sz w:val="16"/>
-                <w:szCs w:val="16"/>
-              </w:rPr>
-              <w:t xml:space="preserve">usaha dan/atau </w:t>
-            </w:r>
-            <w:r>
-              <w:rPr>
-                <w:rFonts w:ascii="Tahoma" w:hAnsi="Tahoma" w:cs="Tahoma"/>
-                <w:noProof/>
-                <w:sz w:val="16"/>
-                <w:szCs w:val="16"/>
-              </w:rPr>
-              <w:t>kegiatan dengan RTRW yang berlaku</w:t>
+              <w:t>Justifikasi / bukti kesesuaian lokasi rencana usaha dan/atau kegiatan dengan RTRW yang berlaku</w:t>
             </w:r>
           </w:p>
         </w:tc>
         <w:tc>
           <w:tcPr>
-            <w:tcW w:w="770" w:type="dxa"/>
+            <w:tcW w:w="646" w:type="dxa"/>
             <w:shd w:val="clear" w:color="auto" w:fill="FFFFFF"/>
           </w:tcPr>
           <w:p>
@@ -3372,22 +3355,13 @@
                 <w:sz w:val="16"/>
                 <w:szCs w:val="16"/>
               </w:rPr>
-              <w:t>$</w:t>
-            </w:r>
-            <w:r>
-              <w:rPr>
-                <w:rFonts w:ascii="Tahoma" w:hAnsi="Tahoma" w:cs="Tahoma"/>
-                <w:noProof/>
-                <w:sz w:val="16"/>
-                <w:szCs w:val="16"/>
-              </w:rPr>
-              <w:t>{tata_ruang_yes}</w:t>
+              <w:t>${tata_ruang_exist}</w:t>
             </w:r>
           </w:p>
         </w:tc>
         <w:tc>
           <w:tcPr>
-            <w:tcW w:w="910" w:type="dxa"/>
+            <w:tcW w:w="864" w:type="dxa"/>
             <w:shd w:val="clear" w:color="auto" w:fill="FFFFFF"/>
           </w:tcPr>
           <w:p>
@@ -3407,22 +3381,65 @@
                 <w:sz w:val="16"/>
                 <w:szCs w:val="16"/>
               </w:rPr>
-              <w:t>$</w:t>
-            </w:r>
-            <w:r>
-              <w:rPr>
-                <w:rFonts w:ascii="Tahoma" w:hAnsi="Tahoma" w:cs="Tahoma"/>
-                <w:noProof/>
-                <w:sz w:val="16"/>
-                <w:szCs w:val="16"/>
-              </w:rPr>
-              <w:t>{tata_ruang_no}</w:t>
+              <w:t>${tata_ruang_not_exist}</w:t>
             </w:r>
           </w:p>
         </w:tc>
         <w:tc>
           <w:tcPr>
-            <w:tcW w:w="4731" w:type="dxa"/>
+            <w:tcW w:w="851" w:type="dxa"/>
+            <w:shd w:val="clear" w:color="auto" w:fill="FFFFFF"/>
+          </w:tcPr>
+          <w:p>
+            <w:pPr>
+              <w:jc w:val="center"/>
+              <w:rPr>
+                <w:rFonts w:ascii="Tahoma" w:hAnsi="Tahoma" w:cs="Tahoma"/>
+                <w:noProof/>
+                <w:sz w:val="16"/>
+                <w:szCs w:val="16"/>
+              </w:rPr>
+            </w:pPr>
+            <w:r>
+              <w:rPr>
+                <w:rFonts w:ascii="Tahoma" w:hAnsi="Tahoma" w:cs="Tahoma"/>
+                <w:noProof/>
+                <w:sz w:val="16"/>
+                <w:szCs w:val="16"/>
+              </w:rPr>
+              <w:t>${tata_ruang_yes}</w:t>
+            </w:r>
+          </w:p>
+        </w:tc>
+        <w:tc>
+          <w:tcPr>
+            <w:tcW w:w="850" w:type="dxa"/>
+            <w:shd w:val="clear" w:color="auto" w:fill="FFFFFF"/>
+          </w:tcPr>
+          <w:p>
+            <w:pPr>
+              <w:jc w:val="center"/>
+              <w:rPr>
+                <w:rFonts w:ascii="Tahoma" w:hAnsi="Tahoma" w:cs="Tahoma"/>
+                <w:noProof/>
+                <w:sz w:val="16"/>
+                <w:szCs w:val="16"/>
+              </w:rPr>
+            </w:pPr>
+            <w:r>
+              <w:rPr>
+                <w:rFonts w:ascii="Tahoma" w:hAnsi="Tahoma" w:cs="Tahoma"/>
+                <w:noProof/>
+                <w:sz w:val="16"/>
+                <w:szCs w:val="16"/>
+              </w:rPr>
+              <w:t>${tata_ruang_no}</w:t>
+            </w:r>
+          </w:p>
+        </w:tc>
+        <w:tc>
+          <w:tcPr>
+            <w:tcW w:w="3470" w:type="dxa"/>
             <w:shd w:val="clear" w:color="auto" w:fill="FFFFFF"/>
           </w:tcPr>
           <w:p>
@@ -3444,27 +3461,18 @@
                 <w:sz w:val="16"/>
                 <w:szCs w:val="16"/>
               </w:rPr>
-              <w:t>$</w:t>
-            </w:r>
-            <w:r>
-              <w:rPr>
-                <w:rFonts w:ascii="Tahoma" w:hAnsi="Tahoma" w:cs="Tahoma"/>
-                <w:noProof/>
-                <w:sz w:val="16"/>
-                <w:szCs w:val="16"/>
-              </w:rPr>
-              <w:t>{tata_ruang_ket}</w:t>
+              <w:t>${tata_ruang_ket}</w:t>
             </w:r>
           </w:p>
         </w:tc>
       </w:tr>
       <w:tr>
         <w:trPr>
-          <w:trHeight w:val="245"/>
+          <w:trHeight w:val="246"/>
         </w:trPr>
         <w:tc>
           <w:tcPr>
-            <w:tcW w:w="574" w:type="dxa"/>
+            <w:tcW w:w="481" w:type="dxa"/>
             <w:shd w:val="clear" w:color="auto" w:fill="FFFFFF"/>
           </w:tcPr>
           <w:p>
@@ -3490,7 +3498,7 @@
         </w:tc>
         <w:tc>
           <w:tcPr>
-            <w:tcW w:w="3726" w:type="dxa"/>
+            <w:tcW w:w="3132" w:type="dxa"/>
             <w:shd w:val="clear" w:color="auto" w:fill="FFFFFF"/>
           </w:tcPr>
           <w:p>
@@ -3509,22 +3517,13 @@
                 <w:sz w:val="16"/>
                 <w:szCs w:val="16"/>
               </w:rPr>
-              <w:t>Justifikasi / bukti rencana usaha dan/atau kegiatan secara prinsip dapat di</w:t>
-            </w:r>
-            <w:r>
-              <w:rPr>
-                <w:rFonts w:ascii="Tahoma" w:hAnsi="Tahoma" w:cs="Tahoma"/>
-                <w:noProof/>
-                <w:sz w:val="16"/>
-                <w:szCs w:val="16"/>
-              </w:rPr>
-              <w:t>lakukan</w:t>
+              <w:t>Justifikasi / bukti rencana usaha dan/atau kegiatan secara prinsip dapat dilakukan</w:t>
             </w:r>
           </w:p>
         </w:tc>
         <w:tc>
           <w:tcPr>
-            <w:tcW w:w="770" w:type="dxa"/>
+            <w:tcW w:w="646" w:type="dxa"/>
             <w:shd w:val="clear" w:color="auto" w:fill="FFFFFF"/>
           </w:tcPr>
           <w:p>
@@ -3544,22 +3543,31 @@
                 <w:sz w:val="16"/>
                 <w:szCs w:val="16"/>
               </w:rPr>
-              <w:t>$</w:t>
-            </w:r>
-            <w:r>
-              <w:rPr>
-                <w:rFonts w:ascii="Tahoma" w:hAnsi="Tahoma" w:cs="Tahoma"/>
-                <w:noProof/>
-                <w:sz w:val="16"/>
-                <w:szCs w:val="16"/>
-              </w:rPr>
-              <w:t>{persetujuan_awal_yes}</w:t>
+              <w:t>${persetujuan_awal_</w:t>
+            </w:r>
+            <w:r>
+              <w:rPr>
+                <w:rFonts w:ascii="Tahoma" w:hAnsi="Tahoma" w:cs="Tahoma"/>
+                <w:noProof/>
+                <w:sz w:val="16"/>
+                <w:szCs w:val="16"/>
+              </w:rPr>
+              <w:t>exist</w:t>
+            </w:r>
+            <w:r>
+              <w:rPr>
+                <w:rFonts w:ascii="Tahoma" w:hAnsi="Tahoma" w:cs="Tahoma"/>
+                <w:noProof/>
+                <w:sz w:val="16"/>
+                <w:szCs w:val="16"/>
+              </w:rPr>
+              <w:t>}</w:t>
             </w:r>
           </w:p>
         </w:tc>
         <w:tc>
           <w:tcPr>
-            <w:tcW w:w="910" w:type="dxa"/>
+            <w:tcW w:w="864" w:type="dxa"/>
             <w:shd w:val="clear" w:color="auto" w:fill="FFFFFF"/>
           </w:tcPr>
           <w:p>
@@ -3579,22 +3587,83 @@
                 <w:sz w:val="16"/>
                 <w:szCs w:val="16"/>
               </w:rPr>
-              <w:t>$</w:t>
-            </w:r>
-            <w:r>
-              <w:rPr>
-                <w:rFonts w:ascii="Tahoma" w:hAnsi="Tahoma" w:cs="Tahoma"/>
-                <w:noProof/>
-                <w:sz w:val="16"/>
-                <w:szCs w:val="16"/>
-              </w:rPr>
-              <w:t>{persetujuan_awal_no}</w:t>
+              <w:t>${persetujuan_awal_no</w:t>
+            </w:r>
+            <w:r>
+              <w:rPr>
+                <w:rFonts w:ascii="Tahoma" w:hAnsi="Tahoma" w:cs="Tahoma"/>
+                <w:noProof/>
+                <w:sz w:val="16"/>
+                <w:szCs w:val="16"/>
+              </w:rPr>
+              <w:t>t_exist</w:t>
+            </w:r>
+            <w:r>
+              <w:rPr>
+                <w:rFonts w:ascii="Tahoma" w:hAnsi="Tahoma" w:cs="Tahoma"/>
+                <w:noProof/>
+                <w:sz w:val="16"/>
+                <w:szCs w:val="16"/>
+              </w:rPr>
+              <w:t>}</w:t>
             </w:r>
           </w:p>
         </w:tc>
         <w:tc>
           <w:tcPr>
-            <w:tcW w:w="4731" w:type="dxa"/>
+            <w:tcW w:w="851" w:type="dxa"/>
+            <w:shd w:val="clear" w:color="auto" w:fill="FFFFFF"/>
+          </w:tcPr>
+          <w:p>
+            <w:pPr>
+              <w:jc w:val="center"/>
+              <w:rPr>
+                <w:rFonts w:ascii="Tahoma" w:hAnsi="Tahoma" w:cs="Tahoma"/>
+                <w:noProof/>
+                <w:sz w:val="16"/>
+                <w:szCs w:val="16"/>
+              </w:rPr>
+            </w:pPr>
+            <w:r>
+              <w:rPr>
+                <w:rFonts w:ascii="Tahoma" w:hAnsi="Tahoma" w:cs="Tahoma"/>
+                <w:noProof/>
+                <w:sz w:val="16"/>
+                <w:szCs w:val="16"/>
+              </w:rPr>
+              <w:t>${persetujuan_awal_yes}</w:t>
+            </w:r>
+          </w:p>
+        </w:tc>
+        <w:tc>
+          <w:tcPr>
+            <w:tcW w:w="850" w:type="dxa"/>
+            <w:shd w:val="clear" w:color="auto" w:fill="FFFFFF"/>
+          </w:tcPr>
+          <w:p>
+            <w:pPr>
+              <w:jc w:val="center"/>
+              <w:rPr>
+                <w:rFonts w:ascii="Tahoma" w:hAnsi="Tahoma" w:cs="Tahoma"/>
+                <w:noProof/>
+                <w:sz w:val="16"/>
+                <w:szCs w:val="16"/>
+              </w:rPr>
+            </w:pPr>
+            <w:r>
+              <w:rPr>
+                <w:rFonts w:ascii="Tahoma" w:hAnsi="Tahoma" w:cs="Tahoma"/>
+                <w:noProof/>
+                <w:sz w:val="16"/>
+                <w:szCs w:val="16"/>
+              </w:rPr>
+              <w:t>${persetujuan_awal_no}</w:t>
+            </w:r>
+          </w:p>
+        </w:tc>
+        <w:tc>
+          <w:tcPr>
+            <w:tcW w:w="3470" w:type="dxa"/>
             <w:shd w:val="clear" w:color="auto" w:fill="FFFFFF"/>
           </w:tcPr>
           <w:p>
@@ -3616,27 +3685,18 @@
                 <w:sz w:val="16"/>
                 <w:szCs w:val="16"/>
               </w:rPr>
-              <w:t>$</w:t>
-            </w:r>
-            <w:r>
-              <w:rPr>
-                <w:rFonts w:ascii="Tahoma" w:hAnsi="Tahoma" w:cs="Tahoma"/>
-                <w:noProof/>
-                <w:sz w:val="16"/>
-                <w:szCs w:val="16"/>
-              </w:rPr>
-              <w:t>{persetujuan_awal_ket}</w:t>
+              <w:t>${persetujuan_awal_ket}</w:t>
             </w:r>
           </w:p>
         </w:tc>
       </w:tr>
       <w:tr>
         <w:trPr>
-          <w:trHeight w:val="245"/>
+          <w:trHeight w:val="246"/>
         </w:trPr>
         <w:tc>
           <w:tcPr>
-            <w:tcW w:w="574" w:type="dxa"/>
+            <w:tcW w:w="481" w:type="dxa"/>
             <w:shd w:val="clear" w:color="auto" w:fill="FFFFFF"/>
           </w:tcPr>
           <w:p>
@@ -3662,7 +3722,7 @@
         </w:tc>
         <w:tc>
           <w:tcPr>
-            <w:tcW w:w="3726" w:type="dxa"/>
+            <w:tcW w:w="3132" w:type="dxa"/>
             <w:shd w:val="clear" w:color="auto" w:fill="FFFFFF"/>
           </w:tcPr>
           <w:p>
@@ -3687,7 +3747,7 @@
         </w:tc>
         <w:tc>
           <w:tcPr>
-            <w:tcW w:w="770" w:type="dxa"/>
+            <w:tcW w:w="646" w:type="dxa"/>
             <w:shd w:val="clear" w:color="auto" w:fill="FFFFFF"/>
           </w:tcPr>
           <w:p>
@@ -3707,22 +3767,31 @@
                 <w:sz w:val="16"/>
                 <w:szCs w:val="16"/>
               </w:rPr>
-              <w:t>$</w:t>
-            </w:r>
-            <w:r>
-              <w:rPr>
-                <w:rFonts w:ascii="Tahoma" w:hAnsi="Tahoma" w:cs="Tahoma"/>
-                <w:noProof/>
-                <w:sz w:val="16"/>
-                <w:szCs w:val="16"/>
-              </w:rPr>
-              <w:t>{surat_penyusun_yes}</w:t>
+              <w:t>${surat_penyusun_</w:t>
+            </w:r>
+            <w:r>
+              <w:rPr>
+                <w:rFonts w:ascii="Tahoma" w:hAnsi="Tahoma" w:cs="Tahoma"/>
+                <w:noProof/>
+                <w:sz w:val="16"/>
+                <w:szCs w:val="16"/>
+              </w:rPr>
+              <w:t>exist</w:t>
+            </w:r>
+            <w:r>
+              <w:rPr>
+                <w:rFonts w:ascii="Tahoma" w:hAnsi="Tahoma" w:cs="Tahoma"/>
+                <w:noProof/>
+                <w:sz w:val="16"/>
+                <w:szCs w:val="16"/>
+              </w:rPr>
+              <w:t>}</w:t>
             </w:r>
           </w:p>
         </w:tc>
         <w:tc>
           <w:tcPr>
-            <w:tcW w:w="910" w:type="dxa"/>
+            <w:tcW w:w="864" w:type="dxa"/>
             <w:shd w:val="clear" w:color="auto" w:fill="FFFFFF"/>
           </w:tcPr>
           <w:p>
@@ -3742,61 +3811,113 @@
                 <w:sz w:val="16"/>
                 <w:szCs w:val="16"/>
               </w:rPr>
-              <w:t>$</w:t>
-            </w:r>
-            <w:r>
-              <w:rPr>
-                <w:rFonts w:ascii="Tahoma" w:hAnsi="Tahoma" w:cs="Tahoma"/>
-                <w:noProof/>
-                <w:sz w:val="16"/>
-                <w:szCs w:val="16"/>
-              </w:rPr>
-              <w:t>{surat_penyusun_no}</w:t>
+              <w:t>${surat_penyusun_n</w:t>
+            </w:r>
+            <w:r>
+              <w:rPr>
+                <w:rFonts w:ascii="Tahoma" w:hAnsi="Tahoma" w:cs="Tahoma"/>
+                <w:noProof/>
+                <w:sz w:val="16"/>
+                <w:szCs w:val="16"/>
+              </w:rPr>
+              <w:t>ot_exist</w:t>
+            </w:r>
+            <w:r>
+              <w:rPr>
+                <w:rFonts w:ascii="Tahoma" w:hAnsi="Tahoma" w:cs="Tahoma"/>
+                <w:noProof/>
+                <w:sz w:val="16"/>
+                <w:szCs w:val="16"/>
+              </w:rPr>
+              <w:t>}</w:t>
             </w:r>
           </w:p>
         </w:tc>
         <w:tc>
           <w:tcPr>
-            <w:tcW w:w="4731" w:type="dxa"/>
+            <w:tcW w:w="851" w:type="dxa"/>
             <w:shd w:val="clear" w:color="auto" w:fill="FFFFFF"/>
           </w:tcPr>
           <w:p>
             <w:pPr>
-              <w:rPr>
-                <w:rFonts w:ascii="Tahoma" w:hAnsi="Tahoma" w:cs="Tahoma"/>
-                <w:noProof/>
-                <w:sz w:val="16"/>
-                <w:szCs w:val="16"/>
-              </w:rPr>
-            </w:pPr>
-            <w:r>
-              <w:rPr>
-                <w:rFonts w:ascii="Tahoma" w:hAnsi="Tahoma" w:cs="Tahoma"/>
-                <w:noProof/>
-                <w:sz w:val="16"/>
-                <w:szCs w:val="16"/>
-              </w:rPr>
-              <w:t>$</w:t>
-            </w:r>
-            <w:r>
-              <w:rPr>
-                <w:rFonts w:ascii="Tahoma" w:hAnsi="Tahoma" w:cs="Tahoma"/>
-                <w:noProof/>
-                <w:sz w:val="16"/>
-                <w:szCs w:val="16"/>
-              </w:rPr>
-              <w:t>{surat_penyusun_ket}</w:t>
+              <w:jc w:val="center"/>
+              <w:rPr>
+                <w:rFonts w:ascii="Tahoma" w:hAnsi="Tahoma" w:cs="Tahoma"/>
+                <w:noProof/>
+                <w:sz w:val="16"/>
+                <w:szCs w:val="16"/>
+              </w:rPr>
+            </w:pPr>
+            <w:r>
+              <w:rPr>
+                <w:rFonts w:ascii="Tahoma" w:hAnsi="Tahoma" w:cs="Tahoma"/>
+                <w:noProof/>
+                <w:sz w:val="16"/>
+                <w:szCs w:val="16"/>
+              </w:rPr>
+              <w:t>${surat_penyusun_yes}</w:t>
+            </w:r>
+          </w:p>
+        </w:tc>
+        <w:tc>
+          <w:tcPr>
+            <w:tcW w:w="850" w:type="dxa"/>
+            <w:shd w:val="clear" w:color="auto" w:fill="FFFFFF"/>
+          </w:tcPr>
+          <w:p>
+            <w:pPr>
+              <w:jc w:val="center"/>
+              <w:rPr>
+                <w:rFonts w:ascii="Tahoma" w:hAnsi="Tahoma" w:cs="Tahoma"/>
+                <w:noProof/>
+                <w:sz w:val="16"/>
+                <w:szCs w:val="16"/>
+              </w:rPr>
+            </w:pPr>
+            <w:r>
+              <w:rPr>
+                <w:rFonts w:ascii="Tahoma" w:hAnsi="Tahoma" w:cs="Tahoma"/>
+                <w:noProof/>
+                <w:sz w:val="16"/>
+                <w:szCs w:val="16"/>
+              </w:rPr>
+              <w:t>${surat_penyusun_no}</w:t>
+            </w:r>
+          </w:p>
+        </w:tc>
+        <w:tc>
+          <w:tcPr>
+            <w:tcW w:w="3470" w:type="dxa"/>
+            <w:shd w:val="clear" w:color="auto" w:fill="FFFFFF"/>
+          </w:tcPr>
+          <w:p>
+            <w:pPr>
+              <w:rPr>
+                <w:rFonts w:ascii="Tahoma" w:hAnsi="Tahoma" w:cs="Tahoma"/>
+                <w:noProof/>
+                <w:sz w:val="16"/>
+                <w:szCs w:val="16"/>
+              </w:rPr>
+            </w:pPr>
+            <w:r>
+              <w:rPr>
+                <w:rFonts w:ascii="Tahoma" w:hAnsi="Tahoma" w:cs="Tahoma"/>
+                <w:noProof/>
+                <w:sz w:val="16"/>
+                <w:szCs w:val="16"/>
+              </w:rPr>
+              <w:t>${surat_penyusun_ket}</w:t>
             </w:r>
           </w:p>
         </w:tc>
       </w:tr>
       <w:tr>
         <w:trPr>
-          <w:trHeight w:val="245"/>
+          <w:trHeight w:val="246"/>
         </w:trPr>
         <w:tc>
           <w:tcPr>
-            <w:tcW w:w="574" w:type="dxa"/>
+            <w:tcW w:w="481" w:type="dxa"/>
             <w:shd w:val="clear" w:color="auto" w:fill="FFFFFF"/>
           </w:tcPr>
           <w:p>
@@ -3822,7 +3943,7 @@
         </w:tc>
         <w:tc>
           <w:tcPr>
-            <w:tcW w:w="3726" w:type="dxa"/>
+            <w:tcW w:w="3132" w:type="dxa"/>
             <w:shd w:val="clear" w:color="auto" w:fill="FFFFFF"/>
           </w:tcPr>
           <w:p>
@@ -3847,7 +3968,7 @@
         </w:tc>
         <w:tc>
           <w:tcPr>
-            <w:tcW w:w="770" w:type="dxa"/>
+            <w:tcW w:w="646" w:type="dxa"/>
             <w:shd w:val="clear" w:color="auto" w:fill="FFFFFF"/>
           </w:tcPr>
           <w:p>
@@ -3867,22 +3988,31 @@
                 <w:sz w:val="16"/>
                 <w:szCs w:val="16"/>
               </w:rPr>
-              <w:t>$</w:t>
-            </w:r>
-            <w:r>
-              <w:rPr>
-                <w:rFonts w:ascii="Tahoma" w:hAnsi="Tahoma" w:cs="Tahoma"/>
-                <w:noProof/>
-                <w:sz w:val="16"/>
-                <w:szCs w:val="16"/>
-              </w:rPr>
-              <w:t>{sertifikasi_penyusun_yes}</w:t>
+              <w:t>${sertifikasi_penyusun_</w:t>
+            </w:r>
+            <w:r>
+              <w:rPr>
+                <w:rFonts w:ascii="Tahoma" w:hAnsi="Tahoma" w:cs="Tahoma"/>
+                <w:noProof/>
+                <w:sz w:val="16"/>
+                <w:szCs w:val="16"/>
+              </w:rPr>
+              <w:t>exist</w:t>
+            </w:r>
+            <w:r>
+              <w:rPr>
+                <w:rFonts w:ascii="Tahoma" w:hAnsi="Tahoma" w:cs="Tahoma"/>
+                <w:noProof/>
+                <w:sz w:val="16"/>
+                <w:szCs w:val="16"/>
+              </w:rPr>
+              <w:t>}</w:t>
             </w:r>
           </w:p>
         </w:tc>
         <w:tc>
           <w:tcPr>
-            <w:tcW w:w="910" w:type="dxa"/>
+            <w:tcW w:w="864" w:type="dxa"/>
             <w:shd w:val="clear" w:color="auto" w:fill="FFFFFF"/>
           </w:tcPr>
           <w:p>
@@ -3902,22 +4032,83 @@
                 <w:sz w:val="16"/>
                 <w:szCs w:val="16"/>
               </w:rPr>
-              <w:t>$</w:t>
-            </w:r>
-            <w:r>
-              <w:rPr>
-                <w:rFonts w:ascii="Tahoma" w:hAnsi="Tahoma" w:cs="Tahoma"/>
-                <w:noProof/>
-                <w:sz w:val="16"/>
-                <w:szCs w:val="16"/>
-              </w:rPr>
-              <w:t>{sertifikasi_penyusun_no}</w:t>
+              <w:t>${sertifikasi_penyusun_no</w:t>
+            </w:r>
+            <w:r>
+              <w:rPr>
+                <w:rFonts w:ascii="Tahoma" w:hAnsi="Tahoma" w:cs="Tahoma"/>
+                <w:noProof/>
+                <w:sz w:val="16"/>
+                <w:szCs w:val="16"/>
+              </w:rPr>
+              <w:t>t_exist</w:t>
+            </w:r>
+            <w:r>
+              <w:rPr>
+                <w:rFonts w:ascii="Tahoma" w:hAnsi="Tahoma" w:cs="Tahoma"/>
+                <w:noProof/>
+                <w:sz w:val="16"/>
+                <w:szCs w:val="16"/>
+              </w:rPr>
+              <w:t>}</w:t>
             </w:r>
           </w:p>
         </w:tc>
         <w:tc>
           <w:tcPr>
-            <w:tcW w:w="4731" w:type="dxa"/>
+            <w:tcW w:w="851" w:type="dxa"/>
+            <w:shd w:val="clear" w:color="auto" w:fill="FFFFFF"/>
+          </w:tcPr>
+          <w:p>
+            <w:pPr>
+              <w:jc w:val="center"/>
+              <w:rPr>
+                <w:rFonts w:ascii="Tahoma" w:hAnsi="Tahoma" w:cs="Tahoma"/>
+                <w:noProof/>
+                <w:sz w:val="16"/>
+                <w:szCs w:val="16"/>
+              </w:rPr>
+            </w:pPr>
+            <w:r>
+              <w:rPr>
+                <w:rFonts w:ascii="Tahoma" w:hAnsi="Tahoma" w:cs="Tahoma"/>
+                <w:noProof/>
+                <w:sz w:val="16"/>
+                <w:szCs w:val="16"/>
+              </w:rPr>
+              <w:t>${sertifikasi_penyusun_yes}</w:t>
+            </w:r>
+          </w:p>
+        </w:tc>
+        <w:tc>
+          <w:tcPr>
+            <w:tcW w:w="850" w:type="dxa"/>
+            <w:shd w:val="clear" w:color="auto" w:fill="FFFFFF"/>
+          </w:tcPr>
+          <w:p>
+            <w:pPr>
+              <w:jc w:val="center"/>
+              <w:rPr>
+                <w:rFonts w:ascii="Tahoma" w:hAnsi="Tahoma" w:cs="Tahoma"/>
+                <w:noProof/>
+                <w:sz w:val="16"/>
+                <w:szCs w:val="16"/>
+              </w:rPr>
+            </w:pPr>
+            <w:r>
+              <w:rPr>
+                <w:rFonts w:ascii="Tahoma" w:hAnsi="Tahoma" w:cs="Tahoma"/>
+                <w:noProof/>
+                <w:sz w:val="16"/>
+                <w:szCs w:val="16"/>
+              </w:rPr>
+              <w:t>${sertifikasi_penyusun_no}</w:t>
+            </w:r>
+          </w:p>
+        </w:tc>
+        <w:tc>
+          <w:tcPr>
+            <w:tcW w:w="3470" w:type="dxa"/>
             <w:shd w:val="clear" w:color="auto" w:fill="FFFFFF"/>
           </w:tcPr>
           <w:p>
@@ -3939,27 +4130,18 @@
                 <w:sz w:val="16"/>
                 <w:szCs w:val="16"/>
               </w:rPr>
-              <w:t>$</w:t>
-            </w:r>
-            <w:r>
-              <w:rPr>
-                <w:rFonts w:ascii="Tahoma" w:hAnsi="Tahoma" w:cs="Tahoma"/>
-                <w:noProof/>
-                <w:sz w:val="16"/>
-                <w:szCs w:val="16"/>
-              </w:rPr>
-              <w:t>{sertifikasi_penyusun_ket}</w:t>
+              <w:t>${sertifikasi_penyusun_ket}</w:t>
             </w:r>
           </w:p>
         </w:tc>
       </w:tr>
       <w:tr>
         <w:trPr>
-          <w:trHeight w:val="245"/>
+          <w:trHeight w:val="246"/>
         </w:trPr>
         <w:tc>
           <w:tcPr>
-            <w:tcW w:w="574" w:type="dxa"/>
+            <w:tcW w:w="481" w:type="dxa"/>
             <w:shd w:val="clear" w:color="auto" w:fill="FFFFFF"/>
           </w:tcPr>
           <w:p>
@@ -3985,7 +4167,7 @@
         </w:tc>
         <w:tc>
           <w:tcPr>
-            <w:tcW w:w="3726" w:type="dxa"/>
+            <w:tcW w:w="3132" w:type="dxa"/>
             <w:shd w:val="clear" w:color="auto" w:fill="FFFFFF"/>
           </w:tcPr>
           <w:p>
@@ -4010,7 +4192,7 @@
         </w:tc>
         <w:tc>
           <w:tcPr>
-            <w:tcW w:w="770" w:type="dxa"/>
+            <w:tcW w:w="646" w:type="dxa"/>
             <w:shd w:val="clear" w:color="auto" w:fill="FFFFFF"/>
           </w:tcPr>
           <w:p>
@@ -4030,22 +4212,31 @@
                 <w:sz w:val="16"/>
                 <w:szCs w:val="16"/>
               </w:rPr>
-              <w:t>$</w:t>
-            </w:r>
-            <w:r>
-              <w:rPr>
-                <w:rFonts w:ascii="Tahoma" w:hAnsi="Tahoma" w:cs="Tahoma"/>
-                <w:noProof/>
-                <w:sz w:val="16"/>
-                <w:szCs w:val="16"/>
-              </w:rPr>
-              <w:t>{peta_yes}</w:t>
+              <w:t>${peta_</w:t>
+            </w:r>
+            <w:r>
+              <w:rPr>
+                <w:rFonts w:ascii="Tahoma" w:hAnsi="Tahoma" w:cs="Tahoma"/>
+                <w:noProof/>
+                <w:sz w:val="16"/>
+                <w:szCs w:val="16"/>
+              </w:rPr>
+              <w:t>exist</w:t>
+            </w:r>
+            <w:r>
+              <w:rPr>
+                <w:rFonts w:ascii="Tahoma" w:hAnsi="Tahoma" w:cs="Tahoma"/>
+                <w:noProof/>
+                <w:sz w:val="16"/>
+                <w:szCs w:val="16"/>
+              </w:rPr>
+              <w:t>}</w:t>
             </w:r>
           </w:p>
         </w:tc>
         <w:tc>
           <w:tcPr>
-            <w:tcW w:w="910" w:type="dxa"/>
+            <w:tcW w:w="864" w:type="dxa"/>
             <w:shd w:val="clear" w:color="auto" w:fill="FFFFFF"/>
           </w:tcPr>
           <w:p>
@@ -4065,61 +4256,113 @@
                 <w:sz w:val="16"/>
                 <w:szCs w:val="16"/>
               </w:rPr>
-              <w:t>$</w:t>
-            </w:r>
-            <w:r>
-              <w:rPr>
-                <w:rFonts w:ascii="Tahoma" w:hAnsi="Tahoma" w:cs="Tahoma"/>
-                <w:noProof/>
-                <w:sz w:val="16"/>
-                <w:szCs w:val="16"/>
-              </w:rPr>
-              <w:t>{peta_no}</w:t>
+              <w:t>${peta_no</w:t>
+            </w:r>
+            <w:r>
+              <w:rPr>
+                <w:rFonts w:ascii="Tahoma" w:hAnsi="Tahoma" w:cs="Tahoma"/>
+                <w:noProof/>
+                <w:sz w:val="16"/>
+                <w:szCs w:val="16"/>
+              </w:rPr>
+              <w:t>t_exist</w:t>
+            </w:r>
+            <w:r>
+              <w:rPr>
+                <w:rFonts w:ascii="Tahoma" w:hAnsi="Tahoma" w:cs="Tahoma"/>
+                <w:noProof/>
+                <w:sz w:val="16"/>
+                <w:szCs w:val="16"/>
+              </w:rPr>
+              <w:t>}</w:t>
             </w:r>
           </w:p>
         </w:tc>
         <w:tc>
           <w:tcPr>
-            <w:tcW w:w="4731" w:type="dxa"/>
+            <w:tcW w:w="851" w:type="dxa"/>
             <w:shd w:val="clear" w:color="auto" w:fill="FFFFFF"/>
           </w:tcPr>
           <w:p>
             <w:pPr>
-              <w:rPr>
-                <w:rFonts w:ascii="Tahoma" w:hAnsi="Tahoma" w:cs="Tahoma"/>
-                <w:noProof/>
-                <w:sz w:val="16"/>
-                <w:szCs w:val="16"/>
-              </w:rPr>
-            </w:pPr>
-            <w:r>
-              <w:rPr>
-                <w:rFonts w:ascii="Tahoma" w:hAnsi="Tahoma" w:cs="Tahoma"/>
-                <w:noProof/>
-                <w:sz w:val="16"/>
-                <w:szCs w:val="16"/>
-              </w:rPr>
-              <w:t>$</w:t>
-            </w:r>
-            <w:r>
-              <w:rPr>
-                <w:rFonts w:ascii="Tahoma" w:hAnsi="Tahoma" w:cs="Tahoma"/>
-                <w:noProof/>
-                <w:sz w:val="16"/>
-                <w:szCs w:val="16"/>
-              </w:rPr>
-              <w:t>{peta_ket}</w:t>
+              <w:jc w:val="center"/>
+              <w:rPr>
+                <w:rFonts w:ascii="Tahoma" w:hAnsi="Tahoma" w:cs="Tahoma"/>
+                <w:noProof/>
+                <w:sz w:val="16"/>
+                <w:szCs w:val="16"/>
+              </w:rPr>
+            </w:pPr>
+            <w:r>
+              <w:rPr>
+                <w:rFonts w:ascii="Tahoma" w:hAnsi="Tahoma" w:cs="Tahoma"/>
+                <w:noProof/>
+                <w:sz w:val="16"/>
+                <w:szCs w:val="16"/>
+              </w:rPr>
+              <w:t>${peta_yes}</w:t>
+            </w:r>
+          </w:p>
+        </w:tc>
+        <w:tc>
+          <w:tcPr>
+            <w:tcW w:w="850" w:type="dxa"/>
+            <w:shd w:val="clear" w:color="auto" w:fill="FFFFFF"/>
+          </w:tcPr>
+          <w:p>
+            <w:pPr>
+              <w:jc w:val="center"/>
+              <w:rPr>
+                <w:rFonts w:ascii="Tahoma" w:hAnsi="Tahoma" w:cs="Tahoma"/>
+                <w:noProof/>
+                <w:sz w:val="16"/>
+                <w:szCs w:val="16"/>
+              </w:rPr>
+            </w:pPr>
+            <w:r>
+              <w:rPr>
+                <w:rFonts w:ascii="Tahoma" w:hAnsi="Tahoma" w:cs="Tahoma"/>
+                <w:noProof/>
+                <w:sz w:val="16"/>
+                <w:szCs w:val="16"/>
+              </w:rPr>
+              <w:t>${peta_no}</w:t>
+            </w:r>
+          </w:p>
+        </w:tc>
+        <w:tc>
+          <w:tcPr>
+            <w:tcW w:w="3470" w:type="dxa"/>
+            <w:shd w:val="clear" w:color="auto" w:fill="FFFFFF"/>
+          </w:tcPr>
+          <w:p>
+            <w:pPr>
+              <w:rPr>
+                <w:rFonts w:ascii="Tahoma" w:hAnsi="Tahoma" w:cs="Tahoma"/>
+                <w:noProof/>
+                <w:sz w:val="16"/>
+                <w:szCs w:val="16"/>
+              </w:rPr>
+            </w:pPr>
+            <w:r>
+              <w:rPr>
+                <w:rFonts w:ascii="Tahoma" w:hAnsi="Tahoma" w:cs="Tahoma"/>
+                <w:noProof/>
+                <w:sz w:val="16"/>
+                <w:szCs w:val="16"/>
+              </w:rPr>
+              <w:t>${peta_ket}</w:t>
             </w:r>
           </w:p>
         </w:tc>
       </w:tr>
       <w:tr>
         <w:trPr>
-          <w:trHeight w:val="245"/>
+          <w:trHeight w:val="246"/>
         </w:trPr>
         <w:tc>
           <w:tcPr>
-            <w:tcW w:w="574" w:type="dxa"/>
+            <w:tcW w:w="481" w:type="dxa"/>
             <w:shd w:val="clear" w:color="auto" w:fill="FFFFFF"/>
           </w:tcPr>
           <w:p>
@@ -4145,7 +4388,7 @@
         </w:tc>
         <w:tc>
           <w:tcPr>
-            <w:tcW w:w="3726" w:type="dxa"/>
+            <w:tcW w:w="3132" w:type="dxa"/>
             <w:shd w:val="clear" w:color="auto" w:fill="FFFFFF"/>
           </w:tcPr>
           <w:p>
@@ -4170,7 +4413,7 @@
         </w:tc>
         <w:tc>
           <w:tcPr>
-            <w:tcW w:w="770" w:type="dxa"/>
+            <w:tcW w:w="646" w:type="dxa"/>
             <w:shd w:val="clear" w:color="auto" w:fill="FFFFFF"/>
           </w:tcPr>
           <w:p>
@@ -4190,22 +4433,31 @@
                 <w:sz w:val="16"/>
                 <w:szCs w:val="16"/>
               </w:rPr>
-              <w:t>$</w:t>
-            </w:r>
-            <w:r>
-              <w:rPr>
-                <w:rFonts w:ascii="Tahoma" w:hAnsi="Tahoma" w:cs="Tahoma"/>
-                <w:noProof/>
-                <w:sz w:val="16"/>
-                <w:szCs w:val="16"/>
-              </w:rPr>
-              <w:t>{konsul_publik_yes}</w:t>
+              <w:t>${konsul_publik_</w:t>
+            </w:r>
+            <w:r>
+              <w:rPr>
+                <w:rFonts w:ascii="Tahoma" w:hAnsi="Tahoma" w:cs="Tahoma"/>
+                <w:noProof/>
+                <w:sz w:val="16"/>
+                <w:szCs w:val="16"/>
+              </w:rPr>
+              <w:t>exist</w:t>
+            </w:r>
+            <w:r>
+              <w:rPr>
+                <w:rFonts w:ascii="Tahoma" w:hAnsi="Tahoma" w:cs="Tahoma"/>
+                <w:noProof/>
+                <w:sz w:val="16"/>
+                <w:szCs w:val="16"/>
+              </w:rPr>
+              <w:t>}</w:t>
             </w:r>
           </w:p>
         </w:tc>
         <w:tc>
           <w:tcPr>
-            <w:tcW w:w="910" w:type="dxa"/>
+            <w:tcW w:w="864" w:type="dxa"/>
             <w:shd w:val="clear" w:color="auto" w:fill="FFFFFF"/>
           </w:tcPr>
           <w:p>
@@ -4225,61 +4477,113 @@
                 <w:sz w:val="16"/>
                 <w:szCs w:val="16"/>
               </w:rPr>
-              <w:t>$</w:t>
-            </w:r>
-            <w:r>
-              <w:rPr>
-                <w:rFonts w:ascii="Tahoma" w:hAnsi="Tahoma" w:cs="Tahoma"/>
-                <w:noProof/>
-                <w:sz w:val="16"/>
-                <w:szCs w:val="16"/>
-              </w:rPr>
-              <w:t>{konsul_publik_no}</w:t>
+              <w:t>${konsul_publik_no</w:t>
+            </w:r>
+            <w:r>
+              <w:rPr>
+                <w:rFonts w:ascii="Tahoma" w:hAnsi="Tahoma" w:cs="Tahoma"/>
+                <w:noProof/>
+                <w:sz w:val="16"/>
+                <w:szCs w:val="16"/>
+              </w:rPr>
+              <w:t>t_exist</w:t>
+            </w:r>
+            <w:r>
+              <w:rPr>
+                <w:rFonts w:ascii="Tahoma" w:hAnsi="Tahoma" w:cs="Tahoma"/>
+                <w:noProof/>
+                <w:sz w:val="16"/>
+                <w:szCs w:val="16"/>
+              </w:rPr>
+              <w:t>}</w:t>
             </w:r>
           </w:p>
         </w:tc>
         <w:tc>
           <w:tcPr>
-            <w:tcW w:w="4731" w:type="dxa"/>
+            <w:tcW w:w="851" w:type="dxa"/>
             <w:shd w:val="clear" w:color="auto" w:fill="FFFFFF"/>
           </w:tcPr>
           <w:p>
             <w:pPr>
-              <w:rPr>
-                <w:rFonts w:ascii="Tahoma" w:hAnsi="Tahoma" w:cs="Tahoma"/>
-                <w:noProof/>
-                <w:sz w:val="16"/>
-                <w:szCs w:val="16"/>
-              </w:rPr>
-            </w:pPr>
-            <w:r>
-              <w:rPr>
-                <w:rFonts w:ascii="Tahoma" w:hAnsi="Tahoma" w:cs="Tahoma"/>
-                <w:noProof/>
-                <w:sz w:val="16"/>
-                <w:szCs w:val="16"/>
-              </w:rPr>
-              <w:t>$</w:t>
-            </w:r>
-            <w:r>
-              <w:rPr>
-                <w:rFonts w:ascii="Tahoma" w:hAnsi="Tahoma" w:cs="Tahoma"/>
-                <w:noProof/>
-                <w:sz w:val="16"/>
-                <w:szCs w:val="16"/>
-              </w:rPr>
-              <w:t>{konsul_publik_ket}</w:t>
+              <w:jc w:val="center"/>
+              <w:rPr>
+                <w:rFonts w:ascii="Tahoma" w:hAnsi="Tahoma" w:cs="Tahoma"/>
+                <w:noProof/>
+                <w:sz w:val="16"/>
+                <w:szCs w:val="16"/>
+              </w:rPr>
+            </w:pPr>
+            <w:r>
+              <w:rPr>
+                <w:rFonts w:ascii="Tahoma" w:hAnsi="Tahoma" w:cs="Tahoma"/>
+                <w:noProof/>
+                <w:sz w:val="16"/>
+                <w:szCs w:val="16"/>
+              </w:rPr>
+              <w:t>${konsul_publik_yes}</w:t>
+            </w:r>
+          </w:p>
+        </w:tc>
+        <w:tc>
+          <w:tcPr>
+            <w:tcW w:w="850" w:type="dxa"/>
+            <w:shd w:val="clear" w:color="auto" w:fill="FFFFFF"/>
+          </w:tcPr>
+          <w:p>
+            <w:pPr>
+              <w:jc w:val="center"/>
+              <w:rPr>
+                <w:rFonts w:ascii="Tahoma" w:hAnsi="Tahoma" w:cs="Tahoma"/>
+                <w:noProof/>
+                <w:sz w:val="16"/>
+                <w:szCs w:val="16"/>
+              </w:rPr>
+            </w:pPr>
+            <w:r>
+              <w:rPr>
+                <w:rFonts w:ascii="Tahoma" w:hAnsi="Tahoma" w:cs="Tahoma"/>
+                <w:noProof/>
+                <w:sz w:val="16"/>
+                <w:szCs w:val="16"/>
+              </w:rPr>
+              <w:t>${konsul_publik_no}</w:t>
+            </w:r>
+          </w:p>
+        </w:tc>
+        <w:tc>
+          <w:tcPr>
+            <w:tcW w:w="3470" w:type="dxa"/>
+            <w:shd w:val="clear" w:color="auto" w:fill="FFFFFF"/>
+          </w:tcPr>
+          <w:p>
+            <w:pPr>
+              <w:rPr>
+                <w:rFonts w:ascii="Tahoma" w:hAnsi="Tahoma" w:cs="Tahoma"/>
+                <w:noProof/>
+                <w:sz w:val="16"/>
+                <w:szCs w:val="16"/>
+              </w:rPr>
+            </w:pPr>
+            <w:r>
+              <w:rPr>
+                <w:rFonts w:ascii="Tahoma" w:hAnsi="Tahoma" w:cs="Tahoma"/>
+                <w:noProof/>
+                <w:sz w:val="16"/>
+                <w:szCs w:val="16"/>
+              </w:rPr>
+              <w:t>${konsul_publik_ket}</w:t>
             </w:r>
           </w:p>
         </w:tc>
       </w:tr>
       <w:tr>
         <w:trPr>
-          <w:trHeight w:val="245"/>
+          <w:trHeight w:val="246"/>
         </w:trPr>
         <w:tc>
           <w:tcPr>
-            <w:tcW w:w="574" w:type="dxa"/>
+            <w:tcW w:w="481" w:type="dxa"/>
             <w:shd w:val="clear" w:color="auto" w:fill="FFFFFF"/>
           </w:tcPr>
           <w:p>
@@ -4305,7 +4609,7 @@
         </w:tc>
         <w:tc>
           <w:tcPr>
-            <w:tcW w:w="3726" w:type="dxa"/>
+            <w:tcW w:w="3132" w:type="dxa"/>
             <w:shd w:val="clear" w:color="auto" w:fill="FFFFFF"/>
           </w:tcPr>
           <w:p>
@@ -4330,7 +4634,7 @@
         </w:tc>
         <w:tc>
           <w:tcPr>
-            <w:tcW w:w="770" w:type="dxa"/>
+            <w:tcW w:w="646" w:type="dxa"/>
             <w:shd w:val="clear" w:color="auto" w:fill="FFFFFF"/>
           </w:tcPr>
           <w:p>
@@ -4350,22 +4654,31 @@
                 <w:sz w:val="16"/>
                 <w:szCs w:val="16"/>
               </w:rPr>
-              <w:t>$</w:t>
-            </w:r>
-            <w:r>
-              <w:rPr>
-                <w:rFonts w:ascii="Tahoma" w:hAnsi="Tahoma" w:cs="Tahoma"/>
-                <w:noProof/>
-                <w:sz w:val="16"/>
-                <w:szCs w:val="16"/>
-              </w:rPr>
-              <w:t>{cv_penyusun_yes}</w:t>
+              <w:t>${cv_penyusun_</w:t>
+            </w:r>
+            <w:r>
+              <w:rPr>
+                <w:rFonts w:ascii="Tahoma" w:hAnsi="Tahoma" w:cs="Tahoma"/>
+                <w:noProof/>
+                <w:sz w:val="16"/>
+                <w:szCs w:val="16"/>
+              </w:rPr>
+              <w:t>exist</w:t>
+            </w:r>
+            <w:r>
+              <w:rPr>
+                <w:rFonts w:ascii="Tahoma" w:hAnsi="Tahoma" w:cs="Tahoma"/>
+                <w:noProof/>
+                <w:sz w:val="16"/>
+                <w:szCs w:val="16"/>
+              </w:rPr>
+              <w:t>}</w:t>
             </w:r>
           </w:p>
         </w:tc>
         <w:tc>
           <w:tcPr>
-            <w:tcW w:w="910" w:type="dxa"/>
+            <w:tcW w:w="864" w:type="dxa"/>
             <w:shd w:val="clear" w:color="auto" w:fill="FFFFFF"/>
           </w:tcPr>
           <w:p>
@@ -4385,61 +4698,113 @@
                 <w:sz w:val="16"/>
                 <w:szCs w:val="16"/>
               </w:rPr>
-              <w:t>$</w:t>
-            </w:r>
-            <w:r>
-              <w:rPr>
-                <w:rFonts w:ascii="Tahoma" w:hAnsi="Tahoma" w:cs="Tahoma"/>
-                <w:noProof/>
-                <w:sz w:val="16"/>
-                <w:szCs w:val="16"/>
-              </w:rPr>
-              <w:t>{cv_penyusun_no}</w:t>
+              <w:t>${cv_penyusun_no</w:t>
+            </w:r>
+            <w:r>
+              <w:rPr>
+                <w:rFonts w:ascii="Tahoma" w:hAnsi="Tahoma" w:cs="Tahoma"/>
+                <w:noProof/>
+                <w:sz w:val="16"/>
+                <w:szCs w:val="16"/>
+              </w:rPr>
+              <w:t>t_exist</w:t>
+            </w:r>
+            <w:r>
+              <w:rPr>
+                <w:rFonts w:ascii="Tahoma" w:hAnsi="Tahoma" w:cs="Tahoma"/>
+                <w:noProof/>
+                <w:sz w:val="16"/>
+                <w:szCs w:val="16"/>
+              </w:rPr>
+              <w:t>}</w:t>
             </w:r>
           </w:p>
         </w:tc>
         <w:tc>
           <w:tcPr>
-            <w:tcW w:w="4731" w:type="dxa"/>
+            <w:tcW w:w="851" w:type="dxa"/>
             <w:shd w:val="clear" w:color="auto" w:fill="FFFFFF"/>
           </w:tcPr>
           <w:p>
             <w:pPr>
-              <w:rPr>
-                <w:rFonts w:ascii="Tahoma" w:hAnsi="Tahoma" w:cs="Tahoma"/>
-                <w:noProof/>
-                <w:sz w:val="16"/>
-                <w:szCs w:val="16"/>
-              </w:rPr>
-            </w:pPr>
-            <w:r>
-              <w:rPr>
-                <w:rFonts w:ascii="Tahoma" w:hAnsi="Tahoma" w:cs="Tahoma"/>
-                <w:noProof/>
-                <w:sz w:val="16"/>
-                <w:szCs w:val="16"/>
-              </w:rPr>
-              <w:t>$</w:t>
-            </w:r>
-            <w:r>
-              <w:rPr>
-                <w:rFonts w:ascii="Tahoma" w:hAnsi="Tahoma" w:cs="Tahoma"/>
-                <w:noProof/>
-                <w:sz w:val="16"/>
-                <w:szCs w:val="16"/>
-              </w:rPr>
-              <w:t>{cv_penyusun_ket}</w:t>
+              <w:jc w:val="center"/>
+              <w:rPr>
+                <w:rFonts w:ascii="Tahoma" w:hAnsi="Tahoma" w:cs="Tahoma"/>
+                <w:noProof/>
+                <w:sz w:val="16"/>
+                <w:szCs w:val="16"/>
+              </w:rPr>
+            </w:pPr>
+            <w:r>
+              <w:rPr>
+                <w:rFonts w:ascii="Tahoma" w:hAnsi="Tahoma" w:cs="Tahoma"/>
+                <w:noProof/>
+                <w:sz w:val="16"/>
+                <w:szCs w:val="16"/>
+              </w:rPr>
+              <w:t>${cv_penyusun_yes}</w:t>
+            </w:r>
+          </w:p>
+        </w:tc>
+        <w:tc>
+          <w:tcPr>
+            <w:tcW w:w="850" w:type="dxa"/>
+            <w:shd w:val="clear" w:color="auto" w:fill="FFFFFF"/>
+          </w:tcPr>
+          <w:p>
+            <w:pPr>
+              <w:jc w:val="center"/>
+              <w:rPr>
+                <w:rFonts w:ascii="Tahoma" w:hAnsi="Tahoma" w:cs="Tahoma"/>
+                <w:noProof/>
+                <w:sz w:val="16"/>
+                <w:szCs w:val="16"/>
+              </w:rPr>
+            </w:pPr>
+            <w:r>
+              <w:rPr>
+                <w:rFonts w:ascii="Tahoma" w:hAnsi="Tahoma" w:cs="Tahoma"/>
+                <w:noProof/>
+                <w:sz w:val="16"/>
+                <w:szCs w:val="16"/>
+              </w:rPr>
+              <w:t>${cv_penyusun_no}</w:t>
+            </w:r>
+          </w:p>
+        </w:tc>
+        <w:tc>
+          <w:tcPr>
+            <w:tcW w:w="3470" w:type="dxa"/>
+            <w:shd w:val="clear" w:color="auto" w:fill="FFFFFF"/>
+          </w:tcPr>
+          <w:p>
+            <w:pPr>
+              <w:rPr>
+                <w:rFonts w:ascii="Tahoma" w:hAnsi="Tahoma" w:cs="Tahoma"/>
+                <w:noProof/>
+                <w:sz w:val="16"/>
+                <w:szCs w:val="16"/>
+              </w:rPr>
+            </w:pPr>
+            <w:r>
+              <w:rPr>
+                <w:rFonts w:ascii="Tahoma" w:hAnsi="Tahoma" w:cs="Tahoma"/>
+                <w:noProof/>
+                <w:sz w:val="16"/>
+                <w:szCs w:val="16"/>
+              </w:rPr>
+              <w:t>${cv_penyusun_ket}</w:t>
             </w:r>
           </w:p>
         </w:tc>
       </w:tr>
       <w:tr>
         <w:trPr>
-          <w:trHeight w:val="245"/>
+          <w:trHeight w:val="246"/>
         </w:trPr>
         <w:tc>
           <w:tcPr>
-            <w:tcW w:w="574" w:type="dxa"/>
+            <w:tcW w:w="481" w:type="dxa"/>
             <w:shd w:val="clear" w:color="auto" w:fill="FFFFFF"/>
           </w:tcPr>
           <w:p>
@@ -4465,7 +4830,7 @@
         </w:tc>
         <w:tc>
           <w:tcPr>
-            <w:tcW w:w="3726" w:type="dxa"/>
+            <w:tcW w:w="3132" w:type="dxa"/>
             <w:shd w:val="clear" w:color="auto" w:fill="FFFFFF"/>
           </w:tcPr>
           <w:p>
@@ -4484,16 +4849,7 @@
                 <w:sz w:val="16"/>
                 <w:szCs w:val="16"/>
               </w:rPr>
-              <w:t>Sistematika penyusunan do</w:t>
-            </w:r>
-            <w:r>
-              <w:rPr>
-                <w:rFonts w:ascii="Tahoma" w:hAnsi="Tahoma" w:cs="Tahoma"/>
-                <w:noProof/>
-                <w:sz w:val="16"/>
-                <w:szCs w:val="16"/>
-              </w:rPr>
-              <w:t>kumen sesuai dengan P</w:t>
+              <w:t>Sistematika penyusunan dokumen sesuai dengan P</w:t>
             </w:r>
             <w:r>
               <w:rPr>
@@ -4508,7 +4864,7 @@
         </w:tc>
         <w:tc>
           <w:tcPr>
-            <w:tcW w:w="770" w:type="dxa"/>
+            <w:tcW w:w="646" w:type="dxa"/>
             <w:shd w:val="clear" w:color="auto" w:fill="FFFFFF"/>
           </w:tcPr>
           <w:p>
@@ -4528,22 +4884,31 @@
                 <w:sz w:val="16"/>
                 <w:szCs w:val="16"/>
               </w:rPr>
-              <w:t>$</w:t>
-            </w:r>
-            <w:r>
-              <w:rPr>
-                <w:rFonts w:ascii="Tahoma" w:hAnsi="Tahoma" w:cs="Tahoma"/>
-                <w:noProof/>
-                <w:sz w:val="16"/>
-                <w:szCs w:val="16"/>
-              </w:rPr>
-              <w:t>{sistematika_penyusunan_yes}</w:t>
+              <w:t>${sistematika_penyusunan</w:t>
+            </w:r>
+            <w:r>
+              <w:rPr>
+                <w:rFonts w:ascii="Tahoma" w:hAnsi="Tahoma" w:cs="Tahoma"/>
+                <w:noProof/>
+                <w:sz w:val="16"/>
+                <w:szCs w:val="16"/>
+              </w:rPr>
+              <w:t>_exist</w:t>
+            </w:r>
+            <w:r>
+              <w:rPr>
+                <w:rFonts w:ascii="Tahoma" w:hAnsi="Tahoma" w:cs="Tahoma"/>
+                <w:noProof/>
+                <w:sz w:val="16"/>
+                <w:szCs w:val="16"/>
+              </w:rPr>
+              <w:t>}</w:t>
             </w:r>
           </w:p>
         </w:tc>
         <w:tc>
           <w:tcPr>
-            <w:tcW w:w="910" w:type="dxa"/>
+            <w:tcW w:w="864" w:type="dxa"/>
             <w:shd w:val="clear" w:color="auto" w:fill="FFFFFF"/>
           </w:tcPr>
           <w:p>
@@ -4563,61 +4928,113 @@
                 <w:sz w:val="16"/>
                 <w:szCs w:val="16"/>
               </w:rPr>
-              <w:t>$</w:t>
-            </w:r>
-            <w:r>
-              <w:rPr>
-                <w:rFonts w:ascii="Tahoma" w:hAnsi="Tahoma" w:cs="Tahoma"/>
-                <w:noProof/>
-                <w:sz w:val="16"/>
-                <w:szCs w:val="16"/>
-              </w:rPr>
-              <w:t>{sistematika_penyusunan_no}</w:t>
+              <w:t>${sistematika_penyusunan_no</w:t>
+            </w:r>
+            <w:r>
+              <w:rPr>
+                <w:rFonts w:ascii="Tahoma" w:hAnsi="Tahoma" w:cs="Tahoma"/>
+                <w:noProof/>
+                <w:sz w:val="16"/>
+                <w:szCs w:val="16"/>
+              </w:rPr>
+              <w:t>t_exist</w:t>
+            </w:r>
+            <w:r>
+              <w:rPr>
+                <w:rFonts w:ascii="Tahoma" w:hAnsi="Tahoma" w:cs="Tahoma"/>
+                <w:noProof/>
+                <w:sz w:val="16"/>
+                <w:szCs w:val="16"/>
+              </w:rPr>
+              <w:t>}</w:t>
             </w:r>
           </w:p>
         </w:tc>
         <w:tc>
           <w:tcPr>
-            <w:tcW w:w="4731" w:type="dxa"/>
+            <w:tcW w:w="851" w:type="dxa"/>
             <w:shd w:val="clear" w:color="auto" w:fill="FFFFFF"/>
           </w:tcPr>
           <w:p>
             <w:pPr>
-              <w:rPr>
-                <w:rFonts w:ascii="Tahoma" w:hAnsi="Tahoma" w:cs="Tahoma"/>
-                <w:noProof/>
-                <w:sz w:val="16"/>
-                <w:szCs w:val="16"/>
-              </w:rPr>
-            </w:pPr>
-            <w:r>
-              <w:rPr>
-                <w:rFonts w:ascii="Tahoma" w:hAnsi="Tahoma" w:cs="Tahoma"/>
-                <w:noProof/>
-                <w:sz w:val="16"/>
-                <w:szCs w:val="16"/>
-              </w:rPr>
-              <w:t>$</w:t>
-            </w:r>
-            <w:r>
-              <w:rPr>
-                <w:rFonts w:ascii="Tahoma" w:hAnsi="Tahoma" w:cs="Tahoma"/>
-                <w:noProof/>
-                <w:sz w:val="16"/>
-                <w:szCs w:val="16"/>
-              </w:rPr>
-              <w:t>{sistematika_penyusunan_ket}</w:t>
+              <w:jc w:val="center"/>
+              <w:rPr>
+                <w:rFonts w:ascii="Tahoma" w:hAnsi="Tahoma" w:cs="Tahoma"/>
+                <w:noProof/>
+                <w:sz w:val="16"/>
+                <w:szCs w:val="16"/>
+              </w:rPr>
+            </w:pPr>
+            <w:r>
+              <w:rPr>
+                <w:rFonts w:ascii="Tahoma" w:hAnsi="Tahoma" w:cs="Tahoma"/>
+                <w:noProof/>
+                <w:sz w:val="16"/>
+                <w:szCs w:val="16"/>
+              </w:rPr>
+              <w:t>${sistematika_penyusunan_yes}</w:t>
+            </w:r>
+          </w:p>
+        </w:tc>
+        <w:tc>
+          <w:tcPr>
+            <w:tcW w:w="850" w:type="dxa"/>
+            <w:shd w:val="clear" w:color="auto" w:fill="FFFFFF"/>
+          </w:tcPr>
+          <w:p>
+            <w:pPr>
+              <w:jc w:val="center"/>
+              <w:rPr>
+                <w:rFonts w:ascii="Tahoma" w:hAnsi="Tahoma" w:cs="Tahoma"/>
+                <w:noProof/>
+                <w:sz w:val="16"/>
+                <w:szCs w:val="16"/>
+              </w:rPr>
+            </w:pPr>
+            <w:r>
+              <w:rPr>
+                <w:rFonts w:ascii="Tahoma" w:hAnsi="Tahoma" w:cs="Tahoma"/>
+                <w:noProof/>
+                <w:sz w:val="16"/>
+                <w:szCs w:val="16"/>
+              </w:rPr>
+              <w:t>${sistematika_penyusunan_no}</w:t>
+            </w:r>
+          </w:p>
+        </w:tc>
+        <w:tc>
+          <w:tcPr>
+            <w:tcW w:w="3470" w:type="dxa"/>
+            <w:shd w:val="clear" w:color="auto" w:fill="FFFFFF"/>
+          </w:tcPr>
+          <w:p>
+            <w:pPr>
+              <w:rPr>
+                <w:rFonts w:ascii="Tahoma" w:hAnsi="Tahoma" w:cs="Tahoma"/>
+                <w:noProof/>
+                <w:sz w:val="16"/>
+                <w:szCs w:val="16"/>
+              </w:rPr>
+            </w:pPr>
+            <w:r>
+              <w:rPr>
+                <w:rFonts w:ascii="Tahoma" w:hAnsi="Tahoma" w:cs="Tahoma"/>
+                <w:noProof/>
+                <w:sz w:val="16"/>
+                <w:szCs w:val="16"/>
+              </w:rPr>
+              <w:t>${sistematika_penyusunan_ket}</w:t>
             </w:r>
           </w:p>
         </w:tc>
       </w:tr>
       <w:tr>
         <w:trPr>
-          <w:trHeight w:val="245"/>
+          <w:trHeight w:val="246"/>
         </w:trPr>
         <w:tc>
           <w:tcPr>
-            <w:tcW w:w="574" w:type="dxa"/>
+            <w:tcW w:w="481" w:type="dxa"/>
             <w:shd w:val="clear" w:color="auto" w:fill="FFFFFF"/>
           </w:tcPr>
           <w:p>
@@ -4643,7 +5060,7 @@
         </w:tc>
         <w:tc>
           <w:tcPr>
-            <w:tcW w:w="3726" w:type="dxa"/>
+            <w:tcW w:w="3132" w:type="dxa"/>
             <w:shd w:val="clear" w:color="auto" w:fill="FFFFFF"/>
           </w:tcPr>
           <w:p>
@@ -4668,7 +5085,7 @@
         </w:tc>
         <w:tc>
           <w:tcPr>
-            <w:tcW w:w="770" w:type="dxa"/>
+            <w:tcW w:w="646" w:type="dxa"/>
             <w:shd w:val="clear" w:color="auto" w:fill="FFFFFF"/>
           </w:tcPr>
           <w:p>
@@ -4688,22 +5105,31 @@
                 <w:sz w:val="16"/>
                 <w:szCs w:val="16"/>
               </w:rPr>
-              <w:t>$</w:t>
-            </w:r>
-            <w:r>
-              <w:rPr>
-                <w:rFonts w:ascii="Tahoma" w:hAnsi="Tahoma" w:cs="Tahoma"/>
-                <w:noProof/>
-                <w:sz w:val="16"/>
-                <w:szCs w:val="16"/>
-              </w:rPr>
-              <w:t>{pertek_yes}</w:t>
+              <w:t>${pertek_</w:t>
+            </w:r>
+            <w:r>
+              <w:rPr>
+                <w:rFonts w:ascii="Tahoma" w:hAnsi="Tahoma" w:cs="Tahoma"/>
+                <w:noProof/>
+                <w:sz w:val="16"/>
+                <w:szCs w:val="16"/>
+              </w:rPr>
+              <w:t>exist</w:t>
+            </w:r>
+            <w:r>
+              <w:rPr>
+                <w:rFonts w:ascii="Tahoma" w:hAnsi="Tahoma" w:cs="Tahoma"/>
+                <w:noProof/>
+                <w:sz w:val="16"/>
+                <w:szCs w:val="16"/>
+              </w:rPr>
+              <w:t>}</w:t>
             </w:r>
           </w:p>
         </w:tc>
         <w:tc>
           <w:tcPr>
-            <w:tcW w:w="910" w:type="dxa"/>
+            <w:tcW w:w="864" w:type="dxa"/>
             <w:shd w:val="clear" w:color="auto" w:fill="FFFFFF"/>
           </w:tcPr>
           <w:p>
@@ -4723,61 +5149,113 @@
                 <w:sz w:val="16"/>
                 <w:szCs w:val="16"/>
               </w:rPr>
-              <w:t>$</w:t>
-            </w:r>
-            <w:r>
-              <w:rPr>
-                <w:rFonts w:ascii="Tahoma" w:hAnsi="Tahoma" w:cs="Tahoma"/>
-                <w:noProof/>
-                <w:sz w:val="16"/>
-                <w:szCs w:val="16"/>
-              </w:rPr>
-              <w:t>{pertek_no}</w:t>
+              <w:t>${pertek_no</w:t>
+            </w:r>
+            <w:r>
+              <w:rPr>
+                <w:rFonts w:ascii="Tahoma" w:hAnsi="Tahoma" w:cs="Tahoma"/>
+                <w:noProof/>
+                <w:sz w:val="16"/>
+                <w:szCs w:val="16"/>
+              </w:rPr>
+              <w:t>t_exist</w:t>
+            </w:r>
+            <w:r>
+              <w:rPr>
+                <w:rFonts w:ascii="Tahoma" w:hAnsi="Tahoma" w:cs="Tahoma"/>
+                <w:noProof/>
+                <w:sz w:val="16"/>
+                <w:szCs w:val="16"/>
+              </w:rPr>
+              <w:t>}</w:t>
             </w:r>
           </w:p>
         </w:tc>
         <w:tc>
           <w:tcPr>
-            <w:tcW w:w="4731" w:type="dxa"/>
+            <w:tcW w:w="851" w:type="dxa"/>
             <w:shd w:val="clear" w:color="auto" w:fill="FFFFFF"/>
           </w:tcPr>
           <w:p>
             <w:pPr>
-              <w:rPr>
-                <w:rFonts w:ascii="Tahoma" w:hAnsi="Tahoma" w:cs="Tahoma"/>
-                <w:noProof/>
-                <w:sz w:val="16"/>
-                <w:szCs w:val="16"/>
-              </w:rPr>
-            </w:pPr>
-            <w:r>
-              <w:rPr>
-                <w:rFonts w:ascii="Tahoma" w:hAnsi="Tahoma" w:cs="Tahoma"/>
-                <w:noProof/>
-                <w:sz w:val="16"/>
-                <w:szCs w:val="16"/>
-              </w:rPr>
-              <w:t>$</w:t>
-            </w:r>
-            <w:r>
-              <w:rPr>
-                <w:rFonts w:ascii="Tahoma" w:hAnsi="Tahoma" w:cs="Tahoma"/>
-                <w:noProof/>
-                <w:sz w:val="16"/>
-                <w:szCs w:val="16"/>
-              </w:rPr>
-              <w:t>{pertek_ket}</w:t>
+              <w:jc w:val="center"/>
+              <w:rPr>
+                <w:rFonts w:ascii="Tahoma" w:hAnsi="Tahoma" w:cs="Tahoma"/>
+                <w:noProof/>
+                <w:sz w:val="16"/>
+                <w:szCs w:val="16"/>
+              </w:rPr>
+            </w:pPr>
+            <w:r>
+              <w:rPr>
+                <w:rFonts w:ascii="Tahoma" w:hAnsi="Tahoma" w:cs="Tahoma"/>
+                <w:noProof/>
+                <w:sz w:val="16"/>
+                <w:szCs w:val="16"/>
+              </w:rPr>
+              <w:t>${pertek_yes}</w:t>
+            </w:r>
+          </w:p>
+        </w:tc>
+        <w:tc>
+          <w:tcPr>
+            <w:tcW w:w="850" w:type="dxa"/>
+            <w:shd w:val="clear" w:color="auto" w:fill="FFFFFF"/>
+          </w:tcPr>
+          <w:p>
+            <w:pPr>
+              <w:jc w:val="center"/>
+              <w:rPr>
+                <w:rFonts w:ascii="Tahoma" w:hAnsi="Tahoma" w:cs="Tahoma"/>
+                <w:noProof/>
+                <w:sz w:val="16"/>
+                <w:szCs w:val="16"/>
+              </w:rPr>
+            </w:pPr>
+            <w:r>
+              <w:rPr>
+                <w:rFonts w:ascii="Tahoma" w:hAnsi="Tahoma" w:cs="Tahoma"/>
+                <w:noProof/>
+                <w:sz w:val="16"/>
+                <w:szCs w:val="16"/>
+              </w:rPr>
+              <w:t>${pertek_no}</w:t>
+            </w:r>
+          </w:p>
+        </w:tc>
+        <w:tc>
+          <w:tcPr>
+            <w:tcW w:w="3470" w:type="dxa"/>
+            <w:shd w:val="clear" w:color="auto" w:fill="FFFFFF"/>
+          </w:tcPr>
+          <w:p>
+            <w:pPr>
+              <w:rPr>
+                <w:rFonts w:ascii="Tahoma" w:hAnsi="Tahoma" w:cs="Tahoma"/>
+                <w:noProof/>
+                <w:sz w:val="16"/>
+                <w:szCs w:val="16"/>
+              </w:rPr>
+            </w:pPr>
+            <w:r>
+              <w:rPr>
+                <w:rFonts w:ascii="Tahoma" w:hAnsi="Tahoma" w:cs="Tahoma"/>
+                <w:noProof/>
+                <w:sz w:val="16"/>
+                <w:szCs w:val="16"/>
+              </w:rPr>
+              <w:t>${pertek_ket}</w:t>
             </w:r>
           </w:p>
         </w:tc>
       </w:tr>
       <w:tr>
         <w:trPr>
-          <w:trHeight w:val="245"/>
+          <w:trHeight w:val="246"/>
         </w:trPr>
         <w:tc>
           <w:tcPr>
-            <w:tcW w:w="574" w:type="dxa"/>
+            <w:tcW w:w="481" w:type="dxa"/>
             <w:shd w:val="clear" w:color="auto" w:fill="FFFFFF"/>
           </w:tcPr>
           <w:p>
@@ -4797,22 +5275,13 @@
                 <w:sz w:val="16"/>
                 <w:szCs w:val="16"/>
               </w:rPr>
-              <w:t>1</w:t>
-            </w:r>
-            <w:r>
-              <w:rPr>
-                <w:rFonts w:ascii="Tahoma" w:hAnsi="Tahoma" w:cs="Tahoma"/>
-                <w:noProof/>
-                <w:sz w:val="16"/>
-                <w:szCs w:val="16"/>
-              </w:rPr>
-              <w:t>0</w:t>
+              <w:t>10</w:t>
             </w:r>
           </w:p>
         </w:tc>
         <w:tc>
           <w:tcPr>
-            <w:tcW w:w="3726" w:type="dxa"/>
+            <w:tcW w:w="3132" w:type="dxa"/>
             <w:shd w:val="clear" w:color="auto" w:fill="FFFFFF"/>
           </w:tcPr>
           <w:p>
@@ -4837,7 +5306,7 @@
         </w:tc>
         <w:tc>
           <w:tcPr>
-            <w:tcW w:w="770" w:type="dxa"/>
+            <w:tcW w:w="646" w:type="dxa"/>
             <w:shd w:val="clear" w:color="auto" w:fill="FFFFFF"/>
           </w:tcPr>
           <w:p>
@@ -4857,22 +5326,31 @@
                 <w:sz w:val="16"/>
                 <w:szCs w:val="16"/>
               </w:rPr>
-              <w:t>$</w:t>
-            </w:r>
-            <w:r>
-              <w:rPr>
-                <w:rFonts w:ascii="Tahoma" w:hAnsi="Tahoma" w:cs="Tahoma"/>
-                <w:noProof/>
-                <w:sz w:val="16"/>
-                <w:szCs w:val="16"/>
-              </w:rPr>
-              <w:t>{peta_titik_yes}</w:t>
+              <w:t>${peta_titik_</w:t>
+            </w:r>
+            <w:r>
+              <w:rPr>
+                <w:rFonts w:ascii="Tahoma" w:hAnsi="Tahoma" w:cs="Tahoma"/>
+                <w:noProof/>
+                <w:sz w:val="16"/>
+                <w:szCs w:val="16"/>
+              </w:rPr>
+              <w:t>exist</w:t>
+            </w:r>
+            <w:r>
+              <w:rPr>
+                <w:rFonts w:ascii="Tahoma" w:hAnsi="Tahoma" w:cs="Tahoma"/>
+                <w:noProof/>
+                <w:sz w:val="16"/>
+                <w:szCs w:val="16"/>
+              </w:rPr>
+              <w:t>}</w:t>
             </w:r>
           </w:p>
         </w:tc>
         <w:tc>
           <w:tcPr>
-            <w:tcW w:w="910" w:type="dxa"/>
+            <w:tcW w:w="864" w:type="dxa"/>
             <w:shd w:val="clear" w:color="auto" w:fill="FFFFFF"/>
           </w:tcPr>
           <w:p>
@@ -4892,61 +5370,113 @@
                 <w:sz w:val="16"/>
                 <w:szCs w:val="16"/>
               </w:rPr>
-              <w:t>$</w:t>
-            </w:r>
-            <w:r>
-              <w:rPr>
-                <w:rFonts w:ascii="Tahoma" w:hAnsi="Tahoma" w:cs="Tahoma"/>
-                <w:noProof/>
-                <w:sz w:val="16"/>
-                <w:szCs w:val="16"/>
-              </w:rPr>
-              <w:t>{peta_titik_no}</w:t>
+              <w:t>${peta_titik_</w:t>
+            </w:r>
+            <w:r>
+              <w:rPr>
+                <w:rFonts w:ascii="Tahoma" w:hAnsi="Tahoma" w:cs="Tahoma"/>
+                <w:noProof/>
+                <w:sz w:val="16"/>
+                <w:szCs w:val="16"/>
+              </w:rPr>
+              <w:t>not_exist</w:t>
+            </w:r>
+            <w:r>
+              <w:rPr>
+                <w:rFonts w:ascii="Tahoma" w:hAnsi="Tahoma" w:cs="Tahoma"/>
+                <w:noProof/>
+                <w:sz w:val="16"/>
+                <w:szCs w:val="16"/>
+              </w:rPr>
+              <w:t>}</w:t>
             </w:r>
           </w:p>
         </w:tc>
         <w:tc>
           <w:tcPr>
-            <w:tcW w:w="4731" w:type="dxa"/>
+            <w:tcW w:w="851" w:type="dxa"/>
             <w:shd w:val="clear" w:color="auto" w:fill="FFFFFF"/>
           </w:tcPr>
           <w:p>
             <w:pPr>
-              <w:rPr>
-                <w:rFonts w:ascii="Tahoma" w:hAnsi="Tahoma" w:cs="Tahoma"/>
-                <w:noProof/>
-                <w:sz w:val="16"/>
-                <w:szCs w:val="16"/>
-              </w:rPr>
-            </w:pPr>
-            <w:r>
-              <w:rPr>
-                <w:rFonts w:ascii="Tahoma" w:hAnsi="Tahoma" w:cs="Tahoma"/>
-                <w:noProof/>
-                <w:sz w:val="16"/>
-                <w:szCs w:val="16"/>
-              </w:rPr>
-              <w:t>$</w:t>
-            </w:r>
-            <w:r>
-              <w:rPr>
-                <w:rFonts w:ascii="Tahoma" w:hAnsi="Tahoma" w:cs="Tahoma"/>
-                <w:noProof/>
-                <w:sz w:val="16"/>
-                <w:szCs w:val="16"/>
-              </w:rPr>
-              <w:t>{peta_titik_ket}</w:t>
+              <w:jc w:val="center"/>
+              <w:rPr>
+                <w:rFonts w:ascii="Tahoma" w:hAnsi="Tahoma" w:cs="Tahoma"/>
+                <w:noProof/>
+                <w:sz w:val="16"/>
+                <w:szCs w:val="16"/>
+              </w:rPr>
+            </w:pPr>
+            <w:r>
+              <w:rPr>
+                <w:rFonts w:ascii="Tahoma" w:hAnsi="Tahoma" w:cs="Tahoma"/>
+                <w:noProof/>
+                <w:sz w:val="16"/>
+                <w:szCs w:val="16"/>
+              </w:rPr>
+              <w:t>${peta_titik_yes}</w:t>
+            </w:r>
+          </w:p>
+        </w:tc>
+        <w:tc>
+          <w:tcPr>
+            <w:tcW w:w="850" w:type="dxa"/>
+            <w:shd w:val="clear" w:color="auto" w:fill="FFFFFF"/>
+          </w:tcPr>
+          <w:p>
+            <w:pPr>
+              <w:jc w:val="center"/>
+              <w:rPr>
+                <w:rFonts w:ascii="Tahoma" w:hAnsi="Tahoma" w:cs="Tahoma"/>
+                <w:noProof/>
+                <w:sz w:val="16"/>
+                <w:szCs w:val="16"/>
+              </w:rPr>
+            </w:pPr>
+            <w:r>
+              <w:rPr>
+                <w:rFonts w:ascii="Tahoma" w:hAnsi="Tahoma" w:cs="Tahoma"/>
+                <w:noProof/>
+                <w:sz w:val="16"/>
+                <w:szCs w:val="16"/>
+              </w:rPr>
+              <w:t>${peta_titik_no}</w:t>
+            </w:r>
+          </w:p>
+        </w:tc>
+        <w:tc>
+          <w:tcPr>
+            <w:tcW w:w="3470" w:type="dxa"/>
+            <w:shd w:val="clear" w:color="auto" w:fill="FFFFFF"/>
+          </w:tcPr>
+          <w:p>
+            <w:pPr>
+              <w:rPr>
+                <w:rFonts w:ascii="Tahoma" w:hAnsi="Tahoma" w:cs="Tahoma"/>
+                <w:noProof/>
+                <w:sz w:val="16"/>
+                <w:szCs w:val="16"/>
+              </w:rPr>
+            </w:pPr>
+            <w:r>
+              <w:rPr>
+                <w:rFonts w:ascii="Tahoma" w:hAnsi="Tahoma" w:cs="Tahoma"/>
+                <w:noProof/>
+                <w:sz w:val="16"/>
+                <w:szCs w:val="16"/>
+              </w:rPr>
+              <w:t>${peta_titik_ket}</w:t>
             </w:r>
           </w:p>
         </w:tc>
       </w:tr>
       <w:tr>
         <w:trPr>
-          <w:trHeight w:val="585"/>
+          <w:trHeight w:val="589"/>
         </w:trPr>
         <w:tc>
           <w:tcPr>
-            <w:tcW w:w="4300" w:type="dxa"/>
+            <w:tcW w:w="3613" w:type="dxa"/>
             <w:gridSpan w:val="2"/>
             <w:shd w:val="clear" w:color="auto" w:fill="FFFFFF"/>
           </w:tcPr>
@@ -4974,8 +5504,8 @@
         </w:tc>
         <w:tc>
           <w:tcPr>
-            <w:tcW w:w="6411" w:type="dxa"/>
-            <w:gridSpan w:val="3"/>
+            <w:tcW w:w="6681" w:type="dxa"/>
+            <w:gridSpan w:val="5"/>
             <w:shd w:val="clear" w:color="auto" w:fill="FFFFFF"/>
           </w:tcPr>
           <w:p>
@@ -4996,27 +5526,19 @@
                 <w:sz w:val="16"/>
                 <w:szCs w:val="16"/>
               </w:rPr>
-              <w:t>$</w:t>
-            </w:r>
-            <w:r>
-              <w:rPr>
-                <w:rFonts w:ascii="Tahoma" w:hAnsi="Tahoma" w:cs="Tahoma"/>
-                <w:sz w:val="16"/>
-                <w:szCs w:val="16"/>
-              </w:rPr>
-              <w:t>{notes}</w:t>
+              <w:t>${notes}</w:t>
             </w:r>
           </w:p>
         </w:tc>
       </w:tr>
       <w:tr>
         <w:trPr>
-          <w:trHeight w:val="761"/>
+          <w:trHeight w:val="767"/>
         </w:trPr>
         <w:tc>
           <w:tcPr>
-            <w:tcW w:w="5980" w:type="dxa"/>
-            <w:gridSpan w:val="4"/>
+            <w:tcW w:w="6824" w:type="dxa"/>
+            <w:gridSpan w:val="6"/>
             <w:tcBorders>
               <w:bottom w:val="nil"/>
             </w:tcBorders>
@@ -5088,22 +5610,13 @@
                 <w:sz w:val="16"/>
                 <w:szCs w:val="16"/>
               </w:rPr>
-              <w:t>$</w:t>
-            </w:r>
-            <w:r>
-              <w:rPr>
-                <w:rFonts w:ascii="Tahoma" w:hAnsi="Tahoma" w:cs="Tahoma"/>
-                <w:noProof/>
-                <w:sz w:val="16"/>
-                <w:szCs w:val="16"/>
-              </w:rPr>
-              <w:t>{docs_date}</w:t>
+              <w:t>${docs_date}</w:t>
             </w:r>
           </w:p>
         </w:tc>
         <w:tc>
           <w:tcPr>
-            <w:tcW w:w="4731" w:type="dxa"/>
+            <w:tcW w:w="3470" w:type="dxa"/>
             <w:tcBorders>
               <w:bottom w:val="nil"/>
             </w:tcBorders>
@@ -5174,28 +5687,19 @@
                 <w:sz w:val="16"/>
                 <w:szCs w:val="16"/>
               </w:rPr>
-              <w:t>$</w:t>
-            </w:r>
-            <w:r>
-              <w:rPr>
-                <w:rFonts w:ascii="Tahoma" w:hAnsi="Tahoma" w:cs="Tahoma"/>
-                <w:noProof/>
-                <w:sz w:val="16"/>
-                <w:szCs w:val="16"/>
-              </w:rPr>
-              <w:t>{docs_date}</w:t>
+              <w:t>${docs_date}</w:t>
             </w:r>
           </w:p>
         </w:tc>
       </w:tr>
       <w:tr>
         <w:trPr>
-          <w:trHeight w:val="1300"/>
+          <w:trHeight w:val="1311"/>
         </w:trPr>
         <w:tc>
           <w:tcPr>
-            <w:tcW w:w="5980" w:type="dxa"/>
-            <w:gridSpan w:val="4"/>
+            <w:tcW w:w="6824" w:type="dxa"/>
+            <w:gridSpan w:val="6"/>
             <w:tcBorders>
               <w:top w:val="nil"/>
             </w:tcBorders>
@@ -5248,22 +5752,13 @@
                 <w:sz w:val="16"/>
                 <w:szCs w:val="16"/>
               </w:rPr>
-              <w:t>$</w:t>
-            </w:r>
-            <w:r>
-              <w:rPr>
-                <w:rFonts w:ascii="Tahoma" w:hAnsi="Tahoma" w:cs="Tahoma"/>
-                <w:noProof/>
-                <w:sz w:val="16"/>
-                <w:szCs w:val="16"/>
-              </w:rPr>
-              <w:t>{ketua_tuk}</w:t>
+              <w:t>${ketua_tuk}</w:t>
             </w:r>
           </w:p>
         </w:tc>
         <w:tc>
           <w:tcPr>
-            <w:tcW w:w="4731" w:type="dxa"/>
+            <w:tcW w:w="3470" w:type="dxa"/>
             <w:tcBorders>
               <w:top w:val="nil"/>
             </w:tcBorders>
@@ -5284,16 +5779,7 @@
                 <w:sz w:val="16"/>
                 <w:szCs w:val="16"/>
               </w:rPr>
-              <w:t>1.</w:t>
-            </w:r>
-            <w:r>
-              <w:rPr>
-                <w:rFonts w:ascii="Tahoma" w:hAnsi="Tahoma" w:cs="Tahoma"/>
-                <w:noProof/>
-                <w:sz w:val="16"/>
-                <w:szCs w:val="16"/>
-              </w:rPr>
-              <w:t xml:space="preserve"> </w:t>
+              <w:t xml:space="preserve">1. </w:t>
             </w:r>
           </w:p>
           <w:p>

</xml_diff>

<commit_message>
adjust template berkas administrasi
</commit_message>
<xml_diff>
--- a/public/template_berkas_adm_ar_yes.docx
+++ b/public/template_berkas_adm_ar_yes.docx
@@ -202,77 +202,13 @@
         </w:rPr>
         <w:t xml:space="preserve">Gedung </w:t>
       </w:r>
-      <w:proofErr w:type="spellStart"/>
       <w:r>
         <w:rPr>
           <w:rFonts w:ascii="Tahoma" w:hAnsi="Tahoma" w:cs="Tahoma"/>
           <w:sz w:val="22"/>
           <w:szCs w:val="22"/>
         </w:rPr>
-        <w:t>Manggala</w:t>
-      </w:r>
-      <w:proofErr w:type="spellEnd"/>
-      <w:r>
-        <w:rPr>
-          <w:rFonts w:ascii="Tahoma" w:hAnsi="Tahoma" w:cs="Tahoma"/>
-          <w:sz w:val="22"/>
-          <w:szCs w:val="22"/>
-        </w:rPr>
-        <w:t xml:space="preserve"> </w:t>
-      </w:r>
-      <w:proofErr w:type="spellStart"/>
-      <w:r>
-        <w:rPr>
-          <w:rFonts w:ascii="Tahoma" w:hAnsi="Tahoma" w:cs="Tahoma"/>
-          <w:sz w:val="22"/>
-          <w:szCs w:val="22"/>
-        </w:rPr>
-        <w:t>Wanabakti</w:t>
-      </w:r>
-      <w:proofErr w:type="spellEnd"/>
-      <w:r>
-        <w:rPr>
-          <w:rFonts w:ascii="Tahoma" w:hAnsi="Tahoma" w:cs="Tahoma"/>
-          <w:sz w:val="22"/>
-          <w:szCs w:val="22"/>
-        </w:rPr>
-        <w:t xml:space="preserve"> Blok IV Lt.6 Wing C, Jl. </w:t>
-      </w:r>
-      <w:proofErr w:type="spellStart"/>
-      <w:r>
-        <w:rPr>
-          <w:rFonts w:ascii="Tahoma" w:hAnsi="Tahoma" w:cs="Tahoma"/>
-          <w:sz w:val="22"/>
-          <w:szCs w:val="22"/>
-        </w:rPr>
-        <w:t>Jend</w:t>
-      </w:r>
-      <w:proofErr w:type="spellEnd"/>
-      <w:r>
-        <w:rPr>
-          <w:rFonts w:ascii="Tahoma" w:hAnsi="Tahoma" w:cs="Tahoma"/>
-          <w:sz w:val="22"/>
-          <w:szCs w:val="22"/>
-        </w:rPr>
-        <w:t xml:space="preserve">. </w:t>
-      </w:r>
-      <w:proofErr w:type="spellStart"/>
-      <w:r>
-        <w:rPr>
-          <w:rFonts w:ascii="Tahoma" w:hAnsi="Tahoma" w:cs="Tahoma"/>
-          <w:sz w:val="22"/>
-          <w:szCs w:val="22"/>
-        </w:rPr>
-        <w:t>Gatot</w:t>
-      </w:r>
-      <w:proofErr w:type="spellEnd"/>
-      <w:r>
-        <w:rPr>
-          <w:rFonts w:ascii="Tahoma" w:hAnsi="Tahoma" w:cs="Tahoma"/>
-          <w:sz w:val="22"/>
-          <w:szCs w:val="22"/>
-        </w:rPr>
-        <w:t xml:space="preserve"> Subroto Jakarta 10270</w:t>
+        <w:t>Manggala Wanabakti Blok IV Lt.6 Wing C, Jl. Jend. Gatot Subroto Jakarta 10270</w:t>
       </w:r>
     </w:p>
     <w:p>
@@ -286,23 +222,13 @@
           <w:szCs w:val="22"/>
         </w:rPr>
       </w:pPr>
-      <w:proofErr w:type="spellStart"/>
       <w:r>
         <w:rPr>
           <w:rFonts w:ascii="Tahoma" w:hAnsi="Tahoma" w:cs="Tahoma"/>
           <w:sz w:val="22"/>
           <w:szCs w:val="22"/>
         </w:rPr>
-        <w:t>Telepon</w:t>
-      </w:r>
-      <w:proofErr w:type="spellEnd"/>
-      <w:r>
-        <w:rPr>
-          <w:rFonts w:ascii="Tahoma" w:hAnsi="Tahoma" w:cs="Tahoma"/>
-          <w:sz w:val="22"/>
-          <w:szCs w:val="22"/>
-        </w:rPr>
-        <w:t xml:space="preserve"> (021) 5705090</w:t>
+        <w:t>Telepon (021) 5705090</w:t>
       </w:r>
       <w:r>
         <w:rPr>
@@ -310,25 +236,7 @@
           <w:sz w:val="22"/>
           <w:szCs w:val="22"/>
         </w:rPr>
-        <w:t xml:space="preserve">; </w:t>
-      </w:r>
-      <w:proofErr w:type="spellStart"/>
-      <w:r>
-        <w:rPr>
-          <w:rFonts w:ascii="Tahoma" w:hAnsi="Tahoma" w:cs="Tahoma"/>
-          <w:sz w:val="22"/>
-          <w:szCs w:val="22"/>
-        </w:rPr>
-        <w:t>Faksimile</w:t>
-      </w:r>
-      <w:proofErr w:type="spellEnd"/>
-      <w:r>
-        <w:rPr>
-          <w:rFonts w:ascii="Tahoma" w:hAnsi="Tahoma" w:cs="Tahoma"/>
-          <w:sz w:val="22"/>
-          <w:szCs w:val="22"/>
-        </w:rPr>
-        <w:t xml:space="preserve"> </w:t>
+        <w:t xml:space="preserve">; Faksimile </w:t>
       </w:r>
       <w:r>
         <w:rPr>
@@ -1706,25 +1614,7 @@
                 <w:sz w:val="16"/>
                 <w:szCs w:val="16"/>
               </w:rPr>
-              <w:t>{</w:t>
-            </w:r>
-            <w:proofErr w:type="spellStart"/>
-            <w:r>
-              <w:rPr>
-                <w:rFonts w:ascii="Tahoma" w:hAnsi="Tahoma" w:cs="Tahoma"/>
-                <w:sz w:val="16"/>
-                <w:szCs w:val="16"/>
-              </w:rPr>
-              <w:t>meeting_invitations</w:t>
-            </w:r>
-            <w:proofErr w:type="spellEnd"/>
-            <w:r>
-              <w:rPr>
-                <w:rFonts w:ascii="Tahoma" w:hAnsi="Tahoma" w:cs="Tahoma"/>
-                <w:sz w:val="16"/>
-                <w:szCs w:val="16"/>
-              </w:rPr>
-              <w:t>}</w:t>
+              <w:t>{meeting_invitations}</w:t>
             </w:r>
           </w:p>
           <w:p>
@@ -1778,25 +1668,7 @@
                 <w:sz w:val="16"/>
                 <w:szCs w:val="16"/>
               </w:rPr>
-              <w:t>{/</w:t>
-            </w:r>
-            <w:proofErr w:type="spellStart"/>
-            <w:r>
-              <w:rPr>
-                <w:rFonts w:ascii="Tahoma" w:hAnsi="Tahoma" w:cs="Tahoma"/>
-                <w:sz w:val="16"/>
-                <w:szCs w:val="16"/>
-              </w:rPr>
-              <w:t>meeting_invitations</w:t>
-            </w:r>
-            <w:proofErr w:type="spellEnd"/>
-            <w:r>
-              <w:rPr>
-                <w:rFonts w:ascii="Tahoma" w:hAnsi="Tahoma" w:cs="Tahoma"/>
-                <w:sz w:val="16"/>
-                <w:szCs w:val="16"/>
-              </w:rPr>
-              <w:t>}</w:t>
+              <w:t>{/meeting_invitations}</w:t>
             </w:r>
           </w:p>
         </w:tc>
@@ -1827,6 +1699,35 @@
                 <w:sz w:val="16"/>
                 <w:szCs w:val="16"/>
               </w:rPr>
+              <w:t xml:space="preserve">Jakarta,  </w:t>
+            </w:r>
+            <w:r>
+              <w:rPr>
+                <w:rFonts w:ascii="Tahoma" w:hAnsi="Tahoma" w:cs="Tahoma"/>
+                <w:noProof/>
+                <w:sz w:val="16"/>
+                <w:szCs w:val="16"/>
+              </w:rPr>
+              <w:t>${docs_date}</w:t>
+            </w:r>
+          </w:p>
+          <w:p>
+            <w:pPr>
+              <w:jc w:val="center"/>
+              <w:rPr>
+                <w:rFonts w:ascii="Tahoma" w:hAnsi="Tahoma" w:cs="Tahoma"/>
+                <w:noProof/>
+                <w:sz w:val="16"/>
+                <w:szCs w:val="16"/>
+              </w:rPr>
+            </w:pPr>
+            <w:r>
+              <w:rPr>
+                <w:rFonts w:ascii="Tahoma" w:hAnsi="Tahoma" w:cs="Tahoma"/>
+                <w:noProof/>
+                <w:sz w:val="16"/>
+                <w:szCs w:val="16"/>
+              </w:rPr>
               <w:t>Diperiksa oleh</w:t>
             </w:r>
             <w:r>
@@ -1856,16 +1757,16 @@
                 <w:sz w:val="16"/>
                 <w:szCs w:val="16"/>
               </w:rPr>
-              <w:t>Kasi. Penilaian Amdal</w:t>
-            </w:r>
-            <w:r>
-              <w:rPr>
-                <w:rFonts w:ascii="Tahoma" w:hAnsi="Tahoma" w:cs="Tahoma"/>
-                <w:noProof/>
-                <w:sz w:val="16"/>
-                <w:szCs w:val="16"/>
-              </w:rPr>
-              <w:t xml:space="preserve"> dan Izin Lingkungan</w:t>
+              <w:t>K</w:t>
+            </w:r>
+            <w:r>
+              <w:rPr>
+                <w:rFonts w:ascii="Tahoma" w:hAnsi="Tahoma" w:cs="Tahoma"/>
+                <w:noProof/>
+                <w:sz w:val="16"/>
+                <w:szCs w:val="16"/>
+              </w:rPr>
+              <w:t>epala Sekretariat Tim Uji Kelayakan</w:t>
             </w:r>
             <w:r>
               <w:rPr>
@@ -1875,63 +1776,6 @@
                 <w:szCs w:val="16"/>
               </w:rPr>
               <w:t>,</w:t>
-            </w:r>
-          </w:p>
-          <w:p>
-            <w:pPr>
-              <w:jc w:val="center"/>
-              <w:rPr>
-                <w:rFonts w:ascii="Tahoma" w:hAnsi="Tahoma" w:cs="Tahoma"/>
-                <w:noProof/>
-                <w:sz w:val="16"/>
-                <w:szCs w:val="16"/>
-                <w:lang w:val="id-ID"/>
-              </w:rPr>
-            </w:pPr>
-            <w:r>
-              <w:rPr>
-                <w:rFonts w:ascii="Tahoma" w:hAnsi="Tahoma" w:cs="Tahoma"/>
-                <w:noProof/>
-                <w:sz w:val="16"/>
-                <w:szCs w:val="16"/>
-              </w:rPr>
-              <w:t>Jakarta</w:t>
-            </w:r>
-            <w:r>
-              <w:rPr>
-                <w:rFonts w:ascii="Tahoma" w:hAnsi="Tahoma" w:cs="Tahoma"/>
-                <w:noProof/>
-                <w:sz w:val="16"/>
-                <w:szCs w:val="16"/>
-              </w:rPr>
-              <w:t xml:space="preserve">, </w:t>
-            </w:r>
-            <w:r>
-              <w:rPr>
-                <w:rFonts w:ascii="Tahoma" w:hAnsi="Tahoma" w:cs="Tahoma"/>
-                <w:noProof/>
-                <w:sz w:val="16"/>
-                <w:szCs w:val="16"/>
-              </w:rPr>
-              <w:t xml:space="preserve"> </w:t>
-            </w:r>
-            <w:r>
-              <w:rPr>
-                <w:rFonts w:ascii="Tahoma" w:hAnsi="Tahoma" w:cs="Tahoma"/>
-                <w:noProof/>
-                <w:sz w:val="16"/>
-                <w:szCs w:val="16"/>
-              </w:rPr>
-              <w:t>$</w:t>
-            </w:r>
-            <w:r>
-              <w:rPr>
-                <w:rFonts w:ascii="Tahoma" w:hAnsi="Tahoma" w:cs="Tahoma"/>
-                <w:noProof/>
-                <w:sz w:val="16"/>
-                <w:szCs w:val="16"/>
-              </w:rPr>
-              <w:t>{docs_date}</w:t>
             </w:r>
           </w:p>
         </w:tc>
@@ -1959,6 +1803,35 @@
                 <w:sz w:val="16"/>
                 <w:szCs w:val="16"/>
               </w:rPr>
+              <w:t xml:space="preserve">Jakarta, </w:t>
+            </w:r>
+            <w:r>
+              <w:rPr>
+                <w:rFonts w:ascii="Tahoma" w:hAnsi="Tahoma" w:cs="Tahoma"/>
+                <w:noProof/>
+                <w:sz w:val="16"/>
+                <w:szCs w:val="16"/>
+              </w:rPr>
+              <w:t>${docs_date}</w:t>
+            </w:r>
+          </w:p>
+          <w:p>
+            <w:pPr>
+              <w:jc w:val="center"/>
+              <w:rPr>
+                <w:rFonts w:ascii="Tahoma" w:hAnsi="Tahoma" w:cs="Tahoma"/>
+                <w:noProof/>
+                <w:sz w:val="16"/>
+                <w:szCs w:val="16"/>
+              </w:rPr>
+            </w:pPr>
+            <w:r>
+              <w:rPr>
+                <w:rFonts w:ascii="Tahoma" w:hAnsi="Tahoma" w:cs="Tahoma"/>
+                <w:noProof/>
+                <w:sz w:val="16"/>
+                <w:szCs w:val="16"/>
+              </w:rPr>
               <w:t>Disiapkan oleh</w:t>
             </w:r>
             <w:r>
@@ -1988,27 +1861,7 @@
                 <w:sz w:val="16"/>
                 <w:szCs w:val="16"/>
               </w:rPr>
-              <w:t>Penanggung Jawab Materi,</w:t>
-            </w:r>
-          </w:p>
-          <w:p>
-            <w:pPr>
-              <w:jc w:val="center"/>
-              <w:rPr>
-                <w:rFonts w:ascii="Tahoma" w:hAnsi="Tahoma" w:cs="Tahoma"/>
-                <w:noProof/>
-                <w:sz w:val="16"/>
-                <w:szCs w:val="16"/>
-              </w:rPr>
-            </w:pPr>
-            <w:r>
-              <w:rPr>
-                <w:rFonts w:ascii="Tahoma" w:hAnsi="Tahoma" w:cs="Tahoma"/>
-                <w:noProof/>
-                <w:sz w:val="16"/>
-                <w:szCs w:val="16"/>
-              </w:rPr>
-              <w:t>Jakarta</w:t>
+              <w:t>Validator Administrasi</w:t>
             </w:r>
             <w:r>
               <w:rPr>
@@ -2018,33 +1871,6 @@
                 <w:szCs w:val="16"/>
               </w:rPr>
               <w:t>,</w:t>
-            </w:r>
-            <w:r>
-              <w:rPr>
-                <w:rFonts w:ascii="Tahoma" w:hAnsi="Tahoma" w:cs="Tahoma"/>
-                <w:noProof/>
-                <w:sz w:val="16"/>
-                <w:szCs w:val="16"/>
-              </w:rPr>
-              <w:t xml:space="preserve"> </w:t>
-            </w:r>
-            <w:r>
-              <w:rPr>
-                <w:rFonts w:ascii="Tahoma" w:hAnsi="Tahoma" w:cs="Tahoma"/>
-                <w:noProof/>
-                <w:sz w:val="16"/>
-                <w:szCs w:val="16"/>
-              </w:rPr>
-              <w:t>$</w:t>
-            </w:r>
-            <w:r>
-              <w:rPr>
-                <w:rFonts w:ascii="Tahoma" w:hAnsi="Tahoma" w:cs="Tahoma"/>
-                <w:noProof/>
-                <w:sz w:val="16"/>
-                <w:szCs w:val="16"/>
-              </w:rPr>
-              <w:t>{docs_date}</w:t>
             </w:r>
           </w:p>
         </w:tc>
@@ -2114,7 +1940,25 @@
                 <w:sz w:val="16"/>
                 <w:szCs w:val="16"/>
               </w:rPr>
-              <w:t>{ketua_tuk}</w:t>
+              <w:t>{ke</w:t>
+            </w:r>
+            <w:r>
+              <w:rPr>
+                <w:rFonts w:ascii="Tahoma" w:hAnsi="Tahoma" w:cs="Tahoma"/>
+                <w:noProof/>
+                <w:sz w:val="16"/>
+                <w:szCs w:val="16"/>
+              </w:rPr>
+              <w:t>pala_sekretariat_tuk</w:t>
+            </w:r>
+            <w:r>
+              <w:rPr>
+                <w:rFonts w:ascii="Tahoma" w:hAnsi="Tahoma" w:cs="Tahoma"/>
+                <w:noProof/>
+                <w:sz w:val="16"/>
+                <w:szCs w:val="16"/>
+              </w:rPr>
+              <w:t>}</w:t>
             </w:r>
           </w:p>
         </w:tc>
@@ -2798,77 +2642,13 @@
         </w:rPr>
         <w:t xml:space="preserve">Gedung </w:t>
       </w:r>
-      <w:proofErr w:type="spellStart"/>
       <w:r>
         <w:rPr>
           <w:rFonts w:ascii="Tahoma" w:hAnsi="Tahoma" w:cs="Tahoma"/>
           <w:sz w:val="22"/>
           <w:szCs w:val="22"/>
         </w:rPr>
-        <w:t>Manggala</w:t>
-      </w:r>
-      <w:proofErr w:type="spellEnd"/>
-      <w:r>
-        <w:rPr>
-          <w:rFonts w:ascii="Tahoma" w:hAnsi="Tahoma" w:cs="Tahoma"/>
-          <w:sz w:val="22"/>
-          <w:szCs w:val="22"/>
-        </w:rPr>
-        <w:t xml:space="preserve"> </w:t>
-      </w:r>
-      <w:proofErr w:type="spellStart"/>
-      <w:r>
-        <w:rPr>
-          <w:rFonts w:ascii="Tahoma" w:hAnsi="Tahoma" w:cs="Tahoma"/>
-          <w:sz w:val="22"/>
-          <w:szCs w:val="22"/>
-        </w:rPr>
-        <w:t>Wanabakti</w:t>
-      </w:r>
-      <w:proofErr w:type="spellEnd"/>
-      <w:r>
-        <w:rPr>
-          <w:rFonts w:ascii="Tahoma" w:hAnsi="Tahoma" w:cs="Tahoma"/>
-          <w:sz w:val="22"/>
-          <w:szCs w:val="22"/>
-        </w:rPr>
-        <w:t xml:space="preserve"> Blok IV Lt.6 Wing C, Jl. </w:t>
-      </w:r>
-      <w:proofErr w:type="spellStart"/>
-      <w:r>
-        <w:rPr>
-          <w:rFonts w:ascii="Tahoma" w:hAnsi="Tahoma" w:cs="Tahoma"/>
-          <w:sz w:val="22"/>
-          <w:szCs w:val="22"/>
-        </w:rPr>
-        <w:t>Jend</w:t>
-      </w:r>
-      <w:proofErr w:type="spellEnd"/>
-      <w:r>
-        <w:rPr>
-          <w:rFonts w:ascii="Tahoma" w:hAnsi="Tahoma" w:cs="Tahoma"/>
-          <w:sz w:val="22"/>
-          <w:szCs w:val="22"/>
-        </w:rPr>
-        <w:t xml:space="preserve">. </w:t>
-      </w:r>
-      <w:proofErr w:type="spellStart"/>
-      <w:r>
-        <w:rPr>
-          <w:rFonts w:ascii="Tahoma" w:hAnsi="Tahoma" w:cs="Tahoma"/>
-          <w:sz w:val="22"/>
-          <w:szCs w:val="22"/>
-        </w:rPr>
-        <w:t>Gatot</w:t>
-      </w:r>
-      <w:proofErr w:type="spellEnd"/>
-      <w:r>
-        <w:rPr>
-          <w:rFonts w:ascii="Tahoma" w:hAnsi="Tahoma" w:cs="Tahoma"/>
-          <w:sz w:val="22"/>
-          <w:szCs w:val="22"/>
-        </w:rPr>
-        <w:t xml:space="preserve"> Subroto Jakarta 10270</w:t>
+        <w:t>Manggala Wanabakti Blok IV Lt.6 Wing C, Jl. Jend. Gatot Subroto Jakarta 10270</w:t>
       </w:r>
     </w:p>
     <w:p>
@@ -2882,23 +2662,13 @@
           <w:szCs w:val="22"/>
         </w:rPr>
       </w:pPr>
-      <w:proofErr w:type="spellStart"/>
       <w:r>
         <w:rPr>
           <w:rFonts w:ascii="Tahoma" w:hAnsi="Tahoma" w:cs="Tahoma"/>
           <w:sz w:val="22"/>
           <w:szCs w:val="22"/>
         </w:rPr>
-        <w:t>Telepon</w:t>
-      </w:r>
-      <w:proofErr w:type="spellEnd"/>
-      <w:r>
-        <w:rPr>
-          <w:rFonts w:ascii="Tahoma" w:hAnsi="Tahoma" w:cs="Tahoma"/>
-          <w:sz w:val="22"/>
-          <w:szCs w:val="22"/>
-        </w:rPr>
-        <w:t xml:space="preserve"> (021) 5705090</w:t>
+        <w:t>Telepon (021) 5705090</w:t>
       </w:r>
       <w:r>
         <w:rPr>
@@ -2906,25 +2676,7 @@
           <w:sz w:val="22"/>
           <w:szCs w:val="22"/>
         </w:rPr>
-        <w:t xml:space="preserve">; </w:t>
-      </w:r>
-      <w:proofErr w:type="spellStart"/>
-      <w:r>
-        <w:rPr>
-          <w:rFonts w:ascii="Tahoma" w:hAnsi="Tahoma" w:cs="Tahoma"/>
-          <w:sz w:val="22"/>
-          <w:szCs w:val="22"/>
-        </w:rPr>
-        <w:t>Faksimile</w:t>
-      </w:r>
-      <w:proofErr w:type="spellEnd"/>
-      <w:r>
-        <w:rPr>
-          <w:rFonts w:ascii="Tahoma" w:hAnsi="Tahoma" w:cs="Tahoma"/>
-          <w:sz w:val="22"/>
-          <w:szCs w:val="22"/>
-        </w:rPr>
-        <w:t xml:space="preserve"> </w:t>
+        <w:t xml:space="preserve">; Faksimile </w:t>
       </w:r>
       <w:r>
         <w:rPr>
@@ -5560,6 +5312,35 @@
                 <w:sz w:val="16"/>
                 <w:szCs w:val="16"/>
               </w:rPr>
+              <w:t xml:space="preserve">Jakarta,  </w:t>
+            </w:r>
+            <w:r>
+              <w:rPr>
+                <w:rFonts w:ascii="Tahoma" w:hAnsi="Tahoma" w:cs="Tahoma"/>
+                <w:noProof/>
+                <w:sz w:val="16"/>
+                <w:szCs w:val="16"/>
+              </w:rPr>
+              <w:t>${docs_date}</w:t>
+            </w:r>
+          </w:p>
+          <w:p>
+            <w:pPr>
+              <w:jc w:val="center"/>
+              <w:rPr>
+                <w:rFonts w:ascii="Tahoma" w:hAnsi="Tahoma" w:cs="Tahoma"/>
+                <w:noProof/>
+                <w:sz w:val="16"/>
+                <w:szCs w:val="16"/>
+              </w:rPr>
+            </w:pPr>
+            <w:r>
+              <w:rPr>
+                <w:rFonts w:ascii="Tahoma" w:hAnsi="Tahoma" w:cs="Tahoma"/>
+                <w:noProof/>
+                <w:sz w:val="16"/>
+                <w:szCs w:val="16"/>
+              </w:rPr>
               <w:t>Disetujui oleh,</w:t>
             </w:r>
           </w:p>
@@ -5580,37 +5361,25 @@
                 <w:sz w:val="16"/>
                 <w:szCs w:val="16"/>
               </w:rPr>
-              <w:t>Kasi. Penilaian Amdal dan Izin Lingkungan,</w:t>
-            </w:r>
-          </w:p>
-          <w:p>
-            <w:pPr>
-              <w:jc w:val="center"/>
-              <w:rPr>
-                <w:rFonts w:ascii="Tahoma" w:hAnsi="Tahoma" w:cs="Tahoma"/>
-                <w:noProof/>
-                <w:sz w:val="16"/>
-                <w:szCs w:val="16"/>
-                <w:lang w:val="id-ID"/>
-              </w:rPr>
-            </w:pPr>
-            <w:r>
-              <w:rPr>
-                <w:rFonts w:ascii="Tahoma" w:hAnsi="Tahoma" w:cs="Tahoma"/>
-                <w:noProof/>
-                <w:sz w:val="16"/>
-                <w:szCs w:val="16"/>
-              </w:rPr>
-              <w:t xml:space="preserve">Jakarta,  </w:t>
-            </w:r>
-            <w:r>
-              <w:rPr>
-                <w:rFonts w:ascii="Tahoma" w:hAnsi="Tahoma" w:cs="Tahoma"/>
-                <w:noProof/>
-                <w:sz w:val="16"/>
-                <w:szCs w:val="16"/>
-              </w:rPr>
-              <w:t>${docs_date}</w:t>
+              <w:t>K</w:t>
+            </w:r>
+            <w:r>
+              <w:rPr>
+                <w:rFonts w:ascii="Tahoma" w:hAnsi="Tahoma" w:cs="Tahoma"/>
+                <w:noProof/>
+                <w:sz w:val="16"/>
+                <w:szCs w:val="16"/>
+              </w:rPr>
+              <w:t>epala Sekretariat Tim Uji Kelayakan</w:t>
+            </w:r>
+            <w:r>
+              <w:rPr>
+                <w:rFonts w:ascii="Tahoma" w:hAnsi="Tahoma" w:cs="Tahoma"/>
+                <w:noProof/>
+                <w:sz w:val="16"/>
+                <w:szCs w:val="16"/>
+              </w:rPr>
+              <w:t>,</w:t>
             </w:r>
           </w:p>
         </w:tc>
@@ -5638,6 +5407,35 @@
                 <w:sz w:val="16"/>
                 <w:szCs w:val="16"/>
               </w:rPr>
+              <w:t xml:space="preserve">Jakarta,  </w:t>
+            </w:r>
+            <w:r>
+              <w:rPr>
+                <w:rFonts w:ascii="Tahoma" w:hAnsi="Tahoma" w:cs="Tahoma"/>
+                <w:noProof/>
+                <w:sz w:val="16"/>
+                <w:szCs w:val="16"/>
+              </w:rPr>
+              <w:t>${docs_date}</w:t>
+            </w:r>
+          </w:p>
+          <w:p>
+            <w:pPr>
+              <w:jc w:val="center"/>
+              <w:rPr>
+                <w:rFonts w:ascii="Tahoma" w:hAnsi="Tahoma" w:cs="Tahoma"/>
+                <w:noProof/>
+                <w:sz w:val="16"/>
+                <w:szCs w:val="16"/>
+              </w:rPr>
+            </w:pPr>
+            <w:r>
+              <w:rPr>
+                <w:rFonts w:ascii="Tahoma" w:hAnsi="Tahoma" w:cs="Tahoma"/>
+                <w:noProof/>
+                <w:sz w:val="16"/>
+                <w:szCs w:val="16"/>
+              </w:rPr>
               <w:t>Diperiksa oleh,</w:t>
             </w:r>
           </w:p>
@@ -5658,36 +5456,16 @@
                 <w:sz w:val="16"/>
                 <w:szCs w:val="16"/>
               </w:rPr>
-              <w:t>Penanggung Jawab Materi,</w:t>
-            </w:r>
-          </w:p>
-          <w:p>
-            <w:pPr>
-              <w:jc w:val="center"/>
-              <w:rPr>
-                <w:rFonts w:ascii="Tahoma" w:hAnsi="Tahoma" w:cs="Tahoma"/>
-                <w:noProof/>
-                <w:sz w:val="16"/>
-                <w:szCs w:val="16"/>
-              </w:rPr>
-            </w:pPr>
-            <w:r>
-              <w:rPr>
-                <w:rFonts w:ascii="Tahoma" w:hAnsi="Tahoma" w:cs="Tahoma"/>
-                <w:noProof/>
-                <w:sz w:val="16"/>
-                <w:szCs w:val="16"/>
-              </w:rPr>
-              <w:t xml:space="preserve">Jakarta,  </w:t>
-            </w:r>
-            <w:r>
-              <w:rPr>
-                <w:rFonts w:ascii="Tahoma" w:hAnsi="Tahoma" w:cs="Tahoma"/>
-                <w:noProof/>
-                <w:sz w:val="16"/>
-                <w:szCs w:val="16"/>
-              </w:rPr>
-              <w:t>${docs_date}</w:t>
+              <w:t>Validator Administrasi</w:t>
+            </w:r>
+            <w:r>
+              <w:rPr>
+                <w:rFonts w:ascii="Tahoma" w:hAnsi="Tahoma" w:cs="Tahoma"/>
+                <w:noProof/>
+                <w:sz w:val="16"/>
+                <w:szCs w:val="16"/>
+              </w:rPr>
+              <w:t>,</w:t>
             </w:r>
           </w:p>
         </w:tc>
@@ -5752,7 +5530,25 @@
                 <w:sz w:val="16"/>
                 <w:szCs w:val="16"/>
               </w:rPr>
-              <w:t>${ketua_tuk}</w:t>
+              <w:t>${ke</w:t>
+            </w:r>
+            <w:r>
+              <w:rPr>
+                <w:rFonts w:ascii="Tahoma" w:hAnsi="Tahoma" w:cs="Tahoma"/>
+                <w:noProof/>
+                <w:sz w:val="16"/>
+                <w:szCs w:val="16"/>
+              </w:rPr>
+              <w:t>pala_sekretariat_tuk</w:t>
+            </w:r>
+            <w:r>
+              <w:rPr>
+                <w:rFonts w:ascii="Tahoma" w:hAnsi="Tahoma" w:cs="Tahoma"/>
+                <w:noProof/>
+                <w:sz w:val="16"/>
+                <w:szCs w:val="16"/>
+              </w:rPr>
+              <w:t>}</w:t>
             </w:r>
           </w:p>
         </w:tc>
@@ -5795,86 +5591,6 @@
         </w:tc>
       </w:tr>
     </w:tbl>
-    <w:p>
-      <w:pPr>
-        <w:tabs>
-          <w:tab w:val="left" w:pos="-308"/>
-        </w:tabs>
-        <w:ind w:right="-606"/>
-        <w:jc w:val="both"/>
-        <w:rPr>
-          <w:rFonts w:ascii="Tahoma" w:hAnsi="Tahoma" w:cs="Tahoma"/>
-          <w:noProof/>
-          <w:sz w:val="18"/>
-          <w:szCs w:val="18"/>
-          <w:lang w:val="id-ID"/>
-        </w:rPr>
-      </w:pPr>
-    </w:p>
-    <w:p>
-      <w:pPr>
-        <w:tabs>
-          <w:tab w:val="left" w:pos="-308"/>
-        </w:tabs>
-        <w:ind w:right="-606"/>
-        <w:jc w:val="both"/>
-        <w:rPr>
-          <w:rFonts w:ascii="Tahoma" w:hAnsi="Tahoma" w:cs="Tahoma"/>
-          <w:noProof/>
-          <w:sz w:val="18"/>
-          <w:szCs w:val="18"/>
-          <w:lang w:val="id-ID"/>
-        </w:rPr>
-      </w:pPr>
-    </w:p>
-    <w:p>
-      <w:pPr>
-        <w:tabs>
-          <w:tab w:val="left" w:pos="-308"/>
-        </w:tabs>
-        <w:ind w:right="-606"/>
-        <w:jc w:val="both"/>
-        <w:rPr>
-          <w:rFonts w:ascii="Tahoma" w:hAnsi="Tahoma" w:cs="Tahoma"/>
-          <w:noProof/>
-          <w:sz w:val="18"/>
-          <w:szCs w:val="18"/>
-          <w:lang w:val="id-ID"/>
-        </w:rPr>
-      </w:pPr>
-    </w:p>
-    <w:p>
-      <w:pPr>
-        <w:tabs>
-          <w:tab w:val="left" w:pos="-308"/>
-        </w:tabs>
-        <w:ind w:right="-606"/>
-        <w:jc w:val="both"/>
-        <w:rPr>
-          <w:rFonts w:ascii="Tahoma" w:hAnsi="Tahoma" w:cs="Tahoma"/>
-          <w:noProof/>
-          <w:sz w:val="18"/>
-          <w:szCs w:val="18"/>
-          <w:lang w:val="id-ID"/>
-        </w:rPr>
-      </w:pPr>
-    </w:p>
-    <w:p>
-      <w:pPr>
-        <w:tabs>
-          <w:tab w:val="left" w:pos="-308"/>
-        </w:tabs>
-        <w:ind w:right="-606"/>
-        <w:jc w:val="both"/>
-        <w:rPr>
-          <w:rFonts w:ascii="Tahoma" w:hAnsi="Tahoma" w:cs="Tahoma"/>
-          <w:noProof/>
-          <w:sz w:val="18"/>
-          <w:szCs w:val="18"/>
-          <w:lang w:val="id-ID"/>
-        </w:rPr>
-      </w:pPr>
-    </w:p>
     <w:p>
       <w:pPr>
         <w:tabs>

</xml_diff>

<commit_message>
fixing template surat undangan & berkas administrasi
</commit_message>
<xml_diff>
--- a/public/template_berkas_adm_ar_yes.docx
+++ b/public/template_berkas_adm_ar_yes.docx
@@ -1978,34 +1978,64 @@
                 <w:szCs w:val="16"/>
               </w:rPr>
             </w:pPr>
-            <w:r>
-              <w:rPr>
-                <w:rFonts w:ascii="Tahoma" w:hAnsi="Tahoma" w:cs="Tahoma"/>
-                <w:noProof/>
-                <w:sz w:val="16"/>
-                <w:szCs w:val="16"/>
-              </w:rPr>
-              <w:t>1.</w:t>
-            </w:r>
-            <w:r>
-              <w:rPr>
-                <w:rFonts w:ascii="Tahoma" w:hAnsi="Tahoma" w:cs="Tahoma"/>
-                <w:noProof/>
-                <w:sz w:val="16"/>
-                <w:szCs w:val="16"/>
-              </w:rPr>
-              <w:t xml:space="preserve"> </w:t>
-            </w:r>
-          </w:p>
-          <w:p>
-            <w:pPr>
-              <w:rPr>
-                <w:rFonts w:ascii="Tahoma" w:hAnsi="Tahoma" w:cs="Tahoma"/>
-                <w:noProof/>
-                <w:sz w:val="16"/>
-                <w:szCs w:val="16"/>
-              </w:rPr>
-            </w:pPr>
+          </w:p>
+          <w:p>
+            <w:pPr>
+              <w:rPr>
+                <w:rFonts w:ascii="Tahoma" w:hAnsi="Tahoma" w:cs="Tahoma"/>
+                <w:noProof/>
+                <w:sz w:val="16"/>
+                <w:szCs w:val="16"/>
+              </w:rPr>
+            </w:pPr>
+          </w:p>
+          <w:p>
+            <w:pPr>
+              <w:rPr>
+                <w:rFonts w:ascii="Tahoma" w:hAnsi="Tahoma" w:cs="Tahoma"/>
+                <w:noProof/>
+                <w:sz w:val="16"/>
+                <w:szCs w:val="16"/>
+              </w:rPr>
+            </w:pPr>
+          </w:p>
+          <w:p>
+            <w:pPr>
+              <w:jc w:val="center"/>
+              <w:rPr>
+                <w:rFonts w:ascii="Tahoma" w:hAnsi="Tahoma" w:cs="Tahoma"/>
+                <w:noProof/>
+                <w:sz w:val="16"/>
+                <w:szCs w:val="16"/>
+              </w:rPr>
+            </w:pPr>
+            <w:r>
+              <w:rPr>
+                <w:rFonts w:ascii="Tahoma" w:hAnsi="Tahoma" w:cs="Tahoma"/>
+                <w:noProof/>
+                <w:sz w:val="16"/>
+                <w:szCs w:val="16"/>
+              </w:rPr>
+              <w:t>${</w:t>
+            </w:r>
+            <w:r>
+              <w:rPr>
+                <w:rFonts w:ascii="Tahoma" w:hAnsi="Tahoma" w:cs="Tahoma"/>
+                <w:noProof/>
+                <w:sz w:val="16"/>
+                <w:szCs w:val="16"/>
+              </w:rPr>
+              <w:t>validator_administrasi</w:t>
+            </w:r>
+            <w:r>
+              <w:rPr>
+                <w:rFonts w:ascii="Tahoma" w:hAnsi="Tahoma" w:cs="Tahoma"/>
+                <w:noProof/>
+                <w:sz w:val="16"/>
+                <w:szCs w:val="16"/>
+              </w:rPr>
+              <w:t>}</w:t>
+            </w:r>
           </w:p>
         </w:tc>
       </w:tr>
@@ -5568,14 +5598,45 @@
                 <w:szCs w:val="16"/>
               </w:rPr>
             </w:pPr>
-            <w:r>
-              <w:rPr>
-                <w:rFonts w:ascii="Tahoma" w:hAnsi="Tahoma" w:cs="Tahoma"/>
-                <w:noProof/>
-                <w:sz w:val="16"/>
-                <w:szCs w:val="16"/>
-              </w:rPr>
-              <w:t xml:space="preserve">1. </w:t>
+          </w:p>
+          <w:p>
+            <w:pPr>
+              <w:rPr>
+                <w:rFonts w:ascii="Tahoma" w:hAnsi="Tahoma" w:cs="Tahoma"/>
+                <w:noProof/>
+                <w:sz w:val="16"/>
+                <w:szCs w:val="16"/>
+              </w:rPr>
+            </w:pPr>
+          </w:p>
+          <w:p>
+            <w:pPr>
+              <w:rPr>
+                <w:rFonts w:ascii="Tahoma" w:hAnsi="Tahoma" w:cs="Tahoma"/>
+                <w:noProof/>
+                <w:sz w:val="16"/>
+                <w:szCs w:val="16"/>
+              </w:rPr>
+            </w:pPr>
+          </w:p>
+          <w:p>
+            <w:pPr>
+              <w:jc w:val="center"/>
+              <w:rPr>
+                <w:rFonts w:ascii="Tahoma" w:hAnsi="Tahoma" w:cs="Tahoma"/>
+                <w:noProof/>
+                <w:sz w:val="16"/>
+                <w:szCs w:val="16"/>
+              </w:rPr>
+            </w:pPr>
+            <w:r>
+              <w:rPr>
+                <w:rFonts w:ascii="Tahoma" w:hAnsi="Tahoma" w:cs="Tahoma"/>
+                <w:noProof/>
+                <w:sz w:val="16"/>
+                <w:szCs w:val="16"/>
+              </w:rPr>
+              <w:t>${validator_administrasi}</w:t>
             </w:r>
           </w:p>
           <w:p>

</xml_diff>

<commit_message>
add pippib to verifikasi andal rkl rpl & ukl upl
</commit_message>
<xml_diff>
--- a/public/template_berkas_adm_ar_yes.docx
+++ b/public/template_berkas_adm_ar_yes.docx
@@ -202,13 +202,77 @@
         </w:rPr>
         <w:t xml:space="preserve">Gedung </w:t>
       </w:r>
+      <w:proofErr w:type="spellStart"/>
       <w:r>
         <w:rPr>
           <w:rFonts w:ascii="Tahoma" w:hAnsi="Tahoma" w:cs="Tahoma"/>
           <w:sz w:val="22"/>
           <w:szCs w:val="22"/>
         </w:rPr>
-        <w:t>Manggala Wanabakti Blok IV Lt.6 Wing C, Jl. Jend. Gatot Subroto Jakarta 10270</w:t>
+        <w:t>Manggala</w:t>
+      </w:r>
+      <w:proofErr w:type="spellEnd"/>
+      <w:r>
+        <w:rPr>
+          <w:rFonts w:ascii="Tahoma" w:hAnsi="Tahoma" w:cs="Tahoma"/>
+          <w:sz w:val="22"/>
+          <w:szCs w:val="22"/>
+        </w:rPr>
+        <w:t xml:space="preserve"> </w:t>
+      </w:r>
+      <w:proofErr w:type="spellStart"/>
+      <w:r>
+        <w:rPr>
+          <w:rFonts w:ascii="Tahoma" w:hAnsi="Tahoma" w:cs="Tahoma"/>
+          <w:sz w:val="22"/>
+          <w:szCs w:val="22"/>
+        </w:rPr>
+        <w:t>Wanabakti</w:t>
+      </w:r>
+      <w:proofErr w:type="spellEnd"/>
+      <w:r>
+        <w:rPr>
+          <w:rFonts w:ascii="Tahoma" w:hAnsi="Tahoma" w:cs="Tahoma"/>
+          <w:sz w:val="22"/>
+          <w:szCs w:val="22"/>
+        </w:rPr>
+        <w:t xml:space="preserve"> Blok IV Lt.6 Wing C, Jl. </w:t>
+      </w:r>
+      <w:proofErr w:type="spellStart"/>
+      <w:r>
+        <w:rPr>
+          <w:rFonts w:ascii="Tahoma" w:hAnsi="Tahoma" w:cs="Tahoma"/>
+          <w:sz w:val="22"/>
+          <w:szCs w:val="22"/>
+        </w:rPr>
+        <w:t>Jend</w:t>
+      </w:r>
+      <w:proofErr w:type="spellEnd"/>
+      <w:r>
+        <w:rPr>
+          <w:rFonts w:ascii="Tahoma" w:hAnsi="Tahoma" w:cs="Tahoma"/>
+          <w:sz w:val="22"/>
+          <w:szCs w:val="22"/>
+        </w:rPr>
+        <w:t xml:space="preserve">. </w:t>
+      </w:r>
+      <w:proofErr w:type="spellStart"/>
+      <w:r>
+        <w:rPr>
+          <w:rFonts w:ascii="Tahoma" w:hAnsi="Tahoma" w:cs="Tahoma"/>
+          <w:sz w:val="22"/>
+          <w:szCs w:val="22"/>
+        </w:rPr>
+        <w:t>Gatot</w:t>
+      </w:r>
+      <w:proofErr w:type="spellEnd"/>
+      <w:r>
+        <w:rPr>
+          <w:rFonts w:ascii="Tahoma" w:hAnsi="Tahoma" w:cs="Tahoma"/>
+          <w:sz w:val="22"/>
+          <w:szCs w:val="22"/>
+        </w:rPr>
+        <w:t xml:space="preserve"> Subroto Jakarta 10270</w:t>
       </w:r>
     </w:p>
     <w:p>
@@ -222,13 +286,23 @@
           <w:szCs w:val="22"/>
         </w:rPr>
       </w:pPr>
+      <w:proofErr w:type="spellStart"/>
       <w:r>
         <w:rPr>
           <w:rFonts w:ascii="Tahoma" w:hAnsi="Tahoma" w:cs="Tahoma"/>
           <w:sz w:val="22"/>
           <w:szCs w:val="22"/>
         </w:rPr>
-        <w:t>Telepon (021) 5705090</w:t>
+        <w:t>Telepon</w:t>
+      </w:r>
+      <w:proofErr w:type="spellEnd"/>
+      <w:r>
+        <w:rPr>
+          <w:rFonts w:ascii="Tahoma" w:hAnsi="Tahoma" w:cs="Tahoma"/>
+          <w:sz w:val="22"/>
+          <w:szCs w:val="22"/>
+        </w:rPr>
+        <w:t xml:space="preserve"> (021) 5705090</w:t>
       </w:r>
       <w:r>
         <w:rPr>
@@ -236,7 +310,25 @@
           <w:sz w:val="22"/>
           <w:szCs w:val="22"/>
         </w:rPr>
-        <w:t xml:space="preserve">; Faksimile </w:t>
+        <w:t xml:space="preserve">; </w:t>
+      </w:r>
+      <w:proofErr w:type="spellStart"/>
+      <w:r>
+        <w:rPr>
+          <w:rFonts w:ascii="Tahoma" w:hAnsi="Tahoma" w:cs="Tahoma"/>
+          <w:sz w:val="22"/>
+          <w:szCs w:val="22"/>
+        </w:rPr>
+        <w:t>Faksimile</w:t>
+      </w:r>
+      <w:proofErr w:type="spellEnd"/>
+      <w:r>
+        <w:rPr>
+          <w:rFonts w:ascii="Tahoma" w:hAnsi="Tahoma" w:cs="Tahoma"/>
+          <w:sz w:val="22"/>
+          <w:szCs w:val="22"/>
+        </w:rPr>
+        <w:t xml:space="preserve"> </w:t>
       </w:r>
       <w:r>
         <w:rPr>
@@ -1614,7 +1706,25 @@
                 <w:sz w:val="16"/>
                 <w:szCs w:val="16"/>
               </w:rPr>
-              <w:t>{meeting_invitations}</w:t>
+              <w:t>{</w:t>
+            </w:r>
+            <w:proofErr w:type="spellStart"/>
+            <w:r>
+              <w:rPr>
+                <w:rFonts w:ascii="Tahoma" w:hAnsi="Tahoma" w:cs="Tahoma"/>
+                <w:sz w:val="16"/>
+                <w:szCs w:val="16"/>
+              </w:rPr>
+              <w:t>meeting_invitations</w:t>
+            </w:r>
+            <w:proofErr w:type="spellEnd"/>
+            <w:r>
+              <w:rPr>
+                <w:rFonts w:ascii="Tahoma" w:hAnsi="Tahoma" w:cs="Tahoma"/>
+                <w:sz w:val="16"/>
+                <w:szCs w:val="16"/>
+              </w:rPr>
+              <w:t>}</w:t>
             </w:r>
           </w:p>
           <w:p>
@@ -1668,7 +1778,25 @@
                 <w:sz w:val="16"/>
                 <w:szCs w:val="16"/>
               </w:rPr>
-              <w:t>{/meeting_invitations}</w:t>
+              <w:t>{/</w:t>
+            </w:r>
+            <w:proofErr w:type="spellStart"/>
+            <w:r>
+              <w:rPr>
+                <w:rFonts w:ascii="Tahoma" w:hAnsi="Tahoma" w:cs="Tahoma"/>
+                <w:sz w:val="16"/>
+                <w:szCs w:val="16"/>
+              </w:rPr>
+              <w:t>meeting_invitations</w:t>
+            </w:r>
+            <w:proofErr w:type="spellEnd"/>
+            <w:r>
+              <w:rPr>
+                <w:rFonts w:ascii="Tahoma" w:hAnsi="Tahoma" w:cs="Tahoma"/>
+                <w:sz w:val="16"/>
+                <w:szCs w:val="16"/>
+              </w:rPr>
+              <w:t>}</w:t>
             </w:r>
           </w:p>
         </w:tc>
@@ -2016,25 +2144,7 @@
                 <w:sz w:val="16"/>
                 <w:szCs w:val="16"/>
               </w:rPr>
-              <w:t>${</w:t>
-            </w:r>
-            <w:r>
-              <w:rPr>
-                <w:rFonts w:ascii="Tahoma" w:hAnsi="Tahoma" w:cs="Tahoma"/>
-                <w:noProof/>
-                <w:sz w:val="16"/>
-                <w:szCs w:val="16"/>
-              </w:rPr>
-              <w:t>validator_administrasi</w:t>
-            </w:r>
-            <w:r>
-              <w:rPr>
-                <w:rFonts w:ascii="Tahoma" w:hAnsi="Tahoma" w:cs="Tahoma"/>
-                <w:noProof/>
-                <w:sz w:val="16"/>
-                <w:szCs w:val="16"/>
-              </w:rPr>
-              <w:t>}</w:t>
+              <w:t>${validator_administrasi}</w:t>
             </w:r>
           </w:p>
         </w:tc>
@@ -2672,13 +2782,77 @@
         </w:rPr>
         <w:t xml:space="preserve">Gedung </w:t>
       </w:r>
+      <w:proofErr w:type="spellStart"/>
       <w:r>
         <w:rPr>
           <w:rFonts w:ascii="Tahoma" w:hAnsi="Tahoma" w:cs="Tahoma"/>
           <w:sz w:val="22"/>
           <w:szCs w:val="22"/>
         </w:rPr>
-        <w:t>Manggala Wanabakti Blok IV Lt.6 Wing C, Jl. Jend. Gatot Subroto Jakarta 10270</w:t>
+        <w:t>Manggala</w:t>
+      </w:r>
+      <w:proofErr w:type="spellEnd"/>
+      <w:r>
+        <w:rPr>
+          <w:rFonts w:ascii="Tahoma" w:hAnsi="Tahoma" w:cs="Tahoma"/>
+          <w:sz w:val="22"/>
+          <w:szCs w:val="22"/>
+        </w:rPr>
+        <w:t xml:space="preserve"> </w:t>
+      </w:r>
+      <w:proofErr w:type="spellStart"/>
+      <w:r>
+        <w:rPr>
+          <w:rFonts w:ascii="Tahoma" w:hAnsi="Tahoma" w:cs="Tahoma"/>
+          <w:sz w:val="22"/>
+          <w:szCs w:val="22"/>
+        </w:rPr>
+        <w:t>Wanabakti</w:t>
+      </w:r>
+      <w:proofErr w:type="spellEnd"/>
+      <w:r>
+        <w:rPr>
+          <w:rFonts w:ascii="Tahoma" w:hAnsi="Tahoma" w:cs="Tahoma"/>
+          <w:sz w:val="22"/>
+          <w:szCs w:val="22"/>
+        </w:rPr>
+        <w:t xml:space="preserve"> Blok IV Lt.6 Wing C, Jl. </w:t>
+      </w:r>
+      <w:proofErr w:type="spellStart"/>
+      <w:r>
+        <w:rPr>
+          <w:rFonts w:ascii="Tahoma" w:hAnsi="Tahoma" w:cs="Tahoma"/>
+          <w:sz w:val="22"/>
+          <w:szCs w:val="22"/>
+        </w:rPr>
+        <w:t>Jend</w:t>
+      </w:r>
+      <w:proofErr w:type="spellEnd"/>
+      <w:r>
+        <w:rPr>
+          <w:rFonts w:ascii="Tahoma" w:hAnsi="Tahoma" w:cs="Tahoma"/>
+          <w:sz w:val="22"/>
+          <w:szCs w:val="22"/>
+        </w:rPr>
+        <w:t xml:space="preserve">. </w:t>
+      </w:r>
+      <w:proofErr w:type="spellStart"/>
+      <w:r>
+        <w:rPr>
+          <w:rFonts w:ascii="Tahoma" w:hAnsi="Tahoma" w:cs="Tahoma"/>
+          <w:sz w:val="22"/>
+          <w:szCs w:val="22"/>
+        </w:rPr>
+        <w:t>Gatot</w:t>
+      </w:r>
+      <w:proofErr w:type="spellEnd"/>
+      <w:r>
+        <w:rPr>
+          <w:rFonts w:ascii="Tahoma" w:hAnsi="Tahoma" w:cs="Tahoma"/>
+          <w:sz w:val="22"/>
+          <w:szCs w:val="22"/>
+        </w:rPr>
+        <w:t xml:space="preserve"> Subroto Jakarta 10270</w:t>
       </w:r>
     </w:p>
     <w:p>
@@ -2692,13 +2866,23 @@
           <w:szCs w:val="22"/>
         </w:rPr>
       </w:pPr>
+      <w:proofErr w:type="spellStart"/>
       <w:r>
         <w:rPr>
           <w:rFonts w:ascii="Tahoma" w:hAnsi="Tahoma" w:cs="Tahoma"/>
           <w:sz w:val="22"/>
           <w:szCs w:val="22"/>
         </w:rPr>
-        <w:t>Telepon (021) 5705090</w:t>
+        <w:t>Telepon</w:t>
+      </w:r>
+      <w:proofErr w:type="spellEnd"/>
+      <w:r>
+        <w:rPr>
+          <w:rFonts w:ascii="Tahoma" w:hAnsi="Tahoma" w:cs="Tahoma"/>
+          <w:sz w:val="22"/>
+          <w:szCs w:val="22"/>
+        </w:rPr>
+        <w:t xml:space="preserve"> (021) 5705090</w:t>
       </w:r>
       <w:r>
         <w:rPr>
@@ -2706,7 +2890,25 @@
           <w:sz w:val="22"/>
           <w:szCs w:val="22"/>
         </w:rPr>
-        <w:t xml:space="preserve">; Faksimile </w:t>
+        <w:t xml:space="preserve">; </w:t>
+      </w:r>
+      <w:proofErr w:type="spellStart"/>
+      <w:r>
+        <w:rPr>
+          <w:rFonts w:ascii="Tahoma" w:hAnsi="Tahoma" w:cs="Tahoma"/>
+          <w:sz w:val="22"/>
+          <w:szCs w:val="22"/>
+        </w:rPr>
+        <w:t>Faksimile</w:t>
+      </w:r>
+      <w:proofErr w:type="spellEnd"/>
+      <w:r>
+        <w:rPr>
+          <w:rFonts w:ascii="Tahoma" w:hAnsi="Tahoma" w:cs="Tahoma"/>
+          <w:sz w:val="22"/>
+          <w:szCs w:val="22"/>
+        </w:rPr>
+        <w:t xml:space="preserve"> </w:t>
       </w:r>
       <w:r>
         <w:rPr>
@@ -3299,7 +3501,7 @@
                 <w:sz w:val="16"/>
                 <w:szCs w:val="16"/>
               </w:rPr>
-              <w:t>Justifikasi / bukti rencana usaha dan/atau kegiatan secara prinsip dapat dilakukan</w:t>
+              <w:t>Justifikasi/bukti kesesuaian lokasi rencana usaha dan/atau kegiatan dengan PIPPIB</w:t>
             </w:r>
           </w:p>
         </w:tc>
@@ -3325,25 +3527,7 @@
                 <w:sz w:val="16"/>
                 <w:szCs w:val="16"/>
               </w:rPr>
-              <w:t>${persetujuan_awal_</w:t>
-            </w:r>
-            <w:r>
-              <w:rPr>
-                <w:rFonts w:ascii="Tahoma" w:hAnsi="Tahoma" w:cs="Tahoma"/>
-                <w:noProof/>
-                <w:sz w:val="16"/>
-                <w:szCs w:val="16"/>
-              </w:rPr>
-              <w:t>exist</w:t>
-            </w:r>
-            <w:r>
-              <w:rPr>
-                <w:rFonts w:ascii="Tahoma" w:hAnsi="Tahoma" w:cs="Tahoma"/>
-                <w:noProof/>
-                <w:sz w:val="16"/>
-                <w:szCs w:val="16"/>
-              </w:rPr>
-              <w:t>}</w:t>
+              <w:t>${pippib_exist}</w:t>
             </w:r>
           </w:p>
         </w:tc>
@@ -3369,25 +3553,7 @@
                 <w:sz w:val="16"/>
                 <w:szCs w:val="16"/>
               </w:rPr>
-              <w:t>${persetujuan_awal_no</w:t>
-            </w:r>
-            <w:r>
-              <w:rPr>
-                <w:rFonts w:ascii="Tahoma" w:hAnsi="Tahoma" w:cs="Tahoma"/>
-                <w:noProof/>
-                <w:sz w:val="16"/>
-                <w:szCs w:val="16"/>
-              </w:rPr>
-              <w:t>t_exist</w:t>
-            </w:r>
-            <w:r>
-              <w:rPr>
-                <w:rFonts w:ascii="Tahoma" w:hAnsi="Tahoma" w:cs="Tahoma"/>
-                <w:noProof/>
-                <w:sz w:val="16"/>
-                <w:szCs w:val="16"/>
-              </w:rPr>
-              <w:t>}</w:t>
+              <w:t>${pippib_not_exist}</w:t>
             </w:r>
           </w:p>
         </w:tc>
@@ -3413,7 +3579,7 @@
                 <w:sz w:val="16"/>
                 <w:szCs w:val="16"/>
               </w:rPr>
-              <w:t>${persetujuan_awal_yes}</w:t>
+              <w:t>${pippib_yes}</w:t>
             </w:r>
           </w:p>
         </w:tc>
@@ -3439,7 +3605,7 @@
                 <w:sz w:val="16"/>
                 <w:szCs w:val="16"/>
               </w:rPr>
-              <w:t>${persetujuan_awal_no}</w:t>
+              <w:t>${pippib_no}</w:t>
             </w:r>
           </w:p>
         </w:tc>
@@ -3467,7 +3633,7 @@
                 <w:sz w:val="16"/>
                 <w:szCs w:val="16"/>
               </w:rPr>
-              <w:t>${persetujuan_awal_ket}</w:t>
+              <w:t>${pippib_ket}</w:t>
             </w:r>
           </w:p>
         </w:tc>
@@ -3523,7 +3689,7 @@
                 <w:sz w:val="16"/>
                 <w:szCs w:val="16"/>
               </w:rPr>
-              <w:t>Bukti Tanda Registrasi LPJP atau Surat pembentukan Tim Penyusun Amdal dari pihak pemrakarsa</w:t>
+              <w:t>Justifikasi / bukti rencana usaha dan/atau kegiatan secara prinsip dapat dilakukan</w:t>
             </w:r>
           </w:p>
         </w:tc>
@@ -3549,25 +3715,7 @@
                 <w:sz w:val="16"/>
                 <w:szCs w:val="16"/>
               </w:rPr>
-              <w:t>${surat_penyusun_</w:t>
-            </w:r>
-            <w:r>
-              <w:rPr>
-                <w:rFonts w:ascii="Tahoma" w:hAnsi="Tahoma" w:cs="Tahoma"/>
-                <w:noProof/>
-                <w:sz w:val="16"/>
-                <w:szCs w:val="16"/>
-              </w:rPr>
-              <w:t>exist</w:t>
-            </w:r>
-            <w:r>
-              <w:rPr>
-                <w:rFonts w:ascii="Tahoma" w:hAnsi="Tahoma" w:cs="Tahoma"/>
-                <w:noProof/>
-                <w:sz w:val="16"/>
-                <w:szCs w:val="16"/>
-              </w:rPr>
-              <w:t>}</w:t>
+              <w:t>${persetujuan_awal_exist}</w:t>
             </w:r>
           </w:p>
         </w:tc>
@@ -3593,25 +3741,7 @@
                 <w:sz w:val="16"/>
                 <w:szCs w:val="16"/>
               </w:rPr>
-              <w:t>${surat_penyusun_n</w:t>
-            </w:r>
-            <w:r>
-              <w:rPr>
-                <w:rFonts w:ascii="Tahoma" w:hAnsi="Tahoma" w:cs="Tahoma"/>
-                <w:noProof/>
-                <w:sz w:val="16"/>
-                <w:szCs w:val="16"/>
-              </w:rPr>
-              <w:t>ot_exist</w:t>
-            </w:r>
-            <w:r>
-              <w:rPr>
-                <w:rFonts w:ascii="Tahoma" w:hAnsi="Tahoma" w:cs="Tahoma"/>
-                <w:noProof/>
-                <w:sz w:val="16"/>
-                <w:szCs w:val="16"/>
-              </w:rPr>
-              <w:t>}</w:t>
+              <w:t>${persetujuan_awal_not_exist}</w:t>
             </w:r>
           </w:p>
         </w:tc>
@@ -3637,7 +3767,7 @@
                 <w:sz w:val="16"/>
                 <w:szCs w:val="16"/>
               </w:rPr>
-              <w:t>${surat_penyusun_yes}</w:t>
+              <w:t>${persetujuan_awal_yes}</w:t>
             </w:r>
           </w:p>
         </w:tc>
@@ -3663,7 +3793,7 @@
                 <w:sz w:val="16"/>
                 <w:szCs w:val="16"/>
               </w:rPr>
-              <w:t>${surat_penyusun_no}</w:t>
+              <w:t>${persetujuan_awal_no}</w:t>
             </w:r>
           </w:p>
         </w:tc>
@@ -3674,21 +3804,24 @@
           </w:tcPr>
           <w:p>
             <w:pPr>
-              <w:rPr>
-                <w:rFonts w:ascii="Tahoma" w:hAnsi="Tahoma" w:cs="Tahoma"/>
-                <w:noProof/>
-                <w:sz w:val="16"/>
-                <w:szCs w:val="16"/>
-              </w:rPr>
-            </w:pPr>
-            <w:r>
-              <w:rPr>
-                <w:rFonts w:ascii="Tahoma" w:hAnsi="Tahoma" w:cs="Tahoma"/>
-                <w:noProof/>
-                <w:sz w:val="16"/>
-                <w:szCs w:val="16"/>
-              </w:rPr>
-              <w:t>${surat_penyusun_ket}</w:t>
+              <w:tabs>
+                <w:tab w:val="left" w:pos="146"/>
+              </w:tabs>
+              <w:rPr>
+                <w:rFonts w:ascii="Tahoma" w:hAnsi="Tahoma" w:cs="Tahoma"/>
+                <w:noProof/>
+                <w:sz w:val="16"/>
+                <w:szCs w:val="16"/>
+              </w:rPr>
+            </w:pPr>
+            <w:r>
+              <w:rPr>
+                <w:rFonts w:ascii="Tahoma" w:hAnsi="Tahoma" w:cs="Tahoma"/>
+                <w:noProof/>
+                <w:sz w:val="16"/>
+                <w:szCs w:val="16"/>
+              </w:rPr>
+              <w:t>${persetujuan_awal_ket}</w:t>
             </w:r>
           </w:p>
         </w:tc>
@@ -3744,7 +3877,7 @@
                 <w:sz w:val="16"/>
                 <w:szCs w:val="16"/>
               </w:rPr>
-              <w:t>Bukti Tanda Sertifikasi Kompetensi penyusunan Amdal (minimal 1 orang KTPA dan 2 orang ATPA)</w:t>
+              <w:t>Bukti Tanda Registrasi LPJP atau Surat pembentukan Tim Penyusun Amdal dari pihak pemrakarsa</w:t>
             </w:r>
           </w:p>
         </w:tc>
@@ -3770,25 +3903,7 @@
                 <w:sz w:val="16"/>
                 <w:szCs w:val="16"/>
               </w:rPr>
-              <w:t>${sertifikasi_penyusun_</w:t>
-            </w:r>
-            <w:r>
-              <w:rPr>
-                <w:rFonts w:ascii="Tahoma" w:hAnsi="Tahoma" w:cs="Tahoma"/>
-                <w:noProof/>
-                <w:sz w:val="16"/>
-                <w:szCs w:val="16"/>
-              </w:rPr>
-              <w:t>exist</w:t>
-            </w:r>
-            <w:r>
-              <w:rPr>
-                <w:rFonts w:ascii="Tahoma" w:hAnsi="Tahoma" w:cs="Tahoma"/>
-                <w:noProof/>
-                <w:sz w:val="16"/>
-                <w:szCs w:val="16"/>
-              </w:rPr>
-              <w:t>}</w:t>
+              <w:t>${surat_penyusun_exist}</w:t>
             </w:r>
           </w:p>
         </w:tc>
@@ -3814,25 +3929,7 @@
                 <w:sz w:val="16"/>
                 <w:szCs w:val="16"/>
               </w:rPr>
-              <w:t>${sertifikasi_penyusun_no</w:t>
-            </w:r>
-            <w:r>
-              <w:rPr>
-                <w:rFonts w:ascii="Tahoma" w:hAnsi="Tahoma" w:cs="Tahoma"/>
-                <w:noProof/>
-                <w:sz w:val="16"/>
-                <w:szCs w:val="16"/>
-              </w:rPr>
-              <w:t>t_exist</w:t>
-            </w:r>
-            <w:r>
-              <w:rPr>
-                <w:rFonts w:ascii="Tahoma" w:hAnsi="Tahoma" w:cs="Tahoma"/>
-                <w:noProof/>
-                <w:sz w:val="16"/>
-                <w:szCs w:val="16"/>
-              </w:rPr>
-              <w:t>}</w:t>
+              <w:t>${surat_penyusun_not_exist}</w:t>
             </w:r>
           </w:p>
         </w:tc>
@@ -3858,7 +3955,7 @@
                 <w:sz w:val="16"/>
                 <w:szCs w:val="16"/>
               </w:rPr>
-              <w:t>${sertifikasi_penyusun_yes}</w:t>
+              <w:t>${surat_penyusun_yes}</w:t>
             </w:r>
           </w:p>
         </w:tc>
@@ -3884,7 +3981,7 @@
                 <w:sz w:val="16"/>
                 <w:szCs w:val="16"/>
               </w:rPr>
-              <w:t>${sertifikasi_penyusun_no}</w:t>
+              <w:t>${surat_penyusun_no}</w:t>
             </w:r>
           </w:p>
         </w:tc>
@@ -3895,24 +3992,21 @@
           </w:tcPr>
           <w:p>
             <w:pPr>
-              <w:tabs>
-                <w:tab w:val="left" w:pos="326"/>
-              </w:tabs>
-              <w:rPr>
-                <w:rFonts w:ascii="Tahoma" w:hAnsi="Tahoma" w:cs="Tahoma"/>
-                <w:noProof/>
-                <w:sz w:val="16"/>
-                <w:szCs w:val="16"/>
-              </w:rPr>
-            </w:pPr>
-            <w:r>
-              <w:rPr>
-                <w:rFonts w:ascii="Tahoma" w:hAnsi="Tahoma" w:cs="Tahoma"/>
-                <w:noProof/>
-                <w:sz w:val="16"/>
-                <w:szCs w:val="16"/>
-              </w:rPr>
-              <w:t>${sertifikasi_penyusun_ket}</w:t>
+              <w:rPr>
+                <w:rFonts w:ascii="Tahoma" w:hAnsi="Tahoma" w:cs="Tahoma"/>
+                <w:noProof/>
+                <w:sz w:val="16"/>
+                <w:szCs w:val="16"/>
+              </w:rPr>
+            </w:pPr>
+            <w:r>
+              <w:rPr>
+                <w:rFonts w:ascii="Tahoma" w:hAnsi="Tahoma" w:cs="Tahoma"/>
+                <w:noProof/>
+                <w:sz w:val="16"/>
+                <w:szCs w:val="16"/>
+              </w:rPr>
+              <w:t>${surat_penyusun_ket}</w:t>
             </w:r>
           </w:p>
         </w:tc>
@@ -3968,7 +4062,7 @@
                 <w:sz w:val="16"/>
                 <w:szCs w:val="16"/>
               </w:rPr>
-              <w:t>Kesesuaian peta-peta yang disampaikan berdasarkan kaidah kartografi</w:t>
+              <w:t>Bukti Tanda Sertifikasi Kompetensi penyusunan Amdal (minimal 1 orang KTPA dan 2 orang ATPA)</w:t>
             </w:r>
           </w:p>
         </w:tc>
@@ -3994,25 +4088,7 @@
                 <w:sz w:val="16"/>
                 <w:szCs w:val="16"/>
               </w:rPr>
-              <w:t>${peta_</w:t>
-            </w:r>
-            <w:r>
-              <w:rPr>
-                <w:rFonts w:ascii="Tahoma" w:hAnsi="Tahoma" w:cs="Tahoma"/>
-                <w:noProof/>
-                <w:sz w:val="16"/>
-                <w:szCs w:val="16"/>
-              </w:rPr>
-              <w:t>exist</w:t>
-            </w:r>
-            <w:r>
-              <w:rPr>
-                <w:rFonts w:ascii="Tahoma" w:hAnsi="Tahoma" w:cs="Tahoma"/>
-                <w:noProof/>
-                <w:sz w:val="16"/>
-                <w:szCs w:val="16"/>
-              </w:rPr>
-              <w:t>}</w:t>
+              <w:t>${sertifikasi_penyusun_exist}</w:t>
             </w:r>
           </w:p>
         </w:tc>
@@ -4038,25 +4114,7 @@
                 <w:sz w:val="16"/>
                 <w:szCs w:val="16"/>
               </w:rPr>
-              <w:t>${peta_no</w:t>
-            </w:r>
-            <w:r>
-              <w:rPr>
-                <w:rFonts w:ascii="Tahoma" w:hAnsi="Tahoma" w:cs="Tahoma"/>
-                <w:noProof/>
-                <w:sz w:val="16"/>
-                <w:szCs w:val="16"/>
-              </w:rPr>
-              <w:t>t_exist</w:t>
-            </w:r>
-            <w:r>
-              <w:rPr>
-                <w:rFonts w:ascii="Tahoma" w:hAnsi="Tahoma" w:cs="Tahoma"/>
-                <w:noProof/>
-                <w:sz w:val="16"/>
-                <w:szCs w:val="16"/>
-              </w:rPr>
-              <w:t>}</w:t>
+              <w:t>${sertifikasi_penyusun_not_exist}</w:t>
             </w:r>
           </w:p>
         </w:tc>
@@ -4082,7 +4140,7 @@
                 <w:sz w:val="16"/>
                 <w:szCs w:val="16"/>
               </w:rPr>
-              <w:t>${peta_yes}</w:t>
+              <w:t>${sertifikasi_penyusun_yes}</w:t>
             </w:r>
           </w:p>
         </w:tc>
@@ -4108,7 +4166,7 @@
                 <w:sz w:val="16"/>
                 <w:szCs w:val="16"/>
               </w:rPr>
-              <w:t>${peta_no}</w:t>
+              <w:t>${sertifikasi_penyusun_no}</w:t>
             </w:r>
           </w:p>
         </w:tc>
@@ -4119,21 +4177,24 @@
           </w:tcPr>
           <w:p>
             <w:pPr>
-              <w:rPr>
-                <w:rFonts w:ascii="Tahoma" w:hAnsi="Tahoma" w:cs="Tahoma"/>
-                <w:noProof/>
-                <w:sz w:val="16"/>
-                <w:szCs w:val="16"/>
-              </w:rPr>
-            </w:pPr>
-            <w:r>
-              <w:rPr>
-                <w:rFonts w:ascii="Tahoma" w:hAnsi="Tahoma" w:cs="Tahoma"/>
-                <w:noProof/>
-                <w:sz w:val="16"/>
-                <w:szCs w:val="16"/>
-              </w:rPr>
-              <w:t>${peta_ket}</w:t>
+              <w:tabs>
+                <w:tab w:val="left" w:pos="326"/>
+              </w:tabs>
+              <w:rPr>
+                <w:rFonts w:ascii="Tahoma" w:hAnsi="Tahoma" w:cs="Tahoma"/>
+                <w:noProof/>
+                <w:sz w:val="16"/>
+                <w:szCs w:val="16"/>
+              </w:rPr>
+            </w:pPr>
+            <w:r>
+              <w:rPr>
+                <w:rFonts w:ascii="Tahoma" w:hAnsi="Tahoma" w:cs="Tahoma"/>
+                <w:noProof/>
+                <w:sz w:val="16"/>
+                <w:szCs w:val="16"/>
+              </w:rPr>
+              <w:t>${sertifikasi_penyusun_ket}</w:t>
             </w:r>
           </w:p>
         </w:tc>
@@ -4189,7 +4250,7 @@
                 <w:sz w:val="16"/>
                 <w:szCs w:val="16"/>
               </w:rPr>
-              <w:t>Bukti pengumuman di media massa dan konsultasi publik yang telah dilakukan beserta penunjukkan wakil masyarakat yang akan dilibatkan dalam rapat komisi</w:t>
+              <w:t>Kesesuaian peta-peta yang disampaikan berdasarkan kaidah kartografi</w:t>
             </w:r>
           </w:p>
         </w:tc>
@@ -4215,25 +4276,7 @@
                 <w:sz w:val="16"/>
                 <w:szCs w:val="16"/>
               </w:rPr>
-              <w:t>${konsul_publik_</w:t>
-            </w:r>
-            <w:r>
-              <w:rPr>
-                <w:rFonts w:ascii="Tahoma" w:hAnsi="Tahoma" w:cs="Tahoma"/>
-                <w:noProof/>
-                <w:sz w:val="16"/>
-                <w:szCs w:val="16"/>
-              </w:rPr>
-              <w:t>exist</w:t>
-            </w:r>
-            <w:r>
-              <w:rPr>
-                <w:rFonts w:ascii="Tahoma" w:hAnsi="Tahoma" w:cs="Tahoma"/>
-                <w:noProof/>
-                <w:sz w:val="16"/>
-                <w:szCs w:val="16"/>
-              </w:rPr>
-              <w:t>}</w:t>
+              <w:t>${peta_exist}</w:t>
             </w:r>
           </w:p>
         </w:tc>
@@ -4259,25 +4302,7 @@
                 <w:sz w:val="16"/>
                 <w:szCs w:val="16"/>
               </w:rPr>
-              <w:t>${konsul_publik_no</w:t>
-            </w:r>
-            <w:r>
-              <w:rPr>
-                <w:rFonts w:ascii="Tahoma" w:hAnsi="Tahoma" w:cs="Tahoma"/>
-                <w:noProof/>
-                <w:sz w:val="16"/>
-                <w:szCs w:val="16"/>
-              </w:rPr>
-              <w:t>t_exist</w:t>
-            </w:r>
-            <w:r>
-              <w:rPr>
-                <w:rFonts w:ascii="Tahoma" w:hAnsi="Tahoma" w:cs="Tahoma"/>
-                <w:noProof/>
-                <w:sz w:val="16"/>
-                <w:szCs w:val="16"/>
-              </w:rPr>
-              <w:t>}</w:t>
+              <w:t>${peta_not_exist}</w:t>
             </w:r>
           </w:p>
         </w:tc>
@@ -4303,7 +4328,7 @@
                 <w:sz w:val="16"/>
                 <w:szCs w:val="16"/>
               </w:rPr>
-              <w:t>${konsul_publik_yes}</w:t>
+              <w:t>${peta_yes}</w:t>
             </w:r>
           </w:p>
         </w:tc>
@@ -4329,7 +4354,7 @@
                 <w:sz w:val="16"/>
                 <w:szCs w:val="16"/>
               </w:rPr>
-              <w:t>${konsul_publik_no}</w:t>
+              <w:t>${peta_no}</w:t>
             </w:r>
           </w:p>
         </w:tc>
@@ -4354,7 +4379,7 @@
                 <w:sz w:val="16"/>
                 <w:szCs w:val="16"/>
               </w:rPr>
-              <w:t>${konsul_publik_ket}</w:t>
+              <w:t>${peta_ket}</w:t>
             </w:r>
           </w:p>
         </w:tc>
@@ -4410,7 +4435,7 @@
                 <w:sz w:val="16"/>
                 <w:szCs w:val="16"/>
               </w:rPr>
-              <w:t>CV penyusun Amdal</w:t>
+              <w:t>Bukti pengumuman di media massa dan konsultasi publik yang telah dilakukan beserta penunjukkan wakil masyarakat yang akan dilibatkan dalam rapat komisi</w:t>
             </w:r>
           </w:p>
         </w:tc>
@@ -4436,25 +4461,7 @@
                 <w:sz w:val="16"/>
                 <w:szCs w:val="16"/>
               </w:rPr>
-              <w:t>${cv_penyusun_</w:t>
-            </w:r>
-            <w:r>
-              <w:rPr>
-                <w:rFonts w:ascii="Tahoma" w:hAnsi="Tahoma" w:cs="Tahoma"/>
-                <w:noProof/>
-                <w:sz w:val="16"/>
-                <w:szCs w:val="16"/>
-              </w:rPr>
-              <w:t>exist</w:t>
-            </w:r>
-            <w:r>
-              <w:rPr>
-                <w:rFonts w:ascii="Tahoma" w:hAnsi="Tahoma" w:cs="Tahoma"/>
-                <w:noProof/>
-                <w:sz w:val="16"/>
-                <w:szCs w:val="16"/>
-              </w:rPr>
-              <w:t>}</w:t>
+              <w:t>${konsul_publik_exist}</w:t>
             </w:r>
           </w:p>
         </w:tc>
@@ -4480,25 +4487,7 @@
                 <w:sz w:val="16"/>
                 <w:szCs w:val="16"/>
               </w:rPr>
-              <w:t>${cv_penyusun_no</w:t>
-            </w:r>
-            <w:r>
-              <w:rPr>
-                <w:rFonts w:ascii="Tahoma" w:hAnsi="Tahoma" w:cs="Tahoma"/>
-                <w:noProof/>
-                <w:sz w:val="16"/>
-                <w:szCs w:val="16"/>
-              </w:rPr>
-              <w:t>t_exist</w:t>
-            </w:r>
-            <w:r>
-              <w:rPr>
-                <w:rFonts w:ascii="Tahoma" w:hAnsi="Tahoma" w:cs="Tahoma"/>
-                <w:noProof/>
-                <w:sz w:val="16"/>
-                <w:szCs w:val="16"/>
-              </w:rPr>
-              <w:t>}</w:t>
+              <w:t>${konsul_publik_not_exist}</w:t>
             </w:r>
           </w:p>
         </w:tc>
@@ -4524,7 +4513,7 @@
                 <w:sz w:val="16"/>
                 <w:szCs w:val="16"/>
               </w:rPr>
-              <w:t>${cv_penyusun_yes}</w:t>
+              <w:t>${konsul_publik_yes}</w:t>
             </w:r>
           </w:p>
         </w:tc>
@@ -4550,7 +4539,7 @@
                 <w:sz w:val="16"/>
                 <w:szCs w:val="16"/>
               </w:rPr>
-              <w:t>${cv_penyusun_no}</w:t>
+              <w:t>${konsul_publik_no}</w:t>
             </w:r>
           </w:p>
         </w:tc>
@@ -4575,7 +4564,7 @@
                 <w:sz w:val="16"/>
                 <w:szCs w:val="16"/>
               </w:rPr>
-              <w:t>${cv_penyusun_ket}</w:t>
+              <w:t>${konsul_publik_ket}</w:t>
             </w:r>
           </w:p>
         </w:tc>
@@ -4631,16 +4620,7 @@
                 <w:sz w:val="16"/>
                 <w:szCs w:val="16"/>
               </w:rPr>
-              <w:t>Sistematika penyusunan dokumen sesuai dengan P</w:t>
-            </w:r>
-            <w:r>
-              <w:rPr>
-                <w:rFonts w:ascii="Tahoma" w:hAnsi="Tahoma" w:cs="Tahoma"/>
-                <w:noProof/>
-                <w:sz w:val="16"/>
-                <w:szCs w:val="16"/>
-              </w:rPr>
-              <w:t>P 22 Tahun 2021</w:t>
+              <w:t>CV penyusun Amdal</w:t>
             </w:r>
           </w:p>
         </w:tc>
@@ -4666,25 +4646,7 @@
                 <w:sz w:val="16"/>
                 <w:szCs w:val="16"/>
               </w:rPr>
-              <w:t>${sistematika_penyusunan</w:t>
-            </w:r>
-            <w:r>
-              <w:rPr>
-                <w:rFonts w:ascii="Tahoma" w:hAnsi="Tahoma" w:cs="Tahoma"/>
-                <w:noProof/>
-                <w:sz w:val="16"/>
-                <w:szCs w:val="16"/>
-              </w:rPr>
-              <w:t>_exist</w:t>
-            </w:r>
-            <w:r>
-              <w:rPr>
-                <w:rFonts w:ascii="Tahoma" w:hAnsi="Tahoma" w:cs="Tahoma"/>
-                <w:noProof/>
-                <w:sz w:val="16"/>
-                <w:szCs w:val="16"/>
-              </w:rPr>
-              <w:t>}</w:t>
+              <w:t>${cv_penyusun_exist}</w:t>
             </w:r>
           </w:p>
         </w:tc>
@@ -4710,25 +4672,7 @@
                 <w:sz w:val="16"/>
                 <w:szCs w:val="16"/>
               </w:rPr>
-              <w:t>${sistematika_penyusunan_no</w:t>
-            </w:r>
-            <w:r>
-              <w:rPr>
-                <w:rFonts w:ascii="Tahoma" w:hAnsi="Tahoma" w:cs="Tahoma"/>
-                <w:noProof/>
-                <w:sz w:val="16"/>
-                <w:szCs w:val="16"/>
-              </w:rPr>
-              <w:t>t_exist</w:t>
-            </w:r>
-            <w:r>
-              <w:rPr>
-                <w:rFonts w:ascii="Tahoma" w:hAnsi="Tahoma" w:cs="Tahoma"/>
-                <w:noProof/>
-                <w:sz w:val="16"/>
-                <w:szCs w:val="16"/>
-              </w:rPr>
-              <w:t>}</w:t>
+              <w:t>${cv_penyusun_not_exist}</w:t>
             </w:r>
           </w:p>
         </w:tc>
@@ -4754,7 +4698,7 @@
                 <w:sz w:val="16"/>
                 <w:szCs w:val="16"/>
               </w:rPr>
-              <w:t>${sistematika_penyusunan_yes}</w:t>
+              <w:t>${cv_penyusun_yes}</w:t>
             </w:r>
           </w:p>
         </w:tc>
@@ -4780,7 +4724,7 @@
                 <w:sz w:val="16"/>
                 <w:szCs w:val="16"/>
               </w:rPr>
-              <w:t>${sistematika_penyusunan_no}</w:t>
+              <w:t>${cv_penyusun_no}</w:t>
             </w:r>
           </w:p>
         </w:tc>
@@ -4805,7 +4749,7 @@
                 <w:sz w:val="16"/>
                 <w:szCs w:val="16"/>
               </w:rPr>
-              <w:t>${sistematika_penyusunan_ket}</w:t>
+              <w:t>${cv_penyusun_ket}</w:t>
             </w:r>
           </w:p>
         </w:tc>
@@ -4861,7 +4805,16 @@
                 <w:sz w:val="16"/>
                 <w:szCs w:val="16"/>
               </w:rPr>
-              <w:t>Persetujuan Teknis</w:t>
+              <w:t>Sistematika penyusunan dokumen sesuai dengan P</w:t>
+            </w:r>
+            <w:r>
+              <w:rPr>
+                <w:rFonts w:ascii="Tahoma" w:hAnsi="Tahoma" w:cs="Tahoma"/>
+                <w:noProof/>
+                <w:sz w:val="16"/>
+                <w:szCs w:val="16"/>
+              </w:rPr>
+              <w:t>P 22 Tahun 2021</w:t>
             </w:r>
           </w:p>
         </w:tc>
@@ -4887,25 +4840,7 @@
                 <w:sz w:val="16"/>
                 <w:szCs w:val="16"/>
               </w:rPr>
-              <w:t>${pertek_</w:t>
-            </w:r>
-            <w:r>
-              <w:rPr>
-                <w:rFonts w:ascii="Tahoma" w:hAnsi="Tahoma" w:cs="Tahoma"/>
-                <w:noProof/>
-                <w:sz w:val="16"/>
-                <w:szCs w:val="16"/>
-              </w:rPr>
-              <w:t>exist</w:t>
-            </w:r>
-            <w:r>
-              <w:rPr>
-                <w:rFonts w:ascii="Tahoma" w:hAnsi="Tahoma" w:cs="Tahoma"/>
-                <w:noProof/>
-                <w:sz w:val="16"/>
-                <w:szCs w:val="16"/>
-              </w:rPr>
-              <w:t>}</w:t>
+              <w:t>${sistematika_penyusunan_exist}</w:t>
             </w:r>
           </w:p>
         </w:tc>
@@ -4931,25 +4866,7 @@
                 <w:sz w:val="16"/>
                 <w:szCs w:val="16"/>
               </w:rPr>
-              <w:t>${pertek_no</w:t>
-            </w:r>
-            <w:r>
-              <w:rPr>
-                <w:rFonts w:ascii="Tahoma" w:hAnsi="Tahoma" w:cs="Tahoma"/>
-                <w:noProof/>
-                <w:sz w:val="16"/>
-                <w:szCs w:val="16"/>
-              </w:rPr>
-              <w:t>t_exist</w:t>
-            </w:r>
-            <w:r>
-              <w:rPr>
-                <w:rFonts w:ascii="Tahoma" w:hAnsi="Tahoma" w:cs="Tahoma"/>
-                <w:noProof/>
-                <w:sz w:val="16"/>
-                <w:szCs w:val="16"/>
-              </w:rPr>
-              <w:t>}</w:t>
+              <w:t>${sistematika_penyusunan_not_exist}</w:t>
             </w:r>
           </w:p>
         </w:tc>
@@ -4975,7 +4892,7 @@
                 <w:sz w:val="16"/>
                 <w:szCs w:val="16"/>
               </w:rPr>
-              <w:t>${pertek_yes}</w:t>
+              <w:t>${sistematika_penyusunan_yes}</w:t>
             </w:r>
           </w:p>
         </w:tc>
@@ -5001,7 +4918,7 @@
                 <w:sz w:val="16"/>
                 <w:szCs w:val="16"/>
               </w:rPr>
-              <w:t>${pertek_no}</w:t>
+              <w:t>${sistematika_penyusunan_no}</w:t>
             </w:r>
           </w:p>
         </w:tc>
@@ -5026,7 +4943,7 @@
                 <w:sz w:val="16"/>
                 <w:szCs w:val="16"/>
               </w:rPr>
-              <w:t>${pertek_ket}</w:t>
+              <w:t>${sistematika_penyusunan_ket}</w:t>
             </w:r>
           </w:p>
         </w:tc>
@@ -5082,7 +4999,7 @@
                 <w:sz w:val="16"/>
                 <w:szCs w:val="16"/>
               </w:rPr>
-              <w:t>Penambahan Peta Titk Pengelolaan dan Titik Pemantauan</w:t>
+              <w:t>Persetujuan Teknis</w:t>
             </w:r>
           </w:p>
         </w:tc>
@@ -5108,25 +5025,7 @@
                 <w:sz w:val="16"/>
                 <w:szCs w:val="16"/>
               </w:rPr>
-              <w:t>${peta_titik_</w:t>
-            </w:r>
-            <w:r>
-              <w:rPr>
-                <w:rFonts w:ascii="Tahoma" w:hAnsi="Tahoma" w:cs="Tahoma"/>
-                <w:noProof/>
-                <w:sz w:val="16"/>
-                <w:szCs w:val="16"/>
-              </w:rPr>
-              <w:t>exist</w:t>
-            </w:r>
-            <w:r>
-              <w:rPr>
-                <w:rFonts w:ascii="Tahoma" w:hAnsi="Tahoma" w:cs="Tahoma"/>
-                <w:noProof/>
-                <w:sz w:val="16"/>
-                <w:szCs w:val="16"/>
-              </w:rPr>
-              <w:t>}</w:t>
+              <w:t>${pertek_exist}</w:t>
             </w:r>
           </w:p>
         </w:tc>
@@ -5152,25 +5051,192 @@
                 <w:sz w:val="16"/>
                 <w:szCs w:val="16"/>
               </w:rPr>
-              <w:t>${peta_titik_</w:t>
-            </w:r>
-            <w:r>
-              <w:rPr>
-                <w:rFonts w:ascii="Tahoma" w:hAnsi="Tahoma" w:cs="Tahoma"/>
-                <w:noProof/>
-                <w:sz w:val="16"/>
-                <w:szCs w:val="16"/>
-              </w:rPr>
-              <w:t>not_exist</w:t>
-            </w:r>
-            <w:r>
-              <w:rPr>
-                <w:rFonts w:ascii="Tahoma" w:hAnsi="Tahoma" w:cs="Tahoma"/>
-                <w:noProof/>
-                <w:sz w:val="16"/>
-                <w:szCs w:val="16"/>
-              </w:rPr>
-              <w:t>}</w:t>
+              <w:t>${pertek_not_exist}</w:t>
+            </w:r>
+          </w:p>
+        </w:tc>
+        <w:tc>
+          <w:tcPr>
+            <w:tcW w:w="851" w:type="dxa"/>
+            <w:shd w:val="clear" w:color="auto" w:fill="FFFFFF"/>
+          </w:tcPr>
+          <w:p>
+            <w:pPr>
+              <w:jc w:val="center"/>
+              <w:rPr>
+                <w:rFonts w:ascii="Tahoma" w:hAnsi="Tahoma" w:cs="Tahoma"/>
+                <w:noProof/>
+                <w:sz w:val="16"/>
+                <w:szCs w:val="16"/>
+              </w:rPr>
+            </w:pPr>
+            <w:r>
+              <w:rPr>
+                <w:rFonts w:ascii="Tahoma" w:hAnsi="Tahoma" w:cs="Tahoma"/>
+                <w:noProof/>
+                <w:sz w:val="16"/>
+                <w:szCs w:val="16"/>
+              </w:rPr>
+              <w:t>${pertek_yes}</w:t>
+            </w:r>
+          </w:p>
+        </w:tc>
+        <w:tc>
+          <w:tcPr>
+            <w:tcW w:w="850" w:type="dxa"/>
+            <w:shd w:val="clear" w:color="auto" w:fill="FFFFFF"/>
+          </w:tcPr>
+          <w:p>
+            <w:pPr>
+              <w:jc w:val="center"/>
+              <w:rPr>
+                <w:rFonts w:ascii="Tahoma" w:hAnsi="Tahoma" w:cs="Tahoma"/>
+                <w:noProof/>
+                <w:sz w:val="16"/>
+                <w:szCs w:val="16"/>
+              </w:rPr>
+            </w:pPr>
+            <w:r>
+              <w:rPr>
+                <w:rFonts w:ascii="Tahoma" w:hAnsi="Tahoma" w:cs="Tahoma"/>
+                <w:noProof/>
+                <w:sz w:val="16"/>
+                <w:szCs w:val="16"/>
+              </w:rPr>
+              <w:t>${pertek_no}</w:t>
+            </w:r>
+          </w:p>
+        </w:tc>
+        <w:tc>
+          <w:tcPr>
+            <w:tcW w:w="3470" w:type="dxa"/>
+            <w:shd w:val="clear" w:color="auto" w:fill="FFFFFF"/>
+          </w:tcPr>
+          <w:p>
+            <w:pPr>
+              <w:rPr>
+                <w:rFonts w:ascii="Tahoma" w:hAnsi="Tahoma" w:cs="Tahoma"/>
+                <w:noProof/>
+                <w:sz w:val="16"/>
+                <w:szCs w:val="16"/>
+              </w:rPr>
+            </w:pPr>
+            <w:r>
+              <w:rPr>
+                <w:rFonts w:ascii="Tahoma" w:hAnsi="Tahoma" w:cs="Tahoma"/>
+                <w:noProof/>
+                <w:sz w:val="16"/>
+                <w:szCs w:val="16"/>
+              </w:rPr>
+              <w:t>${pertek_ket}</w:t>
+            </w:r>
+          </w:p>
+        </w:tc>
+      </w:tr>
+      <w:tr>
+        <w:trPr>
+          <w:trHeight w:val="246"/>
+        </w:trPr>
+        <w:tc>
+          <w:tcPr>
+            <w:tcW w:w="481" w:type="dxa"/>
+            <w:shd w:val="clear" w:color="auto" w:fill="FFFFFF"/>
+          </w:tcPr>
+          <w:p>
+            <w:pPr>
+              <w:jc w:val="center"/>
+              <w:rPr>
+                <w:rFonts w:ascii="Tahoma" w:hAnsi="Tahoma" w:cs="Tahoma"/>
+                <w:noProof/>
+                <w:sz w:val="16"/>
+                <w:szCs w:val="16"/>
+              </w:rPr>
+            </w:pPr>
+            <w:r>
+              <w:rPr>
+                <w:rFonts w:ascii="Tahoma" w:hAnsi="Tahoma" w:cs="Tahoma"/>
+                <w:noProof/>
+                <w:sz w:val="16"/>
+                <w:szCs w:val="16"/>
+              </w:rPr>
+              <w:t>11</w:t>
+            </w:r>
+          </w:p>
+        </w:tc>
+        <w:tc>
+          <w:tcPr>
+            <w:tcW w:w="3132" w:type="dxa"/>
+            <w:shd w:val="clear" w:color="auto" w:fill="FFFFFF"/>
+          </w:tcPr>
+          <w:p>
+            <w:pPr>
+              <w:rPr>
+                <w:rFonts w:ascii="Tahoma" w:hAnsi="Tahoma" w:cs="Tahoma"/>
+                <w:noProof/>
+                <w:sz w:val="16"/>
+                <w:szCs w:val="16"/>
+              </w:rPr>
+            </w:pPr>
+            <w:r>
+              <w:rPr>
+                <w:rFonts w:ascii="Tahoma" w:hAnsi="Tahoma" w:cs="Tahoma"/>
+                <w:noProof/>
+                <w:sz w:val="16"/>
+                <w:szCs w:val="16"/>
+              </w:rPr>
+              <w:t>Penambahan Peta Titk Pengelolaan dan Titik Pemantauan</w:t>
+            </w:r>
+          </w:p>
+        </w:tc>
+        <w:tc>
+          <w:tcPr>
+            <w:tcW w:w="646" w:type="dxa"/>
+            <w:shd w:val="clear" w:color="auto" w:fill="FFFFFF"/>
+          </w:tcPr>
+          <w:p>
+            <w:pPr>
+              <w:jc w:val="center"/>
+              <w:rPr>
+                <w:rFonts w:ascii="Tahoma" w:hAnsi="Tahoma" w:cs="Tahoma"/>
+                <w:noProof/>
+                <w:sz w:val="16"/>
+                <w:szCs w:val="16"/>
+              </w:rPr>
+            </w:pPr>
+            <w:r>
+              <w:rPr>
+                <w:rFonts w:ascii="Tahoma" w:hAnsi="Tahoma" w:cs="Tahoma"/>
+                <w:noProof/>
+                <w:sz w:val="16"/>
+                <w:szCs w:val="16"/>
+              </w:rPr>
+              <w:t>${peta_titik_exist}</w:t>
+            </w:r>
+          </w:p>
+        </w:tc>
+        <w:tc>
+          <w:tcPr>
+            <w:tcW w:w="864" w:type="dxa"/>
+            <w:shd w:val="clear" w:color="auto" w:fill="FFFFFF"/>
+          </w:tcPr>
+          <w:p>
+            <w:pPr>
+              <w:jc w:val="center"/>
+              <w:rPr>
+                <w:rFonts w:ascii="Tahoma" w:hAnsi="Tahoma" w:cs="Tahoma"/>
+                <w:noProof/>
+                <w:sz w:val="16"/>
+                <w:szCs w:val="16"/>
+              </w:rPr>
+            </w:pPr>
+            <w:r>
+              <w:rPr>
+                <w:rFonts w:ascii="Tahoma" w:hAnsi="Tahoma" w:cs="Tahoma"/>
+                <w:noProof/>
+                <w:sz w:val="16"/>
+                <w:szCs w:val="16"/>
+              </w:rPr>
+              <w:t>${peta_titik_not_exist}</w:t>
             </w:r>
           </w:p>
         </w:tc>
@@ -5560,25 +5626,7 @@
                 <w:sz w:val="16"/>
                 <w:szCs w:val="16"/>
               </w:rPr>
-              <w:t>${ke</w:t>
-            </w:r>
-            <w:r>
-              <w:rPr>
-                <w:rFonts w:ascii="Tahoma" w:hAnsi="Tahoma" w:cs="Tahoma"/>
-                <w:noProof/>
-                <w:sz w:val="16"/>
-                <w:szCs w:val="16"/>
-              </w:rPr>
-              <w:t>pala_sekretariat_tuk</w:t>
-            </w:r>
-            <w:r>
-              <w:rPr>
-                <w:rFonts w:ascii="Tahoma" w:hAnsi="Tahoma" w:cs="Tahoma"/>
-                <w:noProof/>
-                <w:sz w:val="16"/>
-                <w:szCs w:val="16"/>
-              </w:rPr>
-              <w:t>}</w:t>
+              <w:t>${kepala_sekretariat_tuk}</w:t>
             </w:r>
           </w:p>
         </w:tc>

</xml_diff>

<commit_message>
change nomenclatur in berkas adm andal rkl rpl
</commit_message>
<xml_diff>
--- a/public/template_berkas_adm_ar_yes.docx
+++ b/public/template_berkas_adm_ar_yes.docx
@@ -1,6 +1,6 @@
 
 <file path=word/document.xml><?xml version="1.0" encoding="utf-8"?>
-<w:document xmlns:wpc="http://schemas.microsoft.com/office/word/2010/wordprocessingCanvas" xmlns:cx="http://schemas.microsoft.com/office/drawing/2014/chartex" xmlns:cx1="http://schemas.microsoft.com/office/drawing/2015/9/8/chartex" xmlns:cx2="http://schemas.microsoft.com/office/drawing/2015/10/21/chartex" xmlns:cx3="http://schemas.microsoft.com/office/drawing/2016/5/9/chartex" xmlns:cx4="http://schemas.microsoft.com/office/drawing/2016/5/10/chartex" xmlns:cx5="http://schemas.microsoft.com/office/drawing/2016/5/11/chartex" xmlns:cx6="http://schemas.microsoft.com/office/drawing/2016/5/12/chartex" xmlns:cx7="http://schemas.microsoft.com/office/drawing/2016/5/13/chartex" xmlns:cx8="http://schemas.microsoft.com/office/drawing/2016/5/14/chartex" xmlns:mc="http://schemas.openxmlformats.org/markup-compatibility/2006" xmlns:aink="http://schemas.microsoft.com/office/drawing/2016/ink" xmlns:am3d="http://schemas.microsoft.com/office/drawing/2017/model3d" xmlns:o="urn:schemas-microsoft-com:office:office" xmlns:r="http://schemas.openxmlformats.org/officeDocument/2006/relationships" xmlns:m="http://schemas.openxmlformats.org/officeDocument/2006/math" xmlns:v="urn:schemas-microsoft-com:vml" xmlns:wp14="http://schemas.microsoft.com/office/word/2010/wordprocessingDrawing" xmlns:wp="http://schemas.openxmlformats.org/drawingml/2006/wordprocessingDrawing" xmlns:w10="urn:schemas-microsoft-com:office:word" xmlns:w="http://schemas.openxmlformats.org/wordprocessingml/2006/main" xmlns:w14="http://schemas.microsoft.com/office/word/2010/wordml" xmlns:w15="http://schemas.microsoft.com/office/word/2012/wordml" xmlns:w16cex="http://schemas.microsoft.com/office/word/2018/wordml/cex" xmlns:w16cid="http://schemas.microsoft.com/office/word/2016/wordml/cid" xmlns:w16="http://schemas.microsoft.com/office/word/2018/wordml" xmlns:w16sdtdh="http://schemas.microsoft.com/office/word/2020/wordml/sdtdatahash" xmlns:w16se="http://schemas.microsoft.com/office/word/2015/wordml/symex" xmlns:wpg="http://schemas.microsoft.com/office/word/2010/wordprocessingGroup" xmlns:wpi="http://schemas.microsoft.com/office/word/2010/wordprocessingInk" xmlns:wne="http://schemas.microsoft.com/office/word/2006/wordml" xmlns:wps="http://schemas.microsoft.com/office/word/2010/wordprocessingShape" mc:Ignorable="w14 w15 w16se w16cid w16 w16cex w16sdtdh wp14">
+<w:document xmlns:wpc="http://schemas.microsoft.com/office/word/2010/wordprocessingCanvas" xmlns:cx="http://schemas.microsoft.com/office/drawing/2014/chartex" xmlns:cx1="http://schemas.microsoft.com/office/drawing/2015/9/8/chartex" xmlns:cx2="http://schemas.microsoft.com/office/drawing/2015/10/21/chartex" xmlns:cx3="http://schemas.microsoft.com/office/drawing/2016/5/9/chartex" xmlns:cx4="http://schemas.microsoft.com/office/drawing/2016/5/10/chartex" xmlns:cx5="http://schemas.microsoft.com/office/drawing/2016/5/11/chartex" xmlns:cx6="http://schemas.microsoft.com/office/drawing/2016/5/12/chartex" xmlns:cx7="http://schemas.microsoft.com/office/drawing/2016/5/13/chartex" xmlns:cx8="http://schemas.microsoft.com/office/drawing/2016/5/14/chartex" xmlns:mc="http://schemas.openxmlformats.org/markup-compatibility/2006" xmlns:aink="http://schemas.microsoft.com/office/drawing/2016/ink" xmlns:am3d="http://schemas.microsoft.com/office/drawing/2017/model3d" xmlns:o="urn:schemas-microsoft-com:office:office" xmlns:oel="http://schemas.microsoft.com/office/2019/extlst" xmlns:r="http://schemas.openxmlformats.org/officeDocument/2006/relationships" xmlns:m="http://schemas.openxmlformats.org/officeDocument/2006/math" xmlns:v="urn:schemas-microsoft-com:vml" xmlns:wp14="http://schemas.microsoft.com/office/word/2010/wordprocessingDrawing" xmlns:wp="http://schemas.openxmlformats.org/drawingml/2006/wordprocessingDrawing" xmlns:w10="urn:schemas-microsoft-com:office:word" xmlns:w="http://schemas.openxmlformats.org/wordprocessingml/2006/main" xmlns:w14="http://schemas.microsoft.com/office/word/2010/wordml" xmlns:w15="http://schemas.microsoft.com/office/word/2012/wordml" xmlns:w16cex="http://schemas.microsoft.com/office/word/2018/wordml/cex" xmlns:w16cid="http://schemas.microsoft.com/office/word/2016/wordml/cid" xmlns:w16="http://schemas.microsoft.com/office/word/2018/wordml" xmlns:w16sdtdh="http://schemas.microsoft.com/office/word/2020/wordml/sdtdatahash" xmlns:w16se="http://schemas.microsoft.com/office/word/2015/wordml/symex" xmlns:wpg="http://schemas.microsoft.com/office/word/2010/wordprocessingGroup" xmlns:wpi="http://schemas.microsoft.com/office/word/2010/wordprocessingInk" xmlns:wne="http://schemas.microsoft.com/office/word/2006/wordml" xmlns:wps="http://schemas.microsoft.com/office/word/2010/wordprocessingShape" mc:Ignorable="w14 w15 w16se w16cid w16 w16cex w16sdtdh wp14">
   <w:body>
     <w:p>
       <w:pPr>
@@ -202,77 +202,13 @@
         </w:rPr>
         <w:t xml:space="preserve">Gedung </w:t>
       </w:r>
-      <w:proofErr w:type="spellStart"/>
       <w:r>
         <w:rPr>
           <w:rFonts w:ascii="Tahoma" w:hAnsi="Tahoma" w:cs="Tahoma"/>
           <w:sz w:val="22"/>
           <w:szCs w:val="22"/>
         </w:rPr>
-        <w:t>Manggala</w:t>
-      </w:r>
-      <w:proofErr w:type="spellEnd"/>
-      <w:r>
-        <w:rPr>
-          <w:rFonts w:ascii="Tahoma" w:hAnsi="Tahoma" w:cs="Tahoma"/>
-          <w:sz w:val="22"/>
-          <w:szCs w:val="22"/>
-        </w:rPr>
-        <w:t xml:space="preserve"> </w:t>
-      </w:r>
-      <w:proofErr w:type="spellStart"/>
-      <w:r>
-        <w:rPr>
-          <w:rFonts w:ascii="Tahoma" w:hAnsi="Tahoma" w:cs="Tahoma"/>
-          <w:sz w:val="22"/>
-          <w:szCs w:val="22"/>
-        </w:rPr>
-        <w:t>Wanabakti</w:t>
-      </w:r>
-      <w:proofErr w:type="spellEnd"/>
-      <w:r>
-        <w:rPr>
-          <w:rFonts w:ascii="Tahoma" w:hAnsi="Tahoma" w:cs="Tahoma"/>
-          <w:sz w:val="22"/>
-          <w:szCs w:val="22"/>
-        </w:rPr>
-        <w:t xml:space="preserve"> Blok IV Lt.6 Wing C, Jl. </w:t>
-      </w:r>
-      <w:proofErr w:type="spellStart"/>
-      <w:r>
-        <w:rPr>
-          <w:rFonts w:ascii="Tahoma" w:hAnsi="Tahoma" w:cs="Tahoma"/>
-          <w:sz w:val="22"/>
-          <w:szCs w:val="22"/>
-        </w:rPr>
-        <w:t>Jend</w:t>
-      </w:r>
-      <w:proofErr w:type="spellEnd"/>
-      <w:r>
-        <w:rPr>
-          <w:rFonts w:ascii="Tahoma" w:hAnsi="Tahoma" w:cs="Tahoma"/>
-          <w:sz w:val="22"/>
-          <w:szCs w:val="22"/>
-        </w:rPr>
-        <w:t xml:space="preserve">. </w:t>
-      </w:r>
-      <w:proofErr w:type="spellStart"/>
-      <w:r>
-        <w:rPr>
-          <w:rFonts w:ascii="Tahoma" w:hAnsi="Tahoma" w:cs="Tahoma"/>
-          <w:sz w:val="22"/>
-          <w:szCs w:val="22"/>
-        </w:rPr>
-        <w:t>Gatot</w:t>
-      </w:r>
-      <w:proofErr w:type="spellEnd"/>
-      <w:r>
-        <w:rPr>
-          <w:rFonts w:ascii="Tahoma" w:hAnsi="Tahoma" w:cs="Tahoma"/>
-          <w:sz w:val="22"/>
-          <w:szCs w:val="22"/>
-        </w:rPr>
-        <w:t xml:space="preserve"> Subroto Jakarta 10270</w:t>
+        <w:t>Manggala Wanabakti Blok IV Lt.6 Wing C, Jl. Jend. Gatot Subroto Jakarta 10270</w:t>
       </w:r>
     </w:p>
     <w:p>
@@ -286,23 +222,13 @@
           <w:szCs w:val="22"/>
         </w:rPr>
       </w:pPr>
-      <w:proofErr w:type="spellStart"/>
       <w:r>
         <w:rPr>
           <w:rFonts w:ascii="Tahoma" w:hAnsi="Tahoma" w:cs="Tahoma"/>
           <w:sz w:val="22"/>
           <w:szCs w:val="22"/>
         </w:rPr>
-        <w:t>Telepon</w:t>
-      </w:r>
-      <w:proofErr w:type="spellEnd"/>
-      <w:r>
-        <w:rPr>
-          <w:rFonts w:ascii="Tahoma" w:hAnsi="Tahoma" w:cs="Tahoma"/>
-          <w:sz w:val="22"/>
-          <w:szCs w:val="22"/>
-        </w:rPr>
-        <w:t xml:space="preserve"> (021) 5705090</w:t>
+        <w:t>Telepon (021) 5705090</w:t>
       </w:r>
       <w:r>
         <w:rPr>
@@ -310,25 +236,7 @@
           <w:sz w:val="22"/>
           <w:szCs w:val="22"/>
         </w:rPr>
-        <w:t xml:space="preserve">; </w:t>
-      </w:r>
-      <w:proofErr w:type="spellStart"/>
-      <w:r>
-        <w:rPr>
-          <w:rFonts w:ascii="Tahoma" w:hAnsi="Tahoma" w:cs="Tahoma"/>
-          <w:sz w:val="22"/>
-          <w:szCs w:val="22"/>
-        </w:rPr>
-        <w:t>Faksimile</w:t>
-      </w:r>
-      <w:proofErr w:type="spellEnd"/>
-      <w:r>
-        <w:rPr>
-          <w:rFonts w:ascii="Tahoma" w:hAnsi="Tahoma" w:cs="Tahoma"/>
-          <w:sz w:val="22"/>
-          <w:szCs w:val="22"/>
-        </w:rPr>
-        <w:t xml:space="preserve"> </w:t>
+        <w:t xml:space="preserve">; Faksimile </w:t>
       </w:r>
       <w:r>
         <w:rPr>
@@ -1706,25 +1614,7 @@
                 <w:sz w:val="16"/>
                 <w:szCs w:val="16"/>
               </w:rPr>
-              <w:t>{</w:t>
-            </w:r>
-            <w:proofErr w:type="spellStart"/>
-            <w:r>
-              <w:rPr>
-                <w:rFonts w:ascii="Tahoma" w:hAnsi="Tahoma" w:cs="Tahoma"/>
-                <w:sz w:val="16"/>
-                <w:szCs w:val="16"/>
-              </w:rPr>
-              <w:t>meeting_invitations</w:t>
-            </w:r>
-            <w:proofErr w:type="spellEnd"/>
-            <w:r>
-              <w:rPr>
-                <w:rFonts w:ascii="Tahoma" w:hAnsi="Tahoma" w:cs="Tahoma"/>
-                <w:sz w:val="16"/>
-                <w:szCs w:val="16"/>
-              </w:rPr>
-              <w:t>}</w:t>
+              <w:t>{meeting_invitations}</w:t>
             </w:r>
           </w:p>
           <w:p>
@@ -1778,25 +1668,7 @@
                 <w:sz w:val="16"/>
                 <w:szCs w:val="16"/>
               </w:rPr>
-              <w:t>{/</w:t>
-            </w:r>
-            <w:proofErr w:type="spellStart"/>
-            <w:r>
-              <w:rPr>
-                <w:rFonts w:ascii="Tahoma" w:hAnsi="Tahoma" w:cs="Tahoma"/>
-                <w:sz w:val="16"/>
-                <w:szCs w:val="16"/>
-              </w:rPr>
-              <w:t>meeting_invitations</w:t>
-            </w:r>
-            <w:proofErr w:type="spellEnd"/>
-            <w:r>
-              <w:rPr>
-                <w:rFonts w:ascii="Tahoma" w:hAnsi="Tahoma" w:cs="Tahoma"/>
-                <w:sz w:val="16"/>
-                <w:szCs w:val="16"/>
-              </w:rPr>
-              <w:t>}</w:t>
+              <w:t>{/meeting_invitations}</w:t>
             </w:r>
           </w:p>
         </w:tc>
@@ -2782,77 +2654,13 @@
         </w:rPr>
         <w:t xml:space="preserve">Gedung </w:t>
       </w:r>
-      <w:proofErr w:type="spellStart"/>
       <w:r>
         <w:rPr>
           <w:rFonts w:ascii="Tahoma" w:hAnsi="Tahoma" w:cs="Tahoma"/>
           <w:sz w:val="22"/>
           <w:szCs w:val="22"/>
         </w:rPr>
-        <w:t>Manggala</w:t>
-      </w:r>
-      <w:proofErr w:type="spellEnd"/>
-      <w:r>
-        <w:rPr>
-          <w:rFonts w:ascii="Tahoma" w:hAnsi="Tahoma" w:cs="Tahoma"/>
-          <w:sz w:val="22"/>
-          <w:szCs w:val="22"/>
-        </w:rPr>
-        <w:t xml:space="preserve"> </w:t>
-      </w:r>
-      <w:proofErr w:type="spellStart"/>
-      <w:r>
-        <w:rPr>
-          <w:rFonts w:ascii="Tahoma" w:hAnsi="Tahoma" w:cs="Tahoma"/>
-          <w:sz w:val="22"/>
-          <w:szCs w:val="22"/>
-        </w:rPr>
-        <w:t>Wanabakti</w:t>
-      </w:r>
-      <w:proofErr w:type="spellEnd"/>
-      <w:r>
-        <w:rPr>
-          <w:rFonts w:ascii="Tahoma" w:hAnsi="Tahoma" w:cs="Tahoma"/>
-          <w:sz w:val="22"/>
-          <w:szCs w:val="22"/>
-        </w:rPr>
-        <w:t xml:space="preserve"> Blok IV Lt.6 Wing C, Jl. </w:t>
-      </w:r>
-      <w:proofErr w:type="spellStart"/>
-      <w:r>
-        <w:rPr>
-          <w:rFonts w:ascii="Tahoma" w:hAnsi="Tahoma" w:cs="Tahoma"/>
-          <w:sz w:val="22"/>
-          <w:szCs w:val="22"/>
-        </w:rPr>
-        <w:t>Jend</w:t>
-      </w:r>
-      <w:proofErr w:type="spellEnd"/>
-      <w:r>
-        <w:rPr>
-          <w:rFonts w:ascii="Tahoma" w:hAnsi="Tahoma" w:cs="Tahoma"/>
-          <w:sz w:val="22"/>
-          <w:szCs w:val="22"/>
-        </w:rPr>
-        <w:t xml:space="preserve">. </w:t>
-      </w:r>
-      <w:proofErr w:type="spellStart"/>
-      <w:r>
-        <w:rPr>
-          <w:rFonts w:ascii="Tahoma" w:hAnsi="Tahoma" w:cs="Tahoma"/>
-          <w:sz w:val="22"/>
-          <w:szCs w:val="22"/>
-        </w:rPr>
-        <w:t>Gatot</w:t>
-      </w:r>
-      <w:proofErr w:type="spellEnd"/>
-      <w:r>
-        <w:rPr>
-          <w:rFonts w:ascii="Tahoma" w:hAnsi="Tahoma" w:cs="Tahoma"/>
-          <w:sz w:val="22"/>
-          <w:szCs w:val="22"/>
-        </w:rPr>
-        <w:t xml:space="preserve"> Subroto Jakarta 10270</w:t>
+        <w:t>Manggala Wanabakti Blok IV Lt.6 Wing C, Jl. Jend. Gatot Subroto Jakarta 10270</w:t>
       </w:r>
     </w:p>
     <w:p>
@@ -2866,23 +2674,13 @@
           <w:szCs w:val="22"/>
         </w:rPr>
       </w:pPr>
-      <w:proofErr w:type="spellStart"/>
       <w:r>
         <w:rPr>
           <w:rFonts w:ascii="Tahoma" w:hAnsi="Tahoma" w:cs="Tahoma"/>
           <w:sz w:val="22"/>
           <w:szCs w:val="22"/>
         </w:rPr>
-        <w:t>Telepon</w:t>
-      </w:r>
-      <w:proofErr w:type="spellEnd"/>
-      <w:r>
-        <w:rPr>
-          <w:rFonts w:ascii="Tahoma" w:hAnsi="Tahoma" w:cs="Tahoma"/>
-          <w:sz w:val="22"/>
-          <w:szCs w:val="22"/>
-        </w:rPr>
-        <w:t xml:space="preserve"> (021) 5705090</w:t>
+        <w:t>Telepon (021) 5705090</w:t>
       </w:r>
       <w:r>
         <w:rPr>
@@ -2890,25 +2688,7 @@
           <w:sz w:val="22"/>
           <w:szCs w:val="22"/>
         </w:rPr>
-        <w:t xml:space="preserve">; </w:t>
-      </w:r>
-      <w:proofErr w:type="spellStart"/>
-      <w:r>
-        <w:rPr>
-          <w:rFonts w:ascii="Tahoma" w:hAnsi="Tahoma" w:cs="Tahoma"/>
-          <w:sz w:val="22"/>
-          <w:szCs w:val="22"/>
-        </w:rPr>
-        <w:t>Faksimile</w:t>
-      </w:r>
-      <w:proofErr w:type="spellEnd"/>
-      <w:r>
-        <w:rPr>
-          <w:rFonts w:ascii="Tahoma" w:hAnsi="Tahoma" w:cs="Tahoma"/>
-          <w:sz w:val="22"/>
-          <w:szCs w:val="22"/>
-        </w:rPr>
-        <w:t xml:space="preserve"> </w:t>
+        <w:t xml:space="preserve">; Faksimile </w:t>
       </w:r>
       <w:r>
         <w:rPr>
@@ -3689,7 +3469,16 @@
                 <w:sz w:val="16"/>
                 <w:szCs w:val="16"/>
               </w:rPr>
-              <w:t>Justifikasi / bukti rencana usaha dan/atau kegiatan secara prinsip dapat dilakukan</w:t>
+              <w:t>Justifikasi / bukti</w:t>
+            </w:r>
+            <w:r>
+              <w:rPr>
+                <w:rFonts w:ascii="Tahoma" w:hAnsi="Tahoma" w:cs="Tahoma"/>
+                <w:noProof/>
+                <w:sz w:val="16"/>
+                <w:szCs w:val="16"/>
+              </w:rPr>
+              <w:t xml:space="preserve"> persetujuan awal rencana usaha dan/atau kegiatan</w:t>
             </w:r>
           </w:p>
         </w:tc>
@@ -5791,7 +5580,7 @@
 </file>
 
 <file path=word/numbering.xml><?xml version="1.0" encoding="utf-8"?>
-<w:numbering xmlns:wpc="http://schemas.microsoft.com/office/word/2010/wordprocessingCanvas" xmlns:cx="http://schemas.microsoft.com/office/drawing/2014/chartex" xmlns:cx1="http://schemas.microsoft.com/office/drawing/2015/9/8/chartex" xmlns:cx2="http://schemas.microsoft.com/office/drawing/2015/10/21/chartex" xmlns:cx3="http://schemas.microsoft.com/office/drawing/2016/5/9/chartex" xmlns:cx4="http://schemas.microsoft.com/office/drawing/2016/5/10/chartex" xmlns:cx5="http://schemas.microsoft.com/office/drawing/2016/5/11/chartex" xmlns:cx6="http://schemas.microsoft.com/office/drawing/2016/5/12/chartex" xmlns:cx7="http://schemas.microsoft.com/office/drawing/2016/5/13/chartex" xmlns:cx8="http://schemas.microsoft.com/office/drawing/2016/5/14/chartex" xmlns:mc="http://schemas.openxmlformats.org/markup-compatibility/2006" xmlns:aink="http://schemas.microsoft.com/office/drawing/2016/ink" xmlns:am3d="http://schemas.microsoft.com/office/drawing/2017/model3d" xmlns:o="urn:schemas-microsoft-com:office:office" xmlns:r="http://schemas.openxmlformats.org/officeDocument/2006/relationships" xmlns:m="http://schemas.openxmlformats.org/officeDocument/2006/math" xmlns:v="urn:schemas-microsoft-com:vml" xmlns:wp14="http://schemas.microsoft.com/office/word/2010/wordprocessingDrawing" xmlns:wp="http://schemas.openxmlformats.org/drawingml/2006/wordprocessingDrawing" xmlns:w10="urn:schemas-microsoft-com:office:word" xmlns:w="http://schemas.openxmlformats.org/wordprocessingml/2006/main" xmlns:w14="http://schemas.microsoft.com/office/word/2010/wordml" xmlns:w15="http://schemas.microsoft.com/office/word/2012/wordml" xmlns:w16cex="http://schemas.microsoft.com/office/word/2018/wordml/cex" xmlns:w16cid="http://schemas.microsoft.com/office/word/2016/wordml/cid" xmlns:w16="http://schemas.microsoft.com/office/word/2018/wordml" xmlns:w16sdtdh="http://schemas.microsoft.com/office/word/2020/wordml/sdtdatahash" xmlns:w16se="http://schemas.microsoft.com/office/word/2015/wordml/symex" xmlns:wpg="http://schemas.microsoft.com/office/word/2010/wordprocessingGroup" xmlns:wpi="http://schemas.microsoft.com/office/word/2010/wordprocessingInk" xmlns:wne="http://schemas.microsoft.com/office/word/2006/wordml" xmlns:wps="http://schemas.microsoft.com/office/word/2010/wordprocessingShape" mc:Ignorable="w14 w15 w16se w16cid w16 w16cex w16sdtdh wp14">
+<w:numbering xmlns:wpc="http://schemas.microsoft.com/office/word/2010/wordprocessingCanvas" xmlns:cx="http://schemas.microsoft.com/office/drawing/2014/chartex" xmlns:cx1="http://schemas.microsoft.com/office/drawing/2015/9/8/chartex" xmlns:cx2="http://schemas.microsoft.com/office/drawing/2015/10/21/chartex" xmlns:cx3="http://schemas.microsoft.com/office/drawing/2016/5/9/chartex" xmlns:cx4="http://schemas.microsoft.com/office/drawing/2016/5/10/chartex" xmlns:cx5="http://schemas.microsoft.com/office/drawing/2016/5/11/chartex" xmlns:cx6="http://schemas.microsoft.com/office/drawing/2016/5/12/chartex" xmlns:cx7="http://schemas.microsoft.com/office/drawing/2016/5/13/chartex" xmlns:cx8="http://schemas.microsoft.com/office/drawing/2016/5/14/chartex" xmlns:mc="http://schemas.openxmlformats.org/markup-compatibility/2006" xmlns:aink="http://schemas.microsoft.com/office/drawing/2016/ink" xmlns:am3d="http://schemas.microsoft.com/office/drawing/2017/model3d" xmlns:o="urn:schemas-microsoft-com:office:office" xmlns:oel="http://schemas.microsoft.com/office/2019/extlst" xmlns:r="http://schemas.openxmlformats.org/officeDocument/2006/relationships" xmlns:m="http://schemas.openxmlformats.org/officeDocument/2006/math" xmlns:v="urn:schemas-microsoft-com:vml" xmlns:wp14="http://schemas.microsoft.com/office/word/2010/wordprocessingDrawing" xmlns:wp="http://schemas.openxmlformats.org/drawingml/2006/wordprocessingDrawing" xmlns:w10="urn:schemas-microsoft-com:office:word" xmlns:w="http://schemas.openxmlformats.org/wordprocessingml/2006/main" xmlns:w14="http://schemas.microsoft.com/office/word/2010/wordml" xmlns:w15="http://schemas.microsoft.com/office/word/2012/wordml" xmlns:w16cex="http://schemas.microsoft.com/office/word/2018/wordml/cex" xmlns:w16cid="http://schemas.microsoft.com/office/word/2016/wordml/cid" xmlns:w16="http://schemas.microsoft.com/office/word/2018/wordml" xmlns:w16sdtdh="http://schemas.microsoft.com/office/word/2020/wordml/sdtdatahash" xmlns:w16se="http://schemas.microsoft.com/office/word/2015/wordml/symex" xmlns:wpg="http://schemas.microsoft.com/office/word/2010/wordprocessingGroup" xmlns:wpi="http://schemas.microsoft.com/office/word/2010/wordprocessingInk" xmlns:wne="http://schemas.microsoft.com/office/word/2006/wordml" xmlns:wps="http://schemas.microsoft.com/office/word/2010/wordprocessingShape" mc:Ignorable="w14 w15 w16se w16cid w16 w16cex w16sdtdh wp14">
   <w:abstractNum w:abstractNumId="0" w15:restartNumberingAfterBreak="0">
     <w:nsid w:val="044209F9"/>
     <w:multiLevelType w:val="hybridMultilevel"/>
@@ -10185,142 +9974,142 @@
       </w:pPr>
     </w:lvl>
   </w:abstractNum>
-  <w:num w:numId="1">
+  <w:num w:numId="1" w16cid:durableId="1388795257">
     <w:abstractNumId w:val="35"/>
   </w:num>
-  <w:num w:numId="2">
+  <w:num w:numId="2" w16cid:durableId="795030249">
     <w:abstractNumId w:val="41"/>
   </w:num>
-  <w:num w:numId="3">
+  <w:num w:numId="3" w16cid:durableId="1802310044">
     <w:abstractNumId w:val="39"/>
   </w:num>
-  <w:num w:numId="4">
+  <w:num w:numId="4" w16cid:durableId="1770814056">
     <w:abstractNumId w:val="15"/>
   </w:num>
-  <w:num w:numId="5">
+  <w:num w:numId="5" w16cid:durableId="391080863">
     <w:abstractNumId w:val="31"/>
   </w:num>
-  <w:num w:numId="6">
+  <w:num w:numId="6" w16cid:durableId="1924803107">
     <w:abstractNumId w:val="6"/>
   </w:num>
-  <w:num w:numId="7">
+  <w:num w:numId="7" w16cid:durableId="500967547">
     <w:abstractNumId w:val="27"/>
   </w:num>
-  <w:num w:numId="8">
+  <w:num w:numId="8" w16cid:durableId="1317690353">
     <w:abstractNumId w:val="8"/>
   </w:num>
-  <w:num w:numId="9">
+  <w:num w:numId="9" w16cid:durableId="1774745621">
     <w:abstractNumId w:val="0"/>
   </w:num>
-  <w:num w:numId="10">
+  <w:num w:numId="10" w16cid:durableId="2039239636">
     <w:abstractNumId w:val="12"/>
   </w:num>
-  <w:num w:numId="11">
+  <w:num w:numId="11" w16cid:durableId="1256788250">
     <w:abstractNumId w:val="23"/>
   </w:num>
-  <w:num w:numId="12">
+  <w:num w:numId="12" w16cid:durableId="819467619">
     <w:abstractNumId w:val="25"/>
   </w:num>
-  <w:num w:numId="13">
+  <w:num w:numId="13" w16cid:durableId="1473794115">
     <w:abstractNumId w:val="34"/>
   </w:num>
-  <w:num w:numId="14">
+  <w:num w:numId="14" w16cid:durableId="899679940">
     <w:abstractNumId w:val="24"/>
   </w:num>
-  <w:num w:numId="15">
+  <w:num w:numId="15" w16cid:durableId="1179540845">
     <w:abstractNumId w:val="13"/>
   </w:num>
-  <w:num w:numId="16">
+  <w:num w:numId="16" w16cid:durableId="1358895745">
     <w:abstractNumId w:val="5"/>
   </w:num>
-  <w:num w:numId="17">
+  <w:num w:numId="17" w16cid:durableId="1821849554">
     <w:abstractNumId w:val="38"/>
   </w:num>
-  <w:num w:numId="18">
+  <w:num w:numId="18" w16cid:durableId="2052458028">
     <w:abstractNumId w:val="20"/>
   </w:num>
-  <w:num w:numId="19">
+  <w:num w:numId="19" w16cid:durableId="494222888">
     <w:abstractNumId w:val="2"/>
   </w:num>
-  <w:num w:numId="20">
+  <w:num w:numId="20" w16cid:durableId="1608275017">
     <w:abstractNumId w:val="18"/>
   </w:num>
-  <w:num w:numId="21">
+  <w:num w:numId="21" w16cid:durableId="739132759">
     <w:abstractNumId w:val="37"/>
   </w:num>
-  <w:num w:numId="22">
+  <w:num w:numId="22" w16cid:durableId="550464839">
     <w:abstractNumId w:val="29"/>
   </w:num>
-  <w:num w:numId="23">
+  <w:num w:numId="23" w16cid:durableId="2141609602">
     <w:abstractNumId w:val="33"/>
   </w:num>
-  <w:num w:numId="24">
+  <w:num w:numId="24" w16cid:durableId="2069760171">
     <w:abstractNumId w:val="42"/>
   </w:num>
-  <w:num w:numId="25">
+  <w:num w:numId="25" w16cid:durableId="1012995280">
     <w:abstractNumId w:val="1"/>
   </w:num>
-  <w:num w:numId="26">
+  <w:num w:numId="26" w16cid:durableId="1284580918">
     <w:abstractNumId w:val="4"/>
   </w:num>
-  <w:num w:numId="27">
+  <w:num w:numId="27" w16cid:durableId="1035079065">
     <w:abstractNumId w:val="44"/>
   </w:num>
-  <w:num w:numId="28">
+  <w:num w:numId="28" w16cid:durableId="1302807283">
     <w:abstractNumId w:val="45"/>
   </w:num>
-  <w:num w:numId="29">
+  <w:num w:numId="29" w16cid:durableId="447508802">
     <w:abstractNumId w:val="7"/>
   </w:num>
-  <w:num w:numId="30">
+  <w:num w:numId="30" w16cid:durableId="457064933">
     <w:abstractNumId w:val="40"/>
   </w:num>
-  <w:num w:numId="31">
+  <w:num w:numId="31" w16cid:durableId="1121609609">
     <w:abstractNumId w:val="36"/>
   </w:num>
-  <w:num w:numId="32">
+  <w:num w:numId="32" w16cid:durableId="762452929">
     <w:abstractNumId w:val="21"/>
   </w:num>
-  <w:num w:numId="33">
+  <w:num w:numId="33" w16cid:durableId="554319214">
     <w:abstractNumId w:val="28"/>
   </w:num>
-  <w:num w:numId="34">
+  <w:num w:numId="34" w16cid:durableId="593324998">
     <w:abstractNumId w:val="16"/>
   </w:num>
-  <w:num w:numId="35">
+  <w:num w:numId="35" w16cid:durableId="1042823147">
     <w:abstractNumId w:val="10"/>
   </w:num>
-  <w:num w:numId="36">
+  <w:num w:numId="36" w16cid:durableId="395932877">
     <w:abstractNumId w:val="11"/>
   </w:num>
-  <w:num w:numId="37">
+  <w:num w:numId="37" w16cid:durableId="206141892">
     <w:abstractNumId w:val="19"/>
   </w:num>
-  <w:num w:numId="38">
+  <w:num w:numId="38" w16cid:durableId="369258103">
     <w:abstractNumId w:val="3"/>
   </w:num>
-  <w:num w:numId="39">
+  <w:num w:numId="39" w16cid:durableId="1079448198">
     <w:abstractNumId w:val="30"/>
   </w:num>
-  <w:num w:numId="40">
+  <w:num w:numId="40" w16cid:durableId="1291936332">
     <w:abstractNumId w:val="14"/>
   </w:num>
-  <w:num w:numId="41">
+  <w:num w:numId="41" w16cid:durableId="1630167553">
     <w:abstractNumId w:val="9"/>
   </w:num>
-  <w:num w:numId="42">
+  <w:num w:numId="42" w16cid:durableId="1108618489">
     <w:abstractNumId w:val="32"/>
   </w:num>
-  <w:num w:numId="43">
+  <w:num w:numId="43" w16cid:durableId="1598178217">
     <w:abstractNumId w:val="43"/>
   </w:num>
-  <w:num w:numId="44">
+  <w:num w:numId="44" w16cid:durableId="2069302922">
     <w:abstractNumId w:val="26"/>
   </w:num>
-  <w:num w:numId="45">
+  <w:num w:numId="45" w16cid:durableId="1419255853">
     <w:abstractNumId w:val="22"/>
   </w:num>
-  <w:num w:numId="46">
+  <w:num w:numId="46" w16cid:durableId="1790316663">
     <w:abstractNumId w:val="17"/>
   </w:num>
 </w:numbering>

</xml_diff>